<commit_message>
updated for version 2018.2
</commit_message>
<xml_diff>
--- a/hand/Vivado Installation Instructions.docx
+++ b/hand/Vivado Installation Instructions.docx
@@ -1,6 +1,6 @@
 
 <file path=word/document.xml><?xml version="1.0" encoding="utf-8"?>
-<w:document xmlns:wpc="http://schemas.microsoft.com/office/word/2010/wordprocessingCanvas" xmlns:mc="http://schemas.openxmlformats.org/markup-compatibility/2006" xmlns:o="urn:schemas-microsoft-com:office:office" xmlns:r="http://schemas.openxmlformats.org/officeDocument/2006/relationships" xmlns:m="http://schemas.openxmlformats.org/officeDocument/2006/math" xmlns:v="urn:schemas-microsoft-com:vml" xmlns:wp14="http://schemas.microsoft.com/office/word/2010/wordprocessingDrawing" xmlns:wp="http://schemas.openxmlformats.org/drawingml/2006/wordprocessingDrawing" xmlns:w10="urn:schemas-microsoft-com:office:word" xmlns:w="http://schemas.openxmlformats.org/wordprocessingml/2006/main" xmlns:w14="http://schemas.microsoft.com/office/word/2010/wordml" xmlns:wpg="http://schemas.microsoft.com/office/word/2010/wordprocessingGroup" xmlns:wpi="http://schemas.microsoft.com/office/word/2010/wordprocessingInk" xmlns:wne="http://schemas.microsoft.com/office/word/2006/wordml" xmlns:wps="http://schemas.microsoft.com/office/word/2010/wordprocessingShape" mc:Ignorable="w14 wp14">
+<w:document xmlns:wpc="http://schemas.microsoft.com/office/word/2010/wordprocessingCanvas" xmlns:mc="http://schemas.openxmlformats.org/markup-compatibility/2006" xmlns:o="urn:schemas-microsoft-com:office:office" xmlns:r="http://schemas.openxmlformats.org/officeDocument/2006/relationships" xmlns:m="http://schemas.openxmlformats.org/officeDocument/2006/math" xmlns:v="urn:schemas-microsoft-com:vml" xmlns:wp14="http://schemas.microsoft.com/office/word/2010/wordprocessingDrawing" xmlns:wp="http://schemas.openxmlformats.org/drawingml/2006/wordprocessingDrawing" xmlns:w10="urn:schemas-microsoft-com:office:word" xmlns:w="http://schemas.openxmlformats.org/wordprocessingml/2006/main" xmlns:w14="http://schemas.microsoft.com/office/word/2010/wordml" xmlns:w15="http://schemas.microsoft.com/office/word/2012/wordml" xmlns:wpg="http://schemas.microsoft.com/office/word/2010/wordprocessingGroup" xmlns:wpi="http://schemas.microsoft.com/office/word/2010/wordprocessingInk" xmlns:wne="http://schemas.microsoft.com/office/word/2006/wordml" xmlns:wps="http://schemas.microsoft.com/office/word/2010/wordprocessingShape" mc:Ignorable="w14 w15 wp14">
   <w:body>
     <w:p>
       <w:pPr>
@@ -50,12 +50,6 @@
       <w:proofErr w:type="spellEnd"/>
       <w:r>
         <w:t>, along with installing the required board support files</w:t>
-      </w:r>
-      <w:r>
-        <w:t>.  P</w:t>
-      </w:r>
-      <w:r>
-        <w:t>ictures show the 2016.4 version</w:t>
       </w:r>
       <w:r>
         <w:t>.</w:t>
@@ -198,31 +192,137 @@
       <w:pPr>
         <w:pStyle w:val="Heading1"/>
       </w:pPr>
+      <w:proofErr w:type="spellStart"/>
+      <w:r>
+        <w:t>Vivado</w:t>
+      </w:r>
+      <w:proofErr w:type="spellEnd"/>
+      <w:r>
+        <w:t xml:space="preserve"> </w:t>
+      </w:r>
+      <w:r>
+        <w:t>Installation</w:t>
+      </w:r>
+    </w:p>
+    <w:p>
+      <w:r>
+        <w:t xml:space="preserve">If you are simply adding SDK or other features to a previous </w:t>
+      </w:r>
+      <w:proofErr w:type="spellStart"/>
+      <w:r>
+        <w:t>Vivado</w:t>
+      </w:r>
+      <w:proofErr w:type="spellEnd"/>
+      <w:r>
+        <w:t xml:space="preserve"> installation, click on </w:t>
+      </w:r>
+      <w:r>
+        <w:t xml:space="preserve">Add Devices or Design Tools 2018.2 </w:t>
+      </w:r>
+      <w:r>
+        <w:t>in your Windows Start Menu.</w:t>
+      </w:r>
+    </w:p>
+    <w:p>
+      <w:r>
+        <w:t>Otherwise, n</w:t>
+      </w:r>
+      <w:r>
+        <w:t xml:space="preserve">avigate to the </w:t>
+      </w:r>
+      <w:proofErr w:type="spellStart"/>
+      <w:r>
+        <w:t>Vivado</w:t>
+      </w:r>
+      <w:proofErr w:type="spellEnd"/>
+      <w:r>
+        <w:t xml:space="preserve"> installation files on the provided external hard drive and </w:t>
+      </w:r>
+      <w:r>
+        <w:rPr>
+          <w:b/>
+        </w:rPr>
+        <w:t>r</w:t>
+      </w:r>
+      <w:r>
+        <w:rPr>
+          <w:b/>
+        </w:rPr>
+        <w:t>un xsetup.exe</w:t>
+      </w:r>
+      <w:r>
+        <w:t xml:space="preserve"> </w:t>
+      </w:r>
+      <w:r>
+        <w:t xml:space="preserve">in the </w:t>
+      </w:r>
+      <w:r>
+        <w:t>Vivado</w:t>
+      </w:r>
+      <w:r>
+        <w:t>_</w:t>
+      </w:r>
+      <w:r>
+        <w:t>201</w:t>
+      </w:r>
+      <w:r>
+        <w:t>8</w:t>
+      </w:r>
+      <w:r>
+        <w:t>.</w:t>
+      </w:r>
+      <w:r>
+        <w:t>2</w:t>
+      </w:r>
+      <w:r>
+        <w:t xml:space="preserve"> </w:t>
+      </w:r>
+      <w:r>
+        <w:t>folder</w:t>
+      </w:r>
+      <w:r>
+        <w:t xml:space="preserve"> (admin privileges required)</w:t>
+      </w:r>
+      <w:r>
+        <w:t>.  Optionally, you can instead download roughly 18GB of installation files.</w:t>
+      </w:r>
+    </w:p>
+    <w:p>
+      <w:r>
+        <w:t>In both cases, y</w:t>
+      </w:r>
+      <w:r>
+        <w:t xml:space="preserve">ou should see a lovely </w:t>
+      </w:r>
+      <w:r>
+        <w:t>splash screen like the below image</w:t>
+      </w:r>
+      <w:r>
+        <w:t>.  Take a one minute nap while the installer loads.</w:t>
+      </w:r>
+      <w:r>
+        <w:t xml:space="preserve"> </w:t>
+      </w:r>
+      <w:r>
+        <w:t xml:space="preserve"> </w:t>
+      </w:r>
+      <w:r>
+        <w:t>Cancel the request to poke a hole in your firewall, if any should pop up.</w:t>
+      </w:r>
+    </w:p>
+    <w:p>
+      <w:pPr>
+        <w:jc w:val="center"/>
+      </w:pPr>
       <w:r>
         <w:rPr>
           <w:noProof/>
         </w:rPr>
         <w:drawing>
-          <wp:anchor distT="0" distB="0" distL="114300" distR="114300" simplePos="0" relativeHeight="251675648" behindDoc="1" locked="0" layoutInCell="1" allowOverlap="1" wp14:anchorId="46180A78" wp14:editId="235683DF">
-            <wp:simplePos x="0" y="0"/>
-            <wp:positionH relativeFrom="column">
-              <wp:posOffset>4655820</wp:posOffset>
-            </wp:positionH>
-            <wp:positionV relativeFrom="paragraph">
-              <wp:posOffset>278130</wp:posOffset>
-            </wp:positionV>
-            <wp:extent cx="1897380" cy="320040"/>
-            <wp:effectExtent l="0" t="0" r="7620" b="3810"/>
-            <wp:wrapTight wrapText="bothSides">
-              <wp:wrapPolygon edited="0">
-                <wp:start x="0" y="0"/>
-                <wp:lineTo x="0" y="20571"/>
-                <wp:lineTo x="21470" y="20571"/>
-                <wp:lineTo x="21470" y="0"/>
-                <wp:lineTo x="0" y="0"/>
-              </wp:wrapPolygon>
-            </wp:wrapTight>
-            <wp:docPr id="10" name="Picture 10"/>
+          <wp:inline distT="0" distB="0" distL="0" distR="0" wp14:anchorId="54394EEA" wp14:editId="62DA68BA">
+            <wp:extent cx="3781425" cy="2847975"/>
+            <wp:effectExtent l="0" t="0" r="9525" b="9525"/>
+            <wp:docPr id="29" name="Picture 29"/>
             <wp:cNvGraphicFramePr>
               <a:graphicFrameLocks xmlns:a="http://schemas.openxmlformats.org/drawingml/2006/main" noChangeAspect="1"/>
             </wp:cNvGraphicFramePr>
@@ -230,144 +330,116 @@
               <a:graphicData uri="http://schemas.openxmlformats.org/drawingml/2006/picture">
                 <pic:pic xmlns:pic="http://schemas.openxmlformats.org/drawingml/2006/picture">
                   <pic:nvPicPr>
-                    <pic:cNvPr id="0" name=""/>
+                    <pic:cNvPr id="1" name=""/>
                     <pic:cNvPicPr/>
                   </pic:nvPicPr>
-                  <pic:blipFill rotWithShape="1">
-                    <a:blip r:embed="rId8">
-                      <a:extLst>
-                        <a:ext uri="{28A0092B-C50C-407E-A947-70E740481C1C}">
-                          <a14:useLocalDpi xmlns:a14="http://schemas.microsoft.com/office/drawing/2010/main" val="0"/>
-                        </a:ext>
-                      </a:extLst>
-                    </a:blip>
-                    <a:srcRect l="27821" t="64809" r="66099" b="31554"/>
-                    <a:stretch/>
+                  <pic:blipFill>
+                    <a:blip r:embed="rId8"/>
+                    <a:stretch>
+                      <a:fillRect/>
+                    </a:stretch>
                   </pic:blipFill>
-                  <pic:spPr bwMode="auto">
+                  <pic:spPr>
                     <a:xfrm>
                       <a:off x="0" y="0"/>
-                      <a:ext cx="1897380" cy="320040"/>
+                      <a:ext cx="3781425" cy="2847975"/>
                     </a:xfrm>
                     <a:prstGeom prst="rect">
                       <a:avLst/>
                     </a:prstGeom>
-                    <a:ln>
-                      <a:noFill/>
-                    </a:ln>
-                    <a:extLst>
-                      <a:ext uri="{53640926-AAD7-44D8-BBD7-CCE9431645EC}">
-                        <a14:shadowObscured xmlns:a14="http://schemas.microsoft.com/office/drawing/2010/main"/>
-                      </a:ext>
-                    </a:extLst>
                   </pic:spPr>
                 </pic:pic>
               </a:graphicData>
             </a:graphic>
-            <wp14:sizeRelH relativeFrom="page">
-              <wp14:pctWidth>0</wp14:pctWidth>
-            </wp14:sizeRelH>
-            <wp14:sizeRelV relativeFrom="page">
-              <wp14:pctHeight>0</wp14:pctHeight>
-            </wp14:sizeRelV>
-          </wp:anchor>
+          </wp:inline>
         </w:drawing>
       </w:r>
+    </w:p>
+    <w:p>
+      <w:r>
+        <w:lastRenderedPageBreak/>
+        <w:t xml:space="preserve">Users upgrading </w:t>
+      </w:r>
       <w:proofErr w:type="spellStart"/>
       <w:r>
         <w:t>Vivado</w:t>
       </w:r>
       <w:proofErr w:type="spellEnd"/>
       <w:r>
+        <w:t xml:space="preserve"> can now skip to the </w:t>
+      </w:r>
+      <w:r>
+        <w:t>E</w:t>
+      </w:r>
+      <w:r>
+        <w:t xml:space="preserve">dition </w:t>
+      </w:r>
+      <w:r>
+        <w:t>S</w:t>
+      </w:r>
+      <w:r>
+        <w:t>election o</w:t>
+      </w:r>
+      <w:r>
+        <w:t>n page 3.</w:t>
+      </w:r>
+    </w:p>
+    <w:p>
+      <w:r>
+        <w:t>For n</w:t>
+      </w:r>
+      <w:r>
+        <w:t>e</w:t>
+      </w:r>
+      <w:r>
+        <w:t xml:space="preserve">w installs, </w:t>
+      </w:r>
+      <w:r>
+        <w:rPr>
+          <w:b/>
+        </w:rPr>
+        <w:t>Click</w:t>
+      </w:r>
+      <w:r>
         <w:t xml:space="preserve"> </w:t>
       </w:r>
       <w:r>
-        <w:t>Installation</w:t>
-      </w:r>
-    </w:p>
-    <w:p>
-      <w:r>
-        <w:t xml:space="preserve">If you are simply adding SDK or other features to a previous </w:t>
-      </w:r>
-      <w:proofErr w:type="spellStart"/>
-      <w:r>
-        <w:t>Vivado</w:t>
-      </w:r>
-      <w:proofErr w:type="spellEnd"/>
-      <w:r>
-        <w:t xml:space="preserve"> installation, click on in your Windows Start Menu.</w:t>
-      </w:r>
-    </w:p>
-    <w:p>
-      <w:r>
-        <w:t>Otherwise, n</w:t>
-      </w:r>
-      <w:r>
-        <w:t xml:space="preserve">avigate to the </w:t>
-      </w:r>
-      <w:proofErr w:type="spellStart"/>
-      <w:r>
-        <w:t>Vivado</w:t>
-      </w:r>
-      <w:proofErr w:type="spellEnd"/>
-      <w:r>
-        <w:t xml:space="preserve"> installation files on the provided external hard drive and </w:t>
-      </w:r>
-      <w:r>
         <w:rPr>
           <w:b/>
         </w:rPr>
-        <w:t>r</w:t>
+        <w:t>C</w:t>
       </w:r>
       <w:r>
         <w:rPr>
           <w:b/>
         </w:rPr>
-        <w:t>un xsetup.exe</w:t>
+        <w:t>ontinue</w:t>
+      </w:r>
+      <w:r>
+        <w:t xml:space="preserve"> to install </w:t>
+      </w:r>
+      <w:r>
+        <w:t>201</w:t>
+      </w:r>
+      <w:r>
+        <w:t>8</w:t>
+      </w:r>
+      <w:r>
+        <w:t>.</w:t>
       </w:r>
       <w:r>
         <w:t xml:space="preserve"> </w:t>
       </w:r>
-      <w:r>
-        <w:t>in the Xilinx_</w:t>
-      </w:r>
-      <w:r>
-        <w:t>201</w:t>
-      </w:r>
-      <w:r>
-        <w:t>7</w:t>
-      </w:r>
-      <w:r>
-        <w:t>.4 folder</w:t>
-      </w:r>
-      <w:r>
-        <w:t xml:space="preserve"> (admin privileges required)</w:t>
-      </w:r>
-      <w:r>
-        <w:t>.  Optionally, you can instead download roughly 18GB of installation files.</w:t>
-      </w:r>
-    </w:p>
-    <w:p>
-      <w:r>
-        <w:t>In both cases, y</w:t>
-      </w:r>
-      <w:r>
-        <w:t xml:space="preserve">ou should see a lovely </w:t>
-      </w:r>
-      <w:r>
-        <w:t>splash screen like the below image</w:t>
-      </w:r>
-      <w:r>
-        <w:t>.  Take a one minute nap while the installer loads.</w:t>
-      </w:r>
-      <w:r>
-        <w:t xml:space="preserve"> </w:t>
-      </w:r>
-      <w:r>
-        <w:t xml:space="preserve"> </w:t>
-      </w:r>
-      <w:r>
-        <w:t>Cancel the request to poke a hole in your firewall, if any should pop up.</w:t>
+    </w:p>
+    <w:p>
+      <w:r>
+        <w:rPr>
+          <w:b/>
+        </w:rPr>
+        <w:t>Click Next</w:t>
+      </w:r>
+      <w:r>
+        <w:t xml:space="preserve"> at the following screen.</w:t>
       </w:r>
     </w:p>
     <w:p>
@@ -379,10 +451,10 @@
           <w:noProof/>
         </w:rPr>
         <w:drawing>
-          <wp:inline distT="0" distB="0" distL="0" distR="0" wp14:anchorId="44E029FF" wp14:editId="66B7EE81">
-            <wp:extent cx="2960171" cy="2221992"/>
-            <wp:effectExtent l="0" t="0" r="0" b="6985"/>
-            <wp:docPr id="11" name="Picture 11"/>
+          <wp:inline distT="0" distB="0" distL="0" distR="0" wp14:anchorId="3BEEDA19" wp14:editId="28EC1A53">
+            <wp:extent cx="5943600" cy="4551680"/>
+            <wp:effectExtent l="0" t="0" r="0" b="1270"/>
+            <wp:docPr id="30" name="Picture 30"/>
             <wp:cNvGraphicFramePr>
               <a:graphicFrameLocks xmlns:a="http://schemas.openxmlformats.org/drawingml/2006/main" noChangeAspect="1"/>
             </wp:cNvGraphicFramePr>
@@ -390,7 +462,7 @@
               <a:graphicData uri="http://schemas.openxmlformats.org/drawingml/2006/picture">
                 <pic:pic xmlns:pic="http://schemas.openxmlformats.org/drawingml/2006/picture">
                   <pic:nvPicPr>
-                    <pic:cNvPr id="0" name=""/>
+                    <pic:cNvPr id="1" name=""/>
                     <pic:cNvPicPr/>
                   </pic:nvPicPr>
                   <pic:blipFill>
@@ -402,7 +474,7 @@
                   <pic:spPr>
                     <a:xfrm>
                       <a:off x="0" y="0"/>
-                      <a:ext cx="2960171" cy="2221992"/>
+                      <a:ext cx="5943600" cy="4551680"/>
                     </a:xfrm>
                     <a:prstGeom prst="rect">
                       <a:avLst/>
@@ -415,88 +487,37 @@
         </w:drawing>
       </w:r>
     </w:p>
-    <w:p>
-      <w:r>
-        <w:t xml:space="preserve">Users upgrading </w:t>
-      </w:r>
-      <w:proofErr w:type="spellStart"/>
-      <w:r>
-        <w:t>Vivado</w:t>
-      </w:r>
-      <w:proofErr w:type="spellEnd"/>
-      <w:r>
-        <w:t xml:space="preserve"> can now skip to the </w:t>
-      </w:r>
-      <w:r>
-        <w:t>E</w:t>
-      </w:r>
-      <w:r>
-        <w:t xml:space="preserve">dition </w:t>
-      </w:r>
-      <w:r>
-        <w:t>S</w:t>
-      </w:r>
-      <w:r>
-        <w:t>election o</w:t>
-      </w:r>
-      <w:r>
-        <w:t>n page 3.</w:t>
-      </w:r>
-    </w:p>
-    <w:p>
-      <w:r>
-        <w:t>For n</w:t>
-      </w:r>
-      <w:r>
-        <w:t>e</w:t>
-      </w:r>
-      <w:r>
-        <w:t xml:space="preserve">w installs, </w:t>
-      </w:r>
+    <w:p/>
+    <w:p>
       <w:r>
         <w:rPr>
           <w:b/>
         </w:rPr>
-        <w:t>Click</w:t>
-      </w:r>
-      <w:r>
-        <w:t xml:space="preserve"> </w:t>
+        <w:t>Check</w:t>
       </w:r>
       <w:r>
         <w:rPr>
           <w:b/>
         </w:rPr>
-        <w:t>C</w:t>
+        <w:t xml:space="preserve"> “I Agree”</w:t>
+      </w:r>
+      <w:r>
+        <w:t xml:space="preserve"> for all of the terms so you can be owned by lawyers if anything happens</w:t>
+      </w:r>
+      <w:r>
+        <w:t>.</w:t>
+      </w:r>
+      <w:r>
+        <w:t xml:space="preserve">  Then </w:t>
       </w:r>
       <w:r>
         <w:rPr>
           <w:b/>
         </w:rPr>
-        <w:t>ontinue</w:t>
-      </w:r>
-      <w:r>
-        <w:t xml:space="preserve"> to install </w:t>
-      </w:r>
-      <w:r>
-        <w:t>2017.</w:t>
-      </w:r>
-      <w:r>
-        <w:t xml:space="preserve"> </w:t>
-      </w:r>
-      <w:r>
-        <w:br w:type="page"/>
-      </w:r>
-    </w:p>
-    <w:p>
-      <w:r>
-        <w:rPr>
-          <w:b/>
-        </w:rPr>
-        <w:lastRenderedPageBreak/>
         <w:t>Click Next</w:t>
       </w:r>
       <w:r>
-        <w:t xml:space="preserve"> at the following screen.</w:t>
+        <w:t>.</w:t>
       </w:r>
     </w:p>
     <w:p>
@@ -508,10 +529,10 @@
           <w:noProof/>
         </w:rPr>
         <w:drawing>
-          <wp:inline distT="0" distB="0" distL="0" distR="0" wp14:anchorId="03544612" wp14:editId="5310C6FA">
-            <wp:extent cx="4826924" cy="3675888"/>
+          <wp:inline distT="0" distB="0" distL="0" distR="0" wp14:anchorId="105F0F5C" wp14:editId="7EA225B0">
+            <wp:extent cx="5943600" cy="4551680"/>
             <wp:effectExtent l="0" t="0" r="0" b="1270"/>
-            <wp:docPr id="13" name="Picture 13"/>
+            <wp:docPr id="36" name="Picture 36"/>
             <wp:cNvGraphicFramePr>
               <a:graphicFrameLocks xmlns:a="http://schemas.openxmlformats.org/drawingml/2006/main" noChangeAspect="1"/>
             </wp:cNvGraphicFramePr>
@@ -519,7 +540,7 @@
               <a:graphicData uri="http://schemas.openxmlformats.org/drawingml/2006/picture">
                 <pic:pic xmlns:pic="http://schemas.openxmlformats.org/drawingml/2006/picture">
                   <pic:nvPicPr>
-                    <pic:cNvPr id="0" name=""/>
+                    <pic:cNvPr id="1" name=""/>
                     <pic:cNvPicPr/>
                   </pic:nvPicPr>
                   <pic:blipFill>
@@ -531,7 +552,7 @@
                   <pic:spPr>
                     <a:xfrm>
                       <a:off x="0" y="0"/>
-                      <a:ext cx="4826924" cy="3675888"/>
+                      <a:ext cx="5943600" cy="4551680"/>
                     </a:xfrm>
                     <a:prstGeom prst="rect">
                       <a:avLst/>
@@ -543,41 +564,49 @@
           </wp:inline>
         </w:drawing>
       </w:r>
-      <w:bookmarkStart w:id="0" w:name="_GoBack"/>
-      <w:bookmarkEnd w:id="0"/>
-    </w:p>
-    <w:p/>
-    <w:p>
+    </w:p>
+    <w:p>
+      <w:r>
+        <w:br w:type="page"/>
+      </w:r>
+    </w:p>
+    <w:p>
+      <w:r>
+        <w:t xml:space="preserve">Select the </w:t>
+      </w:r>
+      <w:proofErr w:type="spellStart"/>
+      <w:r>
+        <w:t>Vivado</w:t>
+      </w:r>
+      <w:proofErr w:type="spellEnd"/>
+      <w:r>
+        <w:t xml:space="preserve"> </w:t>
+      </w:r>
+      <w:r>
+        <w:t xml:space="preserve">HL </w:t>
+      </w:r>
+      <w:proofErr w:type="spellStart"/>
+      <w:r>
+        <w:t>WebPACK</w:t>
+      </w:r>
+      <w:proofErr w:type="spellEnd"/>
+      <w:r>
+        <w:t xml:space="preserve"> Edition</w:t>
+      </w:r>
+      <w:r>
+        <w:t xml:space="preserve"> and click </w:t>
+      </w:r>
+      <w:proofErr w:type="gramStart"/>
       <w:r>
         <w:rPr>
           <w:b/>
         </w:rPr>
-        <w:t>Check</w:t>
-      </w:r>
-      <w:r>
-        <w:rPr>
-          <w:b/>
-        </w:rPr>
-        <w:t xml:space="preserve"> “I Agree”</w:t>
-      </w:r>
-      <w:r>
-        <w:t xml:space="preserve"> for all of the terms so you can be owned by lawyers if anything happens</w:t>
-      </w:r>
+        <w:t>Next</w:t>
+      </w:r>
+      <w:proofErr w:type="gramEnd"/>
       <w:r>
         <w:t>.</w:t>
       </w:r>
-      <w:r>
-        <w:t xml:space="preserve">  Then </w:t>
-      </w:r>
-      <w:r>
-        <w:rPr>
-          <w:b/>
-        </w:rPr>
-        <w:t>Click Next</w:t>
-      </w:r>
-      <w:r>
-        <w:t>.</w:t>
-      </w:r>
     </w:p>
     <w:p>
       <w:pPr>
@@ -588,10 +617,10 @@
           <w:noProof/>
         </w:rPr>
         <w:drawing>
-          <wp:inline distT="0" distB="0" distL="0" distR="0" wp14:anchorId="1AA5B98A" wp14:editId="62CB9F4C">
-            <wp:extent cx="4802909" cy="3657600"/>
-            <wp:effectExtent l="0" t="0" r="0" b="0"/>
-            <wp:docPr id="25" name="Picture 25"/>
+          <wp:inline distT="0" distB="0" distL="0" distR="0" wp14:anchorId="7CCA0C0C" wp14:editId="6B491E27">
+            <wp:extent cx="5943600" cy="4551680"/>
+            <wp:effectExtent l="0" t="0" r="0" b="1270"/>
+            <wp:docPr id="41" name="Picture 41"/>
             <wp:cNvGraphicFramePr>
               <a:graphicFrameLocks xmlns:a="http://schemas.openxmlformats.org/drawingml/2006/main" noChangeAspect="1"/>
             </wp:cNvGraphicFramePr>
@@ -599,7 +628,7 @@
               <a:graphicData uri="http://schemas.openxmlformats.org/drawingml/2006/picture">
                 <pic:pic xmlns:pic="http://schemas.openxmlformats.org/drawingml/2006/picture">
                   <pic:nvPicPr>
-                    <pic:cNvPr id="0" name=""/>
+                    <pic:cNvPr id="1" name=""/>
                     <pic:cNvPicPr/>
                   </pic:nvPicPr>
                   <pic:blipFill>
@@ -611,7 +640,7 @@
                   <pic:spPr>
                     <a:xfrm>
                       <a:off x="0" y="0"/>
-                      <a:ext cx="4802909" cy="3657600"/>
+                      <a:ext cx="5943600" cy="4551680"/>
                     </a:xfrm>
                     <a:prstGeom prst="rect">
                       <a:avLst/>
@@ -624,104 +653,14 @@
         </w:drawing>
       </w:r>
     </w:p>
-    <w:p/>
-    <w:p>
-      <w:r>
-        <w:t xml:space="preserve">Select the </w:t>
-      </w:r>
-      <w:proofErr w:type="spellStart"/>
-      <w:r>
-        <w:t>Vivado</w:t>
-      </w:r>
-      <w:proofErr w:type="spellEnd"/>
-      <w:r>
-        <w:t xml:space="preserve"> </w:t>
-      </w:r>
-      <w:r>
-        <w:t xml:space="preserve">HL </w:t>
-      </w:r>
-      <w:r>
-        <w:rPr>
-          <w:b/>
-        </w:rPr>
-        <w:t>Design</w:t>
-      </w:r>
-      <w:r>
-        <w:t xml:space="preserve"> Edition</w:t>
-      </w:r>
-      <w:r>
-        <w:t xml:space="preserve"> and click </w:t>
-      </w:r>
-      <w:proofErr w:type="gramStart"/>
-      <w:r>
-        <w:rPr>
-          <w:b/>
-        </w:rPr>
-        <w:t>Next</w:t>
-      </w:r>
-      <w:proofErr w:type="gramEnd"/>
-      <w:r>
-        <w:t>.</w:t>
-      </w:r>
-    </w:p>
-    <w:p>
-      <w:pPr>
-        <w:jc w:val="center"/>
-      </w:pPr>
-      <w:r>
-        <w:rPr>
-          <w:noProof/>
-        </w:rPr>
-        <w:drawing>
-          <wp:inline distT="0" distB="0" distL="0" distR="0" wp14:anchorId="217C3D15" wp14:editId="364025FF">
-            <wp:extent cx="4802909" cy="3657600"/>
-            <wp:effectExtent l="0" t="0" r="0" b="0"/>
-            <wp:docPr id="26" name="Picture 26"/>
-            <wp:cNvGraphicFramePr>
-              <a:graphicFrameLocks xmlns:a="http://schemas.openxmlformats.org/drawingml/2006/main" noChangeAspect="1"/>
-            </wp:cNvGraphicFramePr>
-            <a:graphic xmlns:a="http://schemas.openxmlformats.org/drawingml/2006/main">
-              <a:graphicData uri="http://schemas.openxmlformats.org/drawingml/2006/picture">
-                <pic:pic xmlns:pic="http://schemas.openxmlformats.org/drawingml/2006/picture">
-                  <pic:nvPicPr>
-                    <pic:cNvPr id="0" name=""/>
-                    <pic:cNvPicPr/>
-                  </pic:nvPicPr>
-                  <pic:blipFill>
-                    <a:blip r:embed="rId12"/>
-                    <a:stretch>
-                      <a:fillRect/>
-                    </a:stretch>
-                  </pic:blipFill>
-                  <pic:spPr>
-                    <a:xfrm>
-                      <a:off x="0" y="0"/>
-                      <a:ext cx="4802909" cy="3657600"/>
-                    </a:xfrm>
-                    <a:prstGeom prst="rect">
-                      <a:avLst/>
-                    </a:prstGeom>
-                  </pic:spPr>
-                </pic:pic>
-              </a:graphicData>
-            </a:graphic>
-          </wp:inline>
-        </w:drawing>
-      </w:r>
-    </w:p>
-    <w:p/>
-    <w:p/>
-    <w:p/>
-    <w:p/>
-    <w:p/>
-    <w:p/>
-    <w:p/>
-    <w:p/>
-    <w:p/>
-    <w:p/>
-    <w:p/>
-    <w:p/>
-    <w:p>
+    <w:p>
+      <w:r>
+        <w:br w:type="page"/>
+      </w:r>
+    </w:p>
+    <w:p>
+      <w:bookmarkStart w:id="0" w:name="_GoBack"/>
+      <w:bookmarkEnd w:id="0"/>
       <w:r>
         <w:t xml:space="preserve">Notice that </w:t>
       </w:r>
@@ -747,11 +686,22 @@
         </w:numPr>
       </w:pPr>
       <w:r>
-        <w:lastRenderedPageBreak/>
         <w:t>Check Software Development Kit (SDK)</w:t>
       </w:r>
       <w:r>
-        <w:t xml:space="preserve"> (For ECE 383 will take an additional 7.2 GB)</w:t>
+        <w:t xml:space="preserve"> (For ECE 383 will take an additional </w:t>
+      </w:r>
+      <w:r>
+        <w:t>8</w:t>
+      </w:r>
+      <w:r>
+        <w:t>.</w:t>
+      </w:r>
+      <w:r>
+        <w:t>6</w:t>
+      </w:r>
+      <w:r>
+        <w:t xml:space="preserve"> GB)</w:t>
       </w:r>
     </w:p>
     <w:p>
@@ -778,23 +728,7 @@
         </w:numPr>
       </w:pPr>
       <w:r>
-        <w:t xml:space="preserve">Disable </w:t>
-      </w:r>
-      <w:proofErr w:type="spellStart"/>
-      <w:r>
-        <w:t>WebTalk</w:t>
-      </w:r>
-      <w:proofErr w:type="spellEnd"/>
-      <w:r>
-        <w:t xml:space="preserve"> unless you plan on using the </w:t>
-      </w:r>
-      <w:proofErr w:type="spellStart"/>
-      <w:r>
-        <w:t>WebPACK</w:t>
-      </w:r>
-      <w:proofErr w:type="spellEnd"/>
-      <w:r>
-        <w:t xml:space="preserve"> license.</w:t>
+        <w:t>Verify the settings match the below picture</w:t>
       </w:r>
     </w:p>
     <w:p>
@@ -806,18 +740,6 @@
         </w:numPr>
       </w:pPr>
       <w:r>
-        <w:t>Verify the settings match the below picture</w:t>
-      </w:r>
-    </w:p>
-    <w:p>
-      <w:pPr>
-        <w:pStyle w:val="ListParagraph"/>
-        <w:numPr>
-          <w:ilvl w:val="0"/>
-          <w:numId w:val="2"/>
-        </w:numPr>
-      </w:pPr>
-      <w:r>
         <w:t>Click Next</w:t>
       </w:r>
     </w:p>
@@ -832,201 +754,16 @@
         <mc:AlternateContent>
           <mc:Choice Requires="wps">
             <w:drawing>
-              <wp:anchor distT="0" distB="0" distL="114300" distR="114300" simplePos="0" relativeHeight="251661312" behindDoc="0" locked="0" layoutInCell="1" allowOverlap="1" wp14:anchorId="43159AFC" wp14:editId="2EE795C2">
+              <wp:anchor distT="0" distB="0" distL="114300" distR="114300" simplePos="0" relativeHeight="251647488" behindDoc="0" locked="0" layoutInCell="1" allowOverlap="1" wp14:anchorId="5E7A1339" wp14:editId="0C406866">
                 <wp:simplePos x="0" y="0"/>
                 <wp:positionH relativeFrom="column">
-                  <wp:posOffset>2447925</wp:posOffset>
+                  <wp:posOffset>1945477</wp:posOffset>
                 </wp:positionH>
                 <wp:positionV relativeFrom="paragraph">
-                  <wp:posOffset>2927985</wp:posOffset>
+                  <wp:posOffset>1243344</wp:posOffset>
                 </wp:positionV>
-                <wp:extent cx="1524000" cy="390525"/>
-                <wp:effectExtent l="1885950" t="0" r="19050" b="371475"/>
-                <wp:wrapNone/>
-                <wp:docPr id="4" name="Rounded Rectangular Callout 4"/>
-                <wp:cNvGraphicFramePr/>
-                <a:graphic xmlns:a="http://schemas.openxmlformats.org/drawingml/2006/main">
-                  <a:graphicData uri="http://schemas.microsoft.com/office/word/2010/wordprocessingShape">
-                    <wps:wsp>
-                      <wps:cNvSpPr/>
-                      <wps:spPr>
-                        <a:xfrm>
-                          <a:off x="0" y="0"/>
-                          <a:ext cx="1524000" cy="390525"/>
-                        </a:xfrm>
-                        <a:prstGeom prst="wedgeRoundRectCallout">
-                          <a:avLst>
-                            <a:gd name="adj1" fmla="val -173333"/>
-                            <a:gd name="adj2" fmla="val 131694"/>
-                            <a:gd name="adj3" fmla="val 16667"/>
-                          </a:avLst>
-                        </a:prstGeom>
-                      </wps:spPr>
-                      <wps:style>
-                        <a:lnRef idx="2">
-                          <a:schemeClr val="accent1">
-                            <a:shade val="50000"/>
-                          </a:schemeClr>
-                        </a:lnRef>
-                        <a:fillRef idx="1">
-                          <a:schemeClr val="accent1"/>
-                        </a:fillRef>
-                        <a:effectRef idx="0">
-                          <a:schemeClr val="accent1"/>
-                        </a:effectRef>
-                        <a:fontRef idx="minor">
-                          <a:schemeClr val="lt1"/>
-                        </a:fontRef>
-                      </wps:style>
-                      <wps:txbx>
-                        <w:txbxContent>
-                          <w:p>
-                            <w:pPr>
-                              <w:jc w:val="center"/>
-                              <w:rPr>
-                                <w:b/>
-                                <w:sz w:val="24"/>
-                                <w:szCs w:val="24"/>
-                              </w:rPr>
-                            </w:pPr>
-                            <w:r>
-                              <w:rPr>
-                                <w:b/>
-                                <w:sz w:val="24"/>
-                                <w:szCs w:val="24"/>
-                              </w:rPr>
-                              <w:t xml:space="preserve">Uncheck </w:t>
-                            </w:r>
-                            <w:proofErr w:type="spellStart"/>
-                            <w:r>
-                              <w:rPr>
-                                <w:b/>
-                                <w:sz w:val="24"/>
-                                <w:szCs w:val="24"/>
-                              </w:rPr>
-                              <w:t>WebTalk</w:t>
-                            </w:r>
-                            <w:proofErr w:type="spellEnd"/>
-                          </w:p>
-                        </w:txbxContent>
-                      </wps:txbx>
-                      <wps:bodyPr rot="0" spcFirstLastPara="0" vertOverflow="overflow" horzOverflow="overflow" vert="horz" wrap="square" lIns="91440" tIns="45720" rIns="91440" bIns="45720" numCol="1" spcCol="0" rtlCol="0" fromWordArt="0" anchor="ctr" anchorCtr="0" forceAA="0" compatLnSpc="1">
-                        <a:prstTxWarp prst="textNoShape">
-                          <a:avLst/>
-                        </a:prstTxWarp>
-                        <a:noAutofit/>
-                      </wps:bodyPr>
-                    </wps:wsp>
-                  </a:graphicData>
-                </a:graphic>
-                <wp14:sizeRelV relativeFrom="margin">
-                  <wp14:pctHeight>0</wp14:pctHeight>
-                </wp14:sizeRelV>
-              </wp:anchor>
-            </w:drawing>
-          </mc:Choice>
-          <mc:Fallback>
-            <w:pict>
-              <v:shapetype id="_x0000_t62" coordsize="21600,21600" o:spt="62" adj="1350,25920" path="m3600,qx,3600l0@8@12@24,0@9,,18000qy3600,21600l@6,21600@15@27@7,21600,18000,21600qx21600,18000l21600@9@18@30,21600@8,21600,3600qy18000,l@7,0@21@33@6,xe">
-                <v:stroke joinstyle="miter"/>
-                <v:formulas>
-                  <v:f eqn="sum 10800 0 #0"/>
-                  <v:f eqn="sum 10800 0 #1"/>
-                  <v:f eqn="sum #0 0 #1"/>
-                  <v:f eqn="sum @0 @1 0"/>
-                  <v:f eqn="sum 21600 0 #0"/>
-                  <v:f eqn="sum 21600 0 #1"/>
-                  <v:f eqn="if @0 3600 12600"/>
-                  <v:f eqn="if @0 9000 18000"/>
-                  <v:f eqn="if @1 3600 12600"/>
-                  <v:f eqn="if @1 9000 18000"/>
-                  <v:f eqn="if @2 0 #0"/>
-                  <v:f eqn="if @3 @10 0"/>
-                  <v:f eqn="if #0 0 @11"/>
-                  <v:f eqn="if @2 @6 #0"/>
-                  <v:f eqn="if @3 @6 @13"/>
-                  <v:f eqn="if @5 @6 @14"/>
-                  <v:f eqn="if @2 #0 21600"/>
-                  <v:f eqn="if @3 21600 @16"/>
-                  <v:f eqn="if @4 21600 @17"/>
-                  <v:f eqn="if @2 #0 @6"/>
-                  <v:f eqn="if @3 @19 @6"/>
-                  <v:f eqn="if #1 @6 @20"/>
-                  <v:f eqn="if @2 @8 #1"/>
-                  <v:f eqn="if @3 @22 @8"/>
-                  <v:f eqn="if #0 @8 @23"/>
-                  <v:f eqn="if @2 21600 #1"/>
-                  <v:f eqn="if @3 21600 @25"/>
-                  <v:f eqn="if @5 21600 @26"/>
-                  <v:f eqn="if @2 #1 @8"/>
-                  <v:f eqn="if @3 @8 @28"/>
-                  <v:f eqn="if @4 @8 @29"/>
-                  <v:f eqn="if @2 #1 0"/>
-                  <v:f eqn="if @3 @31 0"/>
-                  <v:f eqn="if #1 0 @32"/>
-                  <v:f eqn="val #0"/>
-                  <v:f eqn="val #1"/>
-                </v:formulas>
-                <v:path o:connecttype="custom" o:connectlocs="10800,0;0,10800;10800,21600;21600,10800;@34,@35" textboxrect="791,791,20809,20809"/>
-                <v:handles>
-                  <v:h position="#0,#1"/>
-                </v:handles>
-              </v:shapetype>
-              <v:shape id="Rounded Rectangular Callout 4" o:spid="_x0000_s1026" type="#_x0000_t62" style="position:absolute;left:0;text-align:left;margin-left:192.75pt;margin-top:230.55pt;width:120pt;height:30.75pt;z-index:251661312;visibility:visible;mso-wrap-style:square;mso-height-percent:0;mso-wrap-distance-left:9pt;mso-wrap-distance-top:0;mso-wrap-distance-right:9pt;mso-wrap-distance-bottom:0;mso-position-horizontal:absolute;mso-position-horizontal-relative:text;mso-position-vertical:absolute;mso-position-vertical-relative:text;mso-height-percent:0;mso-height-relative:margin;v-text-anchor:middle" o:gfxdata="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" adj="-26640,39246" fillcolor="#4f81bd [3204]" strokecolor="#243f60 [1604]" strokeweight="2pt">
-                <v:textbox>
-                  <w:txbxContent>
-                    <w:p>
-                      <w:pPr>
-                        <w:jc w:val="center"/>
-                        <w:rPr>
-                          <w:b/>
-                          <w:sz w:val="24"/>
-                          <w:szCs w:val="24"/>
-                        </w:rPr>
-                      </w:pPr>
-                      <w:r>
-                        <w:rPr>
-                          <w:b/>
-                          <w:sz w:val="24"/>
-                          <w:szCs w:val="24"/>
-                        </w:rPr>
-                        <w:t xml:space="preserve">Uncheck </w:t>
-                      </w:r>
-                      <w:proofErr w:type="spellStart"/>
-                      <w:r>
-                        <w:rPr>
-                          <w:b/>
-                          <w:sz w:val="24"/>
-                          <w:szCs w:val="24"/>
-                        </w:rPr>
-                        <w:t>WebTalk</w:t>
-                      </w:r>
-                      <w:proofErr w:type="spellEnd"/>
-                    </w:p>
-                  </w:txbxContent>
-                </v:textbox>
-              </v:shape>
-            </w:pict>
-          </mc:Fallback>
-        </mc:AlternateContent>
-      </w:r>
-      <w:r>
-        <w:rPr>
-          <w:noProof/>
-        </w:rPr>
-        <mc:AlternateContent>
-          <mc:Choice Requires="wps">
-            <w:drawing>
-              <wp:anchor distT="0" distB="0" distL="114300" distR="114300" simplePos="0" relativeHeight="251659264" behindDoc="0" locked="0" layoutInCell="1" allowOverlap="1" wp14:anchorId="0568EFA6" wp14:editId="25BE6150">
-                <wp:simplePos x="0" y="0"/>
-                <wp:positionH relativeFrom="column">
-                  <wp:posOffset>1918335</wp:posOffset>
-                </wp:positionH>
-                <wp:positionV relativeFrom="paragraph">
-                  <wp:posOffset>1478280</wp:posOffset>
-                </wp:positionV>
-                <wp:extent cx="1524000" cy="619125"/>
-                <wp:effectExtent l="781050" t="0" r="19050" b="28575"/>
+                <wp:extent cx="1524000" cy="616689"/>
+                <wp:effectExtent l="781050" t="0" r="19050" b="12065"/>
                 <wp:wrapNone/>
                 <wp:docPr id="3" name="Rounded Rectangular Callout 3"/>
                 <wp:cNvGraphicFramePr/>
@@ -1037,7 +774,7 @@
                       <wps:spPr>
                         <a:xfrm>
                           <a:off x="0" y="0"/>
-                          <a:ext cx="1524000" cy="619125"/>
+                          <a:ext cx="1524000" cy="616689"/>
                         </a:xfrm>
                         <a:prstGeom prst="wedgeRoundRectCallout">
                           <a:avLst>
@@ -1094,12 +831,60 @@
                     </wps:wsp>
                   </a:graphicData>
                 </a:graphic>
+                <wp14:sizeRelV relativeFrom="margin">
+                  <wp14:pctHeight>0</wp14:pctHeight>
+                </wp14:sizeRelV>
               </wp:anchor>
             </w:drawing>
           </mc:Choice>
           <mc:Fallback>
             <w:pict>
-              <v:shape id="Rounded Rectangular Callout 3" o:spid="_x0000_s1027" type="#_x0000_t62" style="position:absolute;left:0;text-align:left;margin-left:151.05pt;margin-top:116.4pt;width:120pt;height:48.75pt;z-index:251659264;visibility:visible;mso-wrap-style:square;mso-wrap-distance-left:9pt;mso-wrap-distance-top:0;mso-wrap-distance-right:9pt;mso-wrap-distance-bottom:0;mso-position-horizontal:absolute;mso-position-horizontal-relative:text;mso-position-vertical:absolute;mso-position-vertical-relative:text;v-text-anchor:middle" o:gfxdata="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" adj="-10980,18983" fillcolor="#4f81bd [3204]" strokecolor="#243f60 [1604]" strokeweight="2pt">
+              <v:shapetype w14:anchorId="5E7A1339" id="_x0000_t62" coordsize="21600,21600" o:spt="62" adj="1350,25920" path="m3600,qx,3600l0@8@12@24,0@9,,18000qy3600,21600l@6,21600@15@27@7,21600,18000,21600qx21600,18000l21600@9@18@30,21600@8,21600,3600qy18000,l@7,0@21@33@6,xe">
+                <v:stroke joinstyle="miter"/>
+                <v:formulas>
+                  <v:f eqn="sum 10800 0 #0"/>
+                  <v:f eqn="sum 10800 0 #1"/>
+                  <v:f eqn="sum #0 0 #1"/>
+                  <v:f eqn="sum @0 @1 0"/>
+                  <v:f eqn="sum 21600 0 #0"/>
+                  <v:f eqn="sum 21600 0 #1"/>
+                  <v:f eqn="if @0 3600 12600"/>
+                  <v:f eqn="if @0 9000 18000"/>
+                  <v:f eqn="if @1 3600 12600"/>
+                  <v:f eqn="if @1 9000 18000"/>
+                  <v:f eqn="if @2 0 #0"/>
+                  <v:f eqn="if @3 @10 0"/>
+                  <v:f eqn="if #0 0 @11"/>
+                  <v:f eqn="if @2 @6 #0"/>
+                  <v:f eqn="if @3 @6 @13"/>
+                  <v:f eqn="if @5 @6 @14"/>
+                  <v:f eqn="if @2 #0 21600"/>
+                  <v:f eqn="if @3 21600 @16"/>
+                  <v:f eqn="if @4 21600 @17"/>
+                  <v:f eqn="if @2 #0 @6"/>
+                  <v:f eqn="if @3 @19 @6"/>
+                  <v:f eqn="if #1 @6 @20"/>
+                  <v:f eqn="if @2 @8 #1"/>
+                  <v:f eqn="if @3 @22 @8"/>
+                  <v:f eqn="if #0 @8 @23"/>
+                  <v:f eqn="if @2 21600 #1"/>
+                  <v:f eqn="if @3 21600 @25"/>
+                  <v:f eqn="if @5 21600 @26"/>
+                  <v:f eqn="if @2 #1 @8"/>
+                  <v:f eqn="if @3 @8 @28"/>
+                  <v:f eqn="if @4 @8 @29"/>
+                  <v:f eqn="if @2 #1 0"/>
+                  <v:f eqn="if @3 @31 0"/>
+                  <v:f eqn="if #1 0 @32"/>
+                  <v:f eqn="val #0"/>
+                  <v:f eqn="val #1"/>
+                </v:formulas>
+                <v:path o:connecttype="custom" o:connectlocs="10800,0;0,10800;10800,21600;21600,10800;@34,@35" textboxrect="791,791,20809,20809"/>
+                <v:handles>
+                  <v:h position="#0,#1"/>
+                </v:handles>
+              </v:shapetype>
+              <v:shape id="Rounded Rectangular Callout 3" o:spid="_x0000_s1026" type="#_x0000_t62" style="position:absolute;left:0;text-align:left;margin-left:153.2pt;margin-top:97.9pt;width:120pt;height:48.55pt;z-index:251647488;visibility:visible;mso-wrap-style:square;mso-height-percent:0;mso-wrap-distance-left:9pt;mso-wrap-distance-top:0;mso-wrap-distance-right:9pt;mso-wrap-distance-bottom:0;mso-position-horizontal:absolute;mso-position-horizontal-relative:text;mso-position-vertical:absolute;mso-position-vertical-relative:text;mso-height-percent:0;mso-height-relative:margin;v-text-anchor:middle" o:gfxdata="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" adj="-10980,18983" fillcolor="#4f81bd [3204]" strokecolor="#243f60 [1604]" strokeweight="2pt">
                 <v:textbox>
                   <w:txbxContent>
                     <w:p>
@@ -1134,16 +919,16 @@
         <mc:AlternateContent>
           <mc:Choice Requires="wps">
             <w:drawing>
-              <wp:anchor distT="0" distB="0" distL="114300" distR="114300" simplePos="0" relativeHeight="251673600" behindDoc="0" locked="0" layoutInCell="1" allowOverlap="1" wp14:anchorId="13A801C6" wp14:editId="2F58B5E3">
+              <wp:anchor distT="0" distB="0" distL="114300" distR="114300" simplePos="0" relativeHeight="251659776" behindDoc="0" locked="0" layoutInCell="1" allowOverlap="1" wp14:anchorId="1DF1B9BE" wp14:editId="5D6F79B3">
                 <wp:simplePos x="0" y="0"/>
                 <wp:positionH relativeFrom="column">
-                  <wp:posOffset>2699385</wp:posOffset>
+                  <wp:posOffset>2695398</wp:posOffset>
                 </wp:positionH>
                 <wp:positionV relativeFrom="paragraph">
-                  <wp:posOffset>902335</wp:posOffset>
+                  <wp:posOffset>730945</wp:posOffset>
                 </wp:positionV>
-                <wp:extent cx="2600325" cy="552450"/>
-                <wp:effectExtent l="800100" t="0" r="28575" b="19050"/>
+                <wp:extent cx="3253740" cy="552450"/>
+                <wp:effectExtent l="990600" t="0" r="22860" b="19050"/>
                 <wp:wrapNone/>
                 <wp:docPr id="2" name="Rounded Rectangular Callout 2"/>
                 <wp:cNvGraphicFramePr/>
@@ -1154,7 +939,7 @@
                       <wps:spPr>
                         <a:xfrm>
                           <a:off x="0" y="0"/>
-                          <a:ext cx="2600325" cy="552450"/>
+                          <a:ext cx="3253740" cy="552450"/>
                         </a:xfrm>
                         <a:prstGeom prst="wedgeRoundRectCallout">
                           <a:avLst>
@@ -1244,7 +1029,7 @@
           </mc:Choice>
           <mc:Fallback>
             <w:pict>
-              <v:shapetype id="_x0000_t62" coordsize="21600,21600" o:spt="62" adj="1350,25920" path="m3600,qx,3600l0@8@12@24,0@9,,18000qy3600,21600l@6,21600@15@27@7,21600,18000,21600qx21600,18000l21600@9@18@30,21600@8,21600,3600qy18000,l@7,0@21@33@6,xe">
+              <v:shapetype w14:anchorId="1DF1B9BE" id="_x0000_t62" coordsize="21600,21600" o:spt="62" adj="1350,25920" path="m3600,qx,3600l0@8@12@24,0@9,,18000qy3600,21600l@6,21600@15@27@7,21600,18000,21600qx21600,18000l21600@9@18@30,21600@8,21600,3600qy18000,l@7,0@21@33@6,xe">
                 <v:stroke joinstyle="miter"/>
                 <v:formulas>
                   <v:f eqn="sum 10800 0 #0"/>
@@ -1289,7 +1074,7 @@
                   <v:h position="#0,#1"/>
                 </v:handles>
               </v:shapetype>
-              <v:shape id="Rounded Rectangular Callout 2" o:spid="_x0000_s1028" type="#_x0000_t62" style="position:absolute;left:0;text-align:left;margin-left:212.55pt;margin-top:71.05pt;width:204.75pt;height:43.5pt;z-index:251673600;visibility:visible;mso-wrap-style:square;mso-width-percent:0;mso-height-percent:0;mso-wrap-distance-left:9pt;mso-wrap-distance-top:0;mso-wrap-distance-right:9pt;mso-wrap-distance-bottom:0;mso-position-horizontal:absolute;mso-position-horizontal-relative:text;mso-position-vertical:absolute;mso-position-vertical-relative:text;mso-width-percent:0;mso-height-percent:0;mso-width-relative:margin;mso-height-relative:margin;v-text-anchor:middle" o:gfxdata="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" adj="-6470,17866" fillcolor="#4f81bd [3204]" strokecolor="#243f60 [1604]" strokeweight="2pt">
+              <v:shape id="Rounded Rectangular Callout 2" o:spid="_x0000_s1027" type="#_x0000_t62" style="position:absolute;left:0;text-align:left;margin-left:212.25pt;margin-top:57.55pt;width:256.2pt;height:43.5pt;z-index:251659776;visibility:visible;mso-wrap-style:square;mso-width-percent:0;mso-height-percent:0;mso-wrap-distance-left:9pt;mso-wrap-distance-top:0;mso-wrap-distance-right:9pt;mso-wrap-distance-bottom:0;mso-position-horizontal:absolute;mso-position-horizontal-relative:text;mso-position-vertical:absolute;mso-position-vertical-relative:text;mso-width-percent:0;mso-height-percent:0;mso-width-relative:margin;mso-height-relative:margin;v-text-anchor:middle" o:gfxdata="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" adj="-6470,17866" fillcolor="#4f81bd [3204]" strokecolor="#243f60 [1604]" strokeweight="2pt">
                 <v:textbox>
                   <w:txbxContent>
                     <w:p>
@@ -1346,7 +1131,7 @@
         <mc:AlternateContent>
           <mc:Choice Requires="wps">
             <w:drawing>
-              <wp:anchor distT="0" distB="0" distL="114300" distR="114300" simplePos="0" relativeHeight="251662336" behindDoc="0" locked="0" layoutInCell="1" allowOverlap="1" wp14:anchorId="79469EB4" wp14:editId="2543460B">
+              <wp:anchor distT="0" distB="0" distL="114300" distR="114300" simplePos="0" relativeHeight="251662336" behindDoc="0" locked="0" layoutInCell="1" allowOverlap="1" wp14:anchorId="0530F03E" wp14:editId="417D3844">
                 <wp:simplePos x="0" y="0"/>
                 <wp:positionH relativeFrom="column">
                   <wp:posOffset>133350</wp:posOffset>
@@ -1414,7 +1199,7 @@
           </mc:Choice>
           <mc:Fallback>
             <w:pict>
-              <v:oval id="Oval 7" o:spid="_x0000_s1026" style="position:absolute;margin-left:10.5pt;margin-top:313.75pt;width:97.5pt;height:21.75pt;z-index:251662336;visibility:visible;mso-wrap-style:square;mso-width-percent:0;mso-height-percent:0;mso-wrap-distance-left:9pt;mso-wrap-distance-top:0;mso-wrap-distance-right:9pt;mso-wrap-distance-bottom:0;mso-position-horizontal:absolute;mso-position-horizontal-relative:text;mso-position-vertical:absolute;mso-position-vertical-relative:text;mso-width-percent:0;mso-height-percent:0;mso-width-relative:margin;mso-height-relative:margin;v-text-anchor:middle" o:gfxdata="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" filled="f" strokecolor="red" strokeweight="2pt"/>
+              <v:oval w14:anchorId="302EF053" id="Oval 7" o:spid="_x0000_s1026" style="position:absolute;margin-left:10.5pt;margin-top:313.75pt;width:97.5pt;height:21.75pt;z-index:251662336;visibility:visible;mso-wrap-style:square;mso-width-percent:0;mso-height-percent:0;mso-wrap-distance-left:9pt;mso-wrap-distance-top:0;mso-wrap-distance-right:9pt;mso-wrap-distance-bottom:0;mso-position-horizontal:absolute;mso-position-horizontal-relative:text;mso-position-vertical:absolute;mso-position-vertical-relative:text;mso-width-percent:0;mso-height-percent:0;mso-width-relative:margin;mso-height-relative:margin;v-text-anchor:middle" o:gfxdata="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" filled="f" strokecolor="red" strokeweight="2pt"/>
             </w:pict>
           </mc:Fallback>
         </mc:AlternateContent>
@@ -1424,10 +1209,10 @@
           <w:noProof/>
         </w:rPr>
         <w:drawing>
-          <wp:inline distT="0" distB="0" distL="0" distR="0" wp14:anchorId="528CA0F7" wp14:editId="7807F5A0">
-            <wp:extent cx="5943600" cy="4526280"/>
-            <wp:effectExtent l="0" t="0" r="0" b="7620"/>
-            <wp:docPr id="27" name="Picture 27"/>
+          <wp:inline distT="0" distB="0" distL="0" distR="0" wp14:anchorId="6EDF1C09" wp14:editId="648A1B38">
+            <wp:extent cx="5943600" cy="4551680"/>
+            <wp:effectExtent l="0" t="0" r="0" b="1270"/>
+            <wp:docPr id="42" name="Picture 42"/>
             <wp:cNvGraphicFramePr>
               <a:graphicFrameLocks xmlns:a="http://schemas.openxmlformats.org/drawingml/2006/main" noChangeAspect="1"/>
             </wp:cNvGraphicFramePr>
@@ -1435,11 +1220,11 @@
               <a:graphicData uri="http://schemas.openxmlformats.org/drawingml/2006/picture">
                 <pic:pic xmlns:pic="http://schemas.openxmlformats.org/drawingml/2006/picture">
                   <pic:nvPicPr>
-                    <pic:cNvPr id="0" name=""/>
+                    <pic:cNvPr id="1" name=""/>
                     <pic:cNvPicPr/>
                   </pic:nvPicPr>
                   <pic:blipFill>
-                    <a:blip r:embed="rId13"/>
+                    <a:blip r:embed="rId12"/>
                     <a:stretch>
                       <a:fillRect/>
                     </a:stretch>
@@ -1447,7 +1232,7 @@
                   <pic:spPr>
                     <a:xfrm>
                       <a:off x="0" y="0"/>
-                      <a:ext cx="5943600" cy="4526280"/>
+                      <a:ext cx="5943600" cy="4551680"/>
                     </a:xfrm>
                     <a:prstGeom prst="rect">
                       <a:avLst/>
@@ -1471,7 +1256,6 @@
         <w:rPr>
           <w:b/>
         </w:rPr>
-        <w:lastRenderedPageBreak/>
         <w:t>Select “All users”</w:t>
       </w:r>
       <w:r>
@@ -1524,13 +1308,13 @@
         <mc:AlternateContent>
           <mc:Choice Requires="wps">
             <w:drawing>
-              <wp:anchor distT="0" distB="0" distL="114300" distR="114300" simplePos="0" relativeHeight="251664384" behindDoc="0" locked="0" layoutInCell="1" allowOverlap="1" wp14:anchorId="00E3DB23" wp14:editId="405A6E89">
+              <wp:anchor distT="0" distB="0" distL="114300" distR="114300" simplePos="0" relativeHeight="251650560" behindDoc="0" locked="0" layoutInCell="1" allowOverlap="1" wp14:anchorId="1C497666" wp14:editId="494FDD87">
                 <wp:simplePos x="0" y="0"/>
                 <wp:positionH relativeFrom="column">
-                  <wp:posOffset>2887980</wp:posOffset>
+                  <wp:posOffset>2569003</wp:posOffset>
                 </wp:positionH>
                 <wp:positionV relativeFrom="paragraph">
-                  <wp:posOffset>1860550</wp:posOffset>
+                  <wp:posOffset>1754225</wp:posOffset>
                 </wp:positionV>
                 <wp:extent cx="1114425" cy="276225"/>
                 <wp:effectExtent l="0" t="0" r="28575" b="28575"/>
@@ -1589,7 +1373,7 @@
           </mc:Choice>
           <mc:Fallback>
             <w:pict>
-              <v:oval id="Oval 12" o:spid="_x0000_s1026" style="position:absolute;margin-left:227.4pt;margin-top:146.5pt;width:87.75pt;height:21.75pt;z-index:251664384;visibility:visible;mso-wrap-style:square;mso-height-percent:0;mso-wrap-distance-left:9pt;mso-wrap-distance-top:0;mso-wrap-distance-right:9pt;mso-wrap-distance-bottom:0;mso-position-horizontal:absolute;mso-position-horizontal-relative:text;mso-position-vertical:absolute;mso-position-vertical-relative:text;mso-height-percent:0;mso-height-relative:margin;v-text-anchor:middle" o:gfxdata="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" filled="f" strokecolor="red" strokeweight="2pt"/>
+              <v:oval w14:anchorId="0F064938" id="Oval 12" o:spid="_x0000_s1026" style="position:absolute;margin-left:202.3pt;margin-top:138.15pt;width:87.75pt;height:21.75pt;z-index:251650560;visibility:visible;mso-wrap-style:square;mso-height-percent:0;mso-wrap-distance-left:9pt;mso-wrap-distance-top:0;mso-wrap-distance-right:9pt;mso-wrap-distance-bottom:0;mso-position-horizontal:absolute;mso-position-horizontal-relative:text;mso-position-vertical:absolute;mso-position-vertical-relative:text;mso-height-percent:0;mso-height-relative:margin;v-text-anchor:middle" o:gfxdata="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" filled="f" strokecolor="red" strokeweight="2pt"/>
             </w:pict>
           </mc:Fallback>
         </mc:AlternateContent>
@@ -1598,11 +1382,91 @@
         <w:rPr>
           <w:noProof/>
         </w:rPr>
+        <mc:AlternateContent>
+          <mc:Choice Requires="wps">
+            <w:drawing>
+              <wp:anchor distT="0" distB="0" distL="114300" distR="114300" simplePos="0" relativeHeight="251662848" behindDoc="0" locked="0" layoutInCell="1" allowOverlap="1">
+                <wp:simplePos x="0" y="0"/>
+                <wp:positionH relativeFrom="column">
+                  <wp:posOffset>138223</wp:posOffset>
+                </wp:positionH>
+                <wp:positionV relativeFrom="paragraph">
+                  <wp:posOffset>2246379</wp:posOffset>
+                </wp:positionV>
+                <wp:extent cx="4688958" cy="988828"/>
+                <wp:effectExtent l="0" t="0" r="16510" b="20955"/>
+                <wp:wrapNone/>
+                <wp:docPr id="44" name="Rectangle 44"/>
+                <wp:cNvGraphicFramePr/>
+                <a:graphic xmlns:a="http://schemas.openxmlformats.org/drawingml/2006/main">
+                  <a:graphicData uri="http://schemas.microsoft.com/office/word/2010/wordprocessingShape">
+                    <wps:wsp>
+                      <wps:cNvSpPr/>
+                      <wps:spPr>
+                        <a:xfrm>
+                          <a:off x="0" y="0"/>
+                          <a:ext cx="4688958" cy="988828"/>
+                        </a:xfrm>
+                        <a:prstGeom prst="rect">
+                          <a:avLst/>
+                        </a:prstGeom>
+                        <a:solidFill>
+                          <a:schemeClr val="bg1">
+                            <a:lumMod val="95000"/>
+                          </a:schemeClr>
+                        </a:solidFill>
+                        <a:ln>
+                          <a:solidFill>
+                            <a:schemeClr val="bg1">
+                              <a:lumMod val="95000"/>
+                            </a:schemeClr>
+                          </a:solidFill>
+                        </a:ln>
+                      </wps:spPr>
+                      <wps:style>
+                        <a:lnRef idx="2">
+                          <a:schemeClr val="accent1">
+                            <a:shade val="50000"/>
+                          </a:schemeClr>
+                        </a:lnRef>
+                        <a:fillRef idx="1">
+                          <a:schemeClr val="accent1"/>
+                        </a:fillRef>
+                        <a:effectRef idx="0">
+                          <a:schemeClr val="accent1"/>
+                        </a:effectRef>
+                        <a:fontRef idx="minor">
+                          <a:schemeClr val="lt1"/>
+                        </a:fontRef>
+                      </wps:style>
+                      <wps:bodyPr rot="0" spcFirstLastPara="0" vertOverflow="overflow" horzOverflow="overflow" vert="horz" wrap="square" lIns="91440" tIns="45720" rIns="91440" bIns="45720" numCol="1" spcCol="0" rtlCol="0" fromWordArt="0" anchor="ctr" anchorCtr="0" forceAA="0" compatLnSpc="1">
+                        <a:prstTxWarp prst="textNoShape">
+                          <a:avLst/>
+                        </a:prstTxWarp>
+                        <a:noAutofit/>
+                      </wps:bodyPr>
+                    </wps:wsp>
+                  </a:graphicData>
+                </a:graphic>
+              </wp:anchor>
+            </w:drawing>
+          </mc:Choice>
+          <mc:Fallback>
+            <w:pict>
+              <v:rect w14:anchorId="064BED64" id="Rectangle 44" o:spid="_x0000_s1026" style="position:absolute;margin-left:10.9pt;margin-top:176.9pt;width:369.2pt;height:77.85pt;z-index:251662848;visibility:visible;mso-wrap-style:square;mso-wrap-distance-left:9pt;mso-wrap-distance-top:0;mso-wrap-distance-right:9pt;mso-wrap-distance-bottom:0;mso-position-horizontal:absolute;mso-position-horizontal-relative:text;mso-position-vertical:absolute;mso-position-vertical-relative:text;v-text-anchor:middle" o:gfxdata="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" fillcolor="#f2f2f2 [3052]" strokecolor="#f2f2f2 [3052]" strokeweight="2pt"/>
+            </w:pict>
+          </mc:Fallback>
+        </mc:AlternateContent>
+      </w:r>
+      <w:r>
+        <w:rPr>
+          <w:noProof/>
+        </w:rPr>
         <w:drawing>
-          <wp:inline distT="0" distB="0" distL="0" distR="0" wp14:anchorId="60C0D348" wp14:editId="60764D17">
-            <wp:extent cx="5943600" cy="4526280"/>
-            <wp:effectExtent l="0" t="0" r="0" b="7620"/>
-            <wp:docPr id="28" name="Picture 28"/>
+          <wp:inline distT="0" distB="0" distL="0" distR="0" wp14:anchorId="0B88F454" wp14:editId="4AC595B1">
+            <wp:extent cx="5943600" cy="4551680"/>
+            <wp:effectExtent l="0" t="0" r="0" b="1270"/>
+            <wp:docPr id="43" name="Picture 43"/>
             <wp:cNvGraphicFramePr>
               <a:graphicFrameLocks xmlns:a="http://schemas.openxmlformats.org/drawingml/2006/main" noChangeAspect="1"/>
             </wp:cNvGraphicFramePr>
@@ -1610,7 +1474,94 @@
               <a:graphicData uri="http://schemas.openxmlformats.org/drawingml/2006/picture">
                 <pic:pic xmlns:pic="http://schemas.openxmlformats.org/drawingml/2006/picture">
                   <pic:nvPicPr>
-                    <pic:cNvPr id="0" name=""/>
+                    <pic:cNvPr id="1" name=""/>
+                    <pic:cNvPicPr/>
+                  </pic:nvPicPr>
+                  <pic:blipFill>
+                    <a:blip r:embed="rId13"/>
+                    <a:stretch>
+                      <a:fillRect/>
+                    </a:stretch>
+                  </pic:blipFill>
+                  <pic:spPr>
+                    <a:xfrm>
+                      <a:off x="0" y="0"/>
+                      <a:ext cx="5943600" cy="4551680"/>
+                    </a:xfrm>
+                    <a:prstGeom prst="rect">
+                      <a:avLst/>
+                    </a:prstGeom>
+                  </pic:spPr>
+                </pic:pic>
+              </a:graphicData>
+            </a:graphic>
+          </wp:inline>
+        </w:drawing>
+      </w:r>
+    </w:p>
+    <w:p/>
+    <w:p>
+      <w:r>
+        <w:br w:type="page"/>
+      </w:r>
+    </w:p>
+    <w:p>
+      <w:r>
+        <w:t>Verify that you are happy with the Installation Summary</w:t>
+      </w:r>
+      <w:r>
+        <w:t>.  It should be similar to the below picture.</w:t>
+      </w:r>
+    </w:p>
+    <w:p>
+      <w:r>
+        <w:t xml:space="preserve">Double check that you actually have </w:t>
+      </w:r>
+      <w:r>
+        <w:rPr>
+          <w:i/>
+        </w:rPr>
+        <w:t>at least</w:t>
+      </w:r>
+      <w:r>
+        <w:t xml:space="preserve"> th</w:t>
+      </w:r>
+      <w:r>
+        <w:t>e amount of disk space required as indicated in the circled portion of the image below.  Maintaining at least 15% free space on your hard drive is ideal.</w:t>
+      </w:r>
+    </w:p>
+    <w:p>
+      <w:r>
+        <w:t xml:space="preserve">Click </w:t>
+      </w:r>
+      <w:r>
+        <w:rPr>
+          <w:b/>
+        </w:rPr>
+        <w:t>Install</w:t>
+      </w:r>
+      <w:r>
+        <w:t>.</w:t>
+      </w:r>
+    </w:p>
+    <w:p>
+      <w:r>
+        <w:rPr>
+          <w:noProof/>
+        </w:rPr>
+        <w:drawing>
+          <wp:inline distT="0" distB="0" distL="0" distR="0" wp14:anchorId="7AE86A8E" wp14:editId="48CE4304">
+            <wp:extent cx="5943600" cy="4551680"/>
+            <wp:effectExtent l="0" t="0" r="0" b="1270"/>
+            <wp:docPr id="45" name="Picture 45"/>
+            <wp:cNvGraphicFramePr>
+              <a:graphicFrameLocks xmlns:a="http://schemas.openxmlformats.org/drawingml/2006/main" noChangeAspect="1"/>
+            </wp:cNvGraphicFramePr>
+            <a:graphic xmlns:a="http://schemas.openxmlformats.org/drawingml/2006/main">
+              <a:graphicData uri="http://schemas.openxmlformats.org/drawingml/2006/picture">
+                <pic:pic xmlns:pic="http://schemas.openxmlformats.org/drawingml/2006/picture">
+                  <pic:nvPicPr>
+                    <pic:cNvPr id="1" name=""/>
                     <pic:cNvPicPr/>
                   </pic:nvPicPr>
                   <pic:blipFill>
@@ -1622,7 +1573,7 @@
                   <pic:spPr>
                     <a:xfrm>
                       <a:off x="0" y="0"/>
-                      <a:ext cx="5943600" cy="4526280"/>
+                      <a:ext cx="5943600" cy="4551680"/>
                     </a:xfrm>
                     <a:prstGeom prst="rect">
                       <a:avLst/>
@@ -1634,54 +1585,6 @@
           </wp:inline>
         </w:drawing>
       </w:r>
-    </w:p>
-    <w:p/>
-    <w:p>
-      <w:r>
-        <w:br w:type="page"/>
-      </w:r>
-    </w:p>
-    <w:p>
-      <w:r>
-        <w:lastRenderedPageBreak/>
-        <w:t>Verify that you are happy with the Installation Summary</w:t>
-      </w:r>
-      <w:r>
-        <w:t>.  It should be similar to the below picture.</w:t>
-      </w:r>
-    </w:p>
-    <w:p>
-      <w:r>
-        <w:t xml:space="preserve">Double check that you actually have </w:t>
-      </w:r>
-      <w:r>
-        <w:rPr>
-          <w:i/>
-        </w:rPr>
-        <w:t>at least</w:t>
-      </w:r>
-      <w:r>
-        <w:t xml:space="preserve"> th</w:t>
-      </w:r>
-      <w:r>
-        <w:t>e amount of disk space required as indicated in the circled portion of the image below.  Maintaining at least 15% free space on your hard drive is ideal.</w:t>
-      </w:r>
-    </w:p>
-    <w:p>
-      <w:r>
-        <w:t xml:space="preserve">Click </w:t>
-      </w:r>
-      <w:r>
-        <w:rPr>
-          <w:b/>
-        </w:rPr>
-        <w:t>Install</w:t>
-      </w:r>
-      <w:r>
-        <w:t>.</w:t>
-      </w:r>
-    </w:p>
-    <w:p>
       <w:r>
         <w:rPr>
           <w:noProof/>
@@ -1689,7 +1592,7 @@
         <mc:AlternateContent>
           <mc:Choice Requires="wps">
             <w:drawing>
-              <wp:anchor distT="0" distB="0" distL="114300" distR="114300" simplePos="0" relativeHeight="251666432" behindDoc="0" locked="0" layoutInCell="1" allowOverlap="1" wp14:anchorId="50FFEF2C" wp14:editId="05873923">
+              <wp:anchor distT="0" distB="0" distL="114300" distR="114300" simplePos="0" relativeHeight="251666432" behindDoc="0" locked="0" layoutInCell="1" allowOverlap="1" wp14:anchorId="00A903C6" wp14:editId="6F0285FD">
                 <wp:simplePos x="0" y="0"/>
                 <wp:positionH relativeFrom="column">
                   <wp:posOffset>1276350</wp:posOffset>
@@ -1757,20 +1660,62 @@
           </mc:Choice>
           <mc:Fallback>
             <w:pict>
-              <v:oval id="Oval 19" o:spid="_x0000_s1026" style="position:absolute;margin-left:100.5pt;margin-top:216.4pt;width:114pt;height:25.5pt;z-index:251666432;visibility:visible;mso-wrap-style:square;mso-width-percent:0;mso-height-percent:0;mso-wrap-distance-left:9pt;mso-wrap-distance-top:0;mso-wrap-distance-right:9pt;mso-wrap-distance-bottom:0;mso-position-horizontal:absolute;mso-position-horizontal-relative:text;mso-position-vertical:absolute;mso-position-vertical-relative:text;mso-width-percent:0;mso-height-percent:0;mso-width-relative:margin;mso-height-relative:margin;v-text-anchor:middle" o:gfxdata="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" filled="f" strokecolor="red" strokeweight="2pt"/>
+              <v:oval w14:anchorId="22A4DB12" id="Oval 19" o:spid="_x0000_s1026" style="position:absolute;margin-left:100.5pt;margin-top:216.4pt;width:114pt;height:25.5pt;z-index:251666432;visibility:visible;mso-wrap-style:square;mso-width-percent:0;mso-height-percent:0;mso-wrap-distance-left:9pt;mso-wrap-distance-top:0;mso-wrap-distance-right:9pt;mso-wrap-distance-bottom:0;mso-position-horizontal:absolute;mso-position-horizontal-relative:text;mso-position-vertical:absolute;mso-position-vertical-relative:text;mso-width-percent:0;mso-height-percent:0;mso-width-relative:margin;mso-height-relative:margin;v-text-anchor:middle" o:gfxdata="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" filled="f" strokecolor="red" strokeweight="2pt"/>
             </w:pict>
           </mc:Fallback>
         </mc:AlternateContent>
       </w:r>
+    </w:p>
+    <w:p/>
+    <w:p>
+      <w:r>
+        <w:t>The i</w:t>
+      </w:r>
+      <w:r>
+        <w:t xml:space="preserve">nstall will take approximately </w:t>
+      </w:r>
+      <w:r>
+        <w:t>2</w:t>
+      </w:r>
+      <w:r>
+        <w:t>0</w:t>
+      </w:r>
+      <w:r>
+        <w:t xml:space="preserve"> minutes</w:t>
+      </w:r>
+      <w:r>
+        <w:t xml:space="preserve"> on a good machine</w:t>
+      </w:r>
+      <w:r>
+        <w:t>.  If you are bored you can watch the adverts during the installation.</w:t>
+      </w:r>
+    </w:p>
+    <w:p/>
+    <w:p/>
+    <w:p>
+      <w:r>
+        <w:rPr>
+          <w:b/>
+        </w:rPr>
+        <w:t>Click OK</w:t>
+      </w:r>
+      <w:r>
+        <w:t xml:space="preserve"> that you do not have any cables connected to a FPGA</w:t>
+      </w:r>
+    </w:p>
+    <w:p>
+      <w:pPr>
+        <w:jc w:val="center"/>
+      </w:pPr>
       <w:r>
         <w:rPr>
           <w:noProof/>
         </w:rPr>
         <w:drawing>
-          <wp:inline distT="0" distB="0" distL="0" distR="0" wp14:anchorId="2FA7B880" wp14:editId="505DD699">
-            <wp:extent cx="5943600" cy="4526280"/>
-            <wp:effectExtent l="0" t="0" r="0" b="7620"/>
-            <wp:docPr id="31" name="Picture 31"/>
+          <wp:inline distT="0" distB="0" distL="0" distR="0" wp14:anchorId="1C7AF2EF" wp14:editId="60739B45">
+            <wp:extent cx="4429125" cy="1590675"/>
+            <wp:effectExtent l="0" t="0" r="9525" b="9525"/>
+            <wp:docPr id="18" name="Picture 18"/>
             <wp:cNvGraphicFramePr>
               <a:graphicFrameLocks xmlns:a="http://schemas.openxmlformats.org/drawingml/2006/main" noChangeAspect="1"/>
             </wp:cNvGraphicFramePr>
@@ -1790,7 +1735,7 @@
                   <pic:spPr>
                     <a:xfrm>
                       <a:off x="0" y="0"/>
-                      <a:ext cx="5943600" cy="4526280"/>
+                      <a:ext cx="4429125" cy="1590675"/>
                     </a:xfrm>
                     <a:prstGeom prst="rect">
                       <a:avLst/>
@@ -1803,47 +1748,41 @@
         </w:drawing>
       </w:r>
     </w:p>
-    <w:p/>
-    <w:p>
-      <w:r>
-        <w:t>The i</w:t>
-      </w:r>
-      <w:r>
-        <w:t xml:space="preserve">nstall will take approximately </w:t>
-      </w:r>
-      <w:r>
-        <w:t>2</w:t>
-      </w:r>
-      <w:r>
-        <w:t>0</w:t>
-      </w:r>
-      <w:r>
-        <w:t xml:space="preserve"> minutes</w:t>
-      </w:r>
-      <w:r>
-        <w:t xml:space="preserve"> on a good machine</w:t>
-      </w:r>
-      <w:r>
-        <w:t xml:space="preserve">.  If you are bored you can watch the adverts during the installation.  A tasty sample is </w:t>
-      </w:r>
-      <w:r>
-        <w:t>on the next page</w:t>
-      </w:r>
-      <w:r>
-        <w:t>.</w:t>
-      </w:r>
-    </w:p>
-    <w:p>
+    <w:p>
+      <w:pPr>
+        <w:jc w:val="center"/>
+      </w:pPr>
+    </w:p>
+    <w:p>
+      <w:pPr>
+        <w:jc w:val="left"/>
+      </w:pPr>
+      <w:r>
+        <w:t xml:space="preserve">You may see a series of device software popups.  </w:t>
+      </w:r>
+      <w:r>
+        <w:rPr>
+          <w:b/>
+        </w:rPr>
+        <w:t>Click Install</w:t>
+      </w:r>
+      <w:r>
+        <w:t xml:space="preserve"> for each.</w:t>
+      </w:r>
+    </w:p>
+    <w:p>
+      <w:pPr>
+        <w:jc w:val="center"/>
+      </w:pPr>
       <w:r>
         <w:rPr>
           <w:noProof/>
         </w:rPr>
-        <w:lastRenderedPageBreak/>
         <w:drawing>
-          <wp:inline distT="0" distB="0" distL="0" distR="0" wp14:anchorId="59E2DBB6" wp14:editId="6F13BD31">
-            <wp:extent cx="5943600" cy="4526280"/>
-            <wp:effectExtent l="0" t="0" r="0" b="7620"/>
-            <wp:docPr id="32" name="Picture 32"/>
+          <wp:inline distT="0" distB="0" distL="0" distR="0" wp14:anchorId="46147EFB" wp14:editId="1B5841AC">
+            <wp:extent cx="4229100" cy="2148840"/>
+            <wp:effectExtent l="0" t="0" r="0" b="3810"/>
+            <wp:docPr id="33" name="Picture 33"/>
             <wp:cNvGraphicFramePr>
               <a:graphicFrameLocks xmlns:a="http://schemas.openxmlformats.org/drawingml/2006/main" noChangeAspect="1"/>
             </wp:cNvGraphicFramePr>
@@ -1863,7 +1802,7 @@
                   <pic:spPr>
                     <a:xfrm>
                       <a:off x="0" y="0"/>
-                      <a:ext cx="5943600" cy="4526280"/>
+                      <a:ext cx="4229100" cy="2148840"/>
                     </a:xfrm>
                     <a:prstGeom prst="rect">
                       <a:avLst/>
@@ -1876,18 +1815,6 @@
         </w:drawing>
       </w:r>
     </w:p>
-    <w:p/>
-    <w:p>
-      <w:r>
-        <w:rPr>
-          <w:b/>
-        </w:rPr>
-        <w:t>Click OK</w:t>
-      </w:r>
-      <w:r>
-        <w:t xml:space="preserve"> that you do not have any cables connected to a FPGA</w:t>
-      </w:r>
-    </w:p>
     <w:p>
       <w:pPr>
         <w:jc w:val="center"/>
@@ -1897,10 +1824,10 @@
           <w:noProof/>
         </w:rPr>
         <w:drawing>
-          <wp:inline distT="0" distB="0" distL="0" distR="0" wp14:anchorId="782A2905" wp14:editId="04749523">
-            <wp:extent cx="4429125" cy="1590675"/>
-            <wp:effectExtent l="0" t="0" r="9525" b="9525"/>
-            <wp:docPr id="18" name="Picture 18"/>
+          <wp:inline distT="0" distB="0" distL="0" distR="0" wp14:anchorId="2F00894A" wp14:editId="429FB379">
+            <wp:extent cx="3977640" cy="2148840"/>
+            <wp:effectExtent l="0" t="0" r="3810" b="3810"/>
+            <wp:docPr id="34" name="Picture 34"/>
             <wp:cNvGraphicFramePr>
               <a:graphicFrameLocks xmlns:a="http://schemas.openxmlformats.org/drawingml/2006/main" noChangeAspect="1"/>
             </wp:cNvGraphicFramePr>
@@ -1920,7 +1847,7 @@
                   <pic:spPr>
                     <a:xfrm>
                       <a:off x="0" y="0"/>
-                      <a:ext cx="4429125" cy="1590675"/>
+                      <a:ext cx="3977640" cy="2148840"/>
                     </a:xfrm>
                     <a:prstGeom prst="rect">
                       <a:avLst/>
@@ -1937,38 +1864,15 @@
       <w:pPr>
         <w:jc w:val="center"/>
       </w:pPr>
-    </w:p>
-    <w:p>
-      <w:pPr>
-        <w:jc w:val="left"/>
-      </w:pPr>
-      <w:r>
-        <w:t xml:space="preserve">You may see a series of device software popups.  </w:t>
-      </w:r>
-      <w:r>
-        <w:rPr>
-          <w:b/>
-        </w:rPr>
-        <w:t>Click Install</w:t>
-      </w:r>
-      <w:r>
-        <w:t xml:space="preserve"> for each.</w:t>
-      </w:r>
-    </w:p>
-    <w:p>
-      <w:pPr>
-        <w:jc w:val="center"/>
-      </w:pPr>
       <w:r>
         <w:rPr>
           <w:noProof/>
         </w:rPr>
-        <w:lastRenderedPageBreak/>
         <w:drawing>
-          <wp:inline distT="0" distB="0" distL="0" distR="0" wp14:anchorId="3E81246D" wp14:editId="7B5F50FF">
-            <wp:extent cx="4229100" cy="2148840"/>
-            <wp:effectExtent l="0" t="0" r="0" b="3810"/>
-            <wp:docPr id="33" name="Picture 33"/>
+          <wp:inline distT="0" distB="0" distL="0" distR="0" wp14:anchorId="79CDEA21" wp14:editId="6B9BDCA9">
+            <wp:extent cx="5890260" cy="2286000"/>
+            <wp:effectExtent l="0" t="0" r="0" b="0"/>
+            <wp:docPr id="35" name="Picture 35"/>
             <wp:cNvGraphicFramePr>
               <a:graphicFrameLocks xmlns:a="http://schemas.openxmlformats.org/drawingml/2006/main" noChangeAspect="1"/>
             </wp:cNvGraphicFramePr>
@@ -1988,96 +1892,6 @@
                   <pic:spPr>
                     <a:xfrm>
                       <a:off x="0" y="0"/>
-                      <a:ext cx="4229100" cy="2148840"/>
-                    </a:xfrm>
-                    <a:prstGeom prst="rect">
-                      <a:avLst/>
-                    </a:prstGeom>
-                  </pic:spPr>
-                </pic:pic>
-              </a:graphicData>
-            </a:graphic>
-          </wp:inline>
-        </w:drawing>
-      </w:r>
-    </w:p>
-    <w:p>
-      <w:pPr>
-        <w:jc w:val="center"/>
-      </w:pPr>
-      <w:r>
-        <w:rPr>
-          <w:noProof/>
-        </w:rPr>
-        <w:drawing>
-          <wp:inline distT="0" distB="0" distL="0" distR="0" wp14:anchorId="5600A15C" wp14:editId="713B1CD0">
-            <wp:extent cx="3977640" cy="2148840"/>
-            <wp:effectExtent l="0" t="0" r="3810" b="3810"/>
-            <wp:docPr id="34" name="Picture 34"/>
-            <wp:cNvGraphicFramePr>
-              <a:graphicFrameLocks xmlns:a="http://schemas.openxmlformats.org/drawingml/2006/main" noChangeAspect="1"/>
-            </wp:cNvGraphicFramePr>
-            <a:graphic xmlns:a="http://schemas.openxmlformats.org/drawingml/2006/main">
-              <a:graphicData uri="http://schemas.openxmlformats.org/drawingml/2006/picture">
-                <pic:pic xmlns:pic="http://schemas.openxmlformats.org/drawingml/2006/picture">
-                  <pic:nvPicPr>
-                    <pic:cNvPr id="0" name=""/>
-                    <pic:cNvPicPr/>
-                  </pic:nvPicPr>
-                  <pic:blipFill>
-                    <a:blip r:embed="rId19"/>
-                    <a:stretch>
-                      <a:fillRect/>
-                    </a:stretch>
-                  </pic:blipFill>
-                  <pic:spPr>
-                    <a:xfrm>
-                      <a:off x="0" y="0"/>
-                      <a:ext cx="3977640" cy="2148840"/>
-                    </a:xfrm>
-                    <a:prstGeom prst="rect">
-                      <a:avLst/>
-                    </a:prstGeom>
-                  </pic:spPr>
-                </pic:pic>
-              </a:graphicData>
-            </a:graphic>
-          </wp:inline>
-        </w:drawing>
-      </w:r>
-    </w:p>
-    <w:p>
-      <w:pPr>
-        <w:jc w:val="center"/>
-      </w:pPr>
-      <w:r>
-        <w:rPr>
-          <w:noProof/>
-        </w:rPr>
-        <w:drawing>
-          <wp:inline distT="0" distB="0" distL="0" distR="0" wp14:anchorId="4923F4B9" wp14:editId="03704057">
-            <wp:extent cx="5890260" cy="2286000"/>
-            <wp:effectExtent l="0" t="0" r="0" b="0"/>
-            <wp:docPr id="35" name="Picture 35"/>
-            <wp:cNvGraphicFramePr>
-              <a:graphicFrameLocks xmlns:a="http://schemas.openxmlformats.org/drawingml/2006/main" noChangeAspect="1"/>
-            </wp:cNvGraphicFramePr>
-            <a:graphic xmlns:a="http://schemas.openxmlformats.org/drawingml/2006/main">
-              <a:graphicData uri="http://schemas.openxmlformats.org/drawingml/2006/picture">
-                <pic:pic xmlns:pic="http://schemas.openxmlformats.org/drawingml/2006/picture">
-                  <pic:nvPicPr>
-                    <pic:cNvPr id="0" name=""/>
-                    <pic:cNvPicPr/>
-                  </pic:nvPicPr>
-                  <pic:blipFill>
-                    <a:blip r:embed="rId20"/>
-                    <a:stretch>
-                      <a:fillRect/>
-                    </a:stretch>
-                  </pic:blipFill>
-                  <pic:spPr>
-                    <a:xfrm>
-                      <a:off x="0" y="0"/>
                       <a:ext cx="5890260" cy="2286000"/>
                     </a:xfrm>
                     <a:prstGeom prst="rect">
@@ -2103,68 +1917,24 @@
       <w:r>
         <w:t xml:space="preserve"> license manager should pop up.</w:t>
       </w:r>
-    </w:p>
-    <w:p>
-      <w:r>
-        <w:br w:type="page"/>
-      </w:r>
-    </w:p>
-    <w:p>
-      <w:r>
-        <w:lastRenderedPageBreak/>
-        <w:t>Click on “</w:t>
-      </w:r>
+      <w:r>
+        <w:t xml:space="preserve">  </w:t>
+      </w:r>
+    </w:p>
+    <w:p>
+      <w:r>
+        <w:t xml:space="preserve">Navigate to and select the </w:t>
+      </w:r>
+      <w:proofErr w:type="spellStart"/>
       <w:r>
         <w:rPr>
           <w:b/>
         </w:rPr>
-        <w:t>Load License</w:t>
-      </w:r>
-      <w:r>
-        <w:t>” and then “</w:t>
-      </w:r>
-      <w:r>
-        <w:rPr>
-          <w:b/>
-        </w:rPr>
-        <w:t>Copy License…</w:t>
-      </w:r>
-      <w:r>
-        <w:t>”</w:t>
-      </w:r>
-      <w:r>
-        <w:t xml:space="preserve"> as indicated in the circled portions in the image below</w:t>
-      </w:r>
-      <w:r>
-        <w:t>.</w:t>
-      </w:r>
-    </w:p>
-    <w:p>
-      <w:r>
-        <w:t xml:space="preserve">Navigate to </w:t>
-      </w:r>
-      <w:r>
-        <w:t xml:space="preserve">and select </w:t>
-      </w:r>
-      <w:r>
-        <w:t xml:space="preserve">the </w:t>
-      </w:r>
-      <w:proofErr w:type="spellStart"/>
-      <w:r>
-        <w:rPr>
-          <w:b/>
-        </w:rPr>
         <w:t>Xilinx.lic</w:t>
       </w:r>
       <w:proofErr w:type="spellEnd"/>
       <w:r>
-        <w:t xml:space="preserve"> file on the provided external hard drive</w:t>
-      </w:r>
-      <w:r>
-        <w:t xml:space="preserve"> (It will list 2016.4)</w:t>
-      </w:r>
-      <w:r>
-        <w:t>.  You can then close the License Manager.</w:t>
+        <w:t xml:space="preserve"> file on the provided external hard drive.  You can then close the License Manager.</w:t>
       </w:r>
       <w:r>
         <w:rPr>
@@ -2181,18 +1951,18 @@
         <mc:AlternateContent>
           <mc:Choice Requires="wps">
             <w:drawing>
-              <wp:anchor distT="0" distB="0" distL="114300" distR="114300" simplePos="0" relativeHeight="251670528" behindDoc="0" locked="0" layoutInCell="1" allowOverlap="1" wp14:anchorId="2A3DB1D9" wp14:editId="1BDCAA40">
+              <wp:anchor distT="0" distB="0" distL="114300" distR="114300" simplePos="0" relativeHeight="251688960" behindDoc="0" locked="0" layoutInCell="1" allowOverlap="1" wp14:anchorId="55BD3F5B" wp14:editId="5834728E">
                 <wp:simplePos x="0" y="0"/>
                 <wp:positionH relativeFrom="column">
-                  <wp:posOffset>1428750</wp:posOffset>
+                  <wp:posOffset>22548</wp:posOffset>
                 </wp:positionH>
                 <wp:positionV relativeFrom="paragraph">
-                  <wp:posOffset>1656080</wp:posOffset>
+                  <wp:posOffset>1108003</wp:posOffset>
                 </wp:positionV>
-                <wp:extent cx="1362075" cy="276225"/>
-                <wp:effectExtent l="0" t="0" r="28575" b="28575"/>
+                <wp:extent cx="797442" cy="276225"/>
+                <wp:effectExtent l="0" t="0" r="22225" b="28575"/>
                 <wp:wrapNone/>
-                <wp:docPr id="23" name="Oval 23"/>
+                <wp:docPr id="4" name="Oval 4"/>
                 <wp:cNvGraphicFramePr/>
                 <a:graphic xmlns:a="http://schemas.openxmlformats.org/drawingml/2006/main">
                   <a:graphicData uri="http://schemas.microsoft.com/office/word/2010/wordprocessingShape">
@@ -2201,34 +1971,20 @@
                       <wps:spPr>
                         <a:xfrm>
                           <a:off x="0" y="0"/>
-                          <a:ext cx="1362075" cy="276225"/>
+                          <a:ext cx="797442" cy="276225"/>
                         </a:xfrm>
                         <a:prstGeom prst="ellipse">
                           <a:avLst/>
                         </a:prstGeom>
                         <a:noFill/>
-                        <a:ln>
+                        <a:ln w="25400" cap="flat" cmpd="sng" algn="ctr">
                           <a:solidFill>
                             <a:srgbClr val="FF0000"/>
                           </a:solidFill>
+                          <a:prstDash val="solid"/>
                         </a:ln>
+                        <a:effectLst/>
                       </wps:spPr>
-                      <wps:style>
-                        <a:lnRef idx="2">
-                          <a:schemeClr val="accent1">
-                            <a:shade val="50000"/>
-                          </a:schemeClr>
-                        </a:lnRef>
-                        <a:fillRef idx="1">
-                          <a:schemeClr val="accent1"/>
-                        </a:fillRef>
-                        <a:effectRef idx="0">
-                          <a:schemeClr val="accent1"/>
-                        </a:effectRef>
-                        <a:fontRef idx="minor">
-                          <a:schemeClr val="lt1"/>
-                        </a:fontRef>
-                      </wps:style>
                       <wps:bodyPr rot="0" spcFirstLastPara="0" vertOverflow="overflow" horzOverflow="overflow" vert="horz" wrap="square" lIns="91440" tIns="45720" rIns="91440" bIns="45720" numCol="1" spcCol="0" rtlCol="0" fromWordArt="0" anchor="ctr" anchorCtr="0" forceAA="0" compatLnSpc="1">
                         <a:prstTxWarp prst="textNoShape">
                           <a:avLst/>
@@ -2249,7 +2005,7 @@
           </mc:Choice>
           <mc:Fallback>
             <w:pict>
-              <v:oval id="Oval 23" o:spid="_x0000_s1026" style="position:absolute;margin-left:112.5pt;margin-top:130.4pt;width:107.25pt;height:21.75pt;z-index:251670528;visibility:visible;mso-wrap-style:square;mso-width-percent:0;mso-height-percent:0;mso-wrap-distance-left:9pt;mso-wrap-distance-top:0;mso-wrap-distance-right:9pt;mso-wrap-distance-bottom:0;mso-position-horizontal:absolute;mso-position-horizontal-relative:text;mso-position-vertical:absolute;mso-position-vertical-relative:text;mso-width-percent:0;mso-height-percent:0;mso-width-relative:margin;mso-height-relative:margin;v-text-anchor:middle" o:gfxdata="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" filled="f" strokecolor="red" strokeweight="2pt"/>
+              <v:oval w14:anchorId="088FFD59" id="Oval 4" o:spid="_x0000_s1026" style="position:absolute;margin-left:1.8pt;margin-top:87.25pt;width:62.8pt;height:21.75pt;z-index:251688960;visibility:visible;mso-wrap-style:square;mso-width-percent:0;mso-height-percent:0;mso-wrap-distance-left:9pt;mso-wrap-distance-top:0;mso-wrap-distance-right:9pt;mso-wrap-distance-bottom:0;mso-position-horizontal:absolute;mso-position-horizontal-relative:text;mso-position-vertical:absolute;mso-position-vertical-relative:text;mso-width-percent:0;mso-height-percent:0;mso-width-relative:margin;mso-height-relative:margin;v-text-anchor:middle" o:gfxdata="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" filled="f" strokecolor="red" strokeweight="2pt"/>
             </w:pict>
           </mc:Fallback>
         </mc:AlternateContent>
@@ -2261,18 +2017,18 @@
         <mc:AlternateContent>
           <mc:Choice Requires="wps">
             <w:drawing>
-              <wp:anchor distT="0" distB="0" distL="114300" distR="114300" simplePos="0" relativeHeight="251668480" behindDoc="0" locked="0" layoutInCell="1" allowOverlap="1" wp14:anchorId="7B7C199C" wp14:editId="62EF76FF">
+              <wp:anchor distT="0" distB="0" distL="114300" distR="114300" simplePos="0" relativeHeight="251665920" behindDoc="0" locked="0" layoutInCell="1" allowOverlap="1" wp14:anchorId="4AB81A4C" wp14:editId="13D5BCF0">
                 <wp:simplePos x="0" y="0"/>
                 <wp:positionH relativeFrom="column">
-                  <wp:posOffset>-152400</wp:posOffset>
+                  <wp:posOffset>1648047</wp:posOffset>
                 </wp:positionH>
                 <wp:positionV relativeFrom="paragraph">
-                  <wp:posOffset>1189355</wp:posOffset>
+                  <wp:posOffset>1573235</wp:posOffset>
                 </wp:positionV>
-                <wp:extent cx="1362075" cy="276225"/>
-                <wp:effectExtent l="0" t="0" r="28575" b="28575"/>
+                <wp:extent cx="797442" cy="276225"/>
+                <wp:effectExtent l="0" t="0" r="22225" b="28575"/>
                 <wp:wrapNone/>
-                <wp:docPr id="22" name="Oval 22"/>
+                <wp:docPr id="50" name="Oval 50"/>
                 <wp:cNvGraphicFramePr/>
                 <a:graphic xmlns:a="http://schemas.openxmlformats.org/drawingml/2006/main">
                   <a:graphicData uri="http://schemas.microsoft.com/office/word/2010/wordprocessingShape">
@@ -2281,34 +2037,20 @@
                       <wps:spPr>
                         <a:xfrm>
                           <a:off x="0" y="0"/>
-                          <a:ext cx="1362075" cy="276225"/>
+                          <a:ext cx="797442" cy="276225"/>
                         </a:xfrm>
                         <a:prstGeom prst="ellipse">
                           <a:avLst/>
                         </a:prstGeom>
                         <a:noFill/>
-                        <a:ln>
+                        <a:ln w="25400" cap="flat" cmpd="sng" algn="ctr">
                           <a:solidFill>
                             <a:srgbClr val="FF0000"/>
                           </a:solidFill>
+                          <a:prstDash val="solid"/>
                         </a:ln>
+                        <a:effectLst/>
                       </wps:spPr>
-                      <wps:style>
-                        <a:lnRef idx="2">
-                          <a:schemeClr val="accent1">
-                            <a:shade val="50000"/>
-                          </a:schemeClr>
-                        </a:lnRef>
-                        <a:fillRef idx="1">
-                          <a:schemeClr val="accent1"/>
-                        </a:fillRef>
-                        <a:effectRef idx="0">
-                          <a:schemeClr val="accent1"/>
-                        </a:effectRef>
-                        <a:fontRef idx="minor">
-                          <a:schemeClr val="lt1"/>
-                        </a:fontRef>
-                      </wps:style>
                       <wps:bodyPr rot="0" spcFirstLastPara="0" vertOverflow="overflow" horzOverflow="overflow" vert="horz" wrap="square" lIns="91440" tIns="45720" rIns="91440" bIns="45720" numCol="1" spcCol="0" rtlCol="0" fromWordArt="0" anchor="ctr" anchorCtr="0" forceAA="0" compatLnSpc="1">
                         <a:prstTxWarp prst="textNoShape">
                           <a:avLst/>
@@ -2329,7 +2071,7 @@
           </mc:Choice>
           <mc:Fallback>
             <w:pict>
-              <v:oval id="Oval 22" o:spid="_x0000_s1026" style="position:absolute;margin-left:-12pt;margin-top:93.65pt;width:107.25pt;height:21.75pt;z-index:251668480;visibility:visible;mso-wrap-style:square;mso-width-percent:0;mso-height-percent:0;mso-wrap-distance-left:9pt;mso-wrap-distance-top:0;mso-wrap-distance-right:9pt;mso-wrap-distance-bottom:0;mso-position-horizontal:absolute;mso-position-horizontal-relative:text;mso-position-vertical:absolute;mso-position-vertical-relative:text;mso-width-percent:0;mso-height-percent:0;mso-width-relative:margin;mso-height-relative:margin;v-text-anchor:middle" o:gfxdata="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" filled="f" strokecolor="red" strokeweight="2pt"/>
+              <v:oval w14:anchorId="77144208" id="Oval 50" o:spid="_x0000_s1026" style="position:absolute;margin-left:129.75pt;margin-top:123.9pt;width:62.8pt;height:21.75pt;z-index:251665920;visibility:visible;mso-wrap-style:square;mso-width-percent:0;mso-height-percent:0;mso-wrap-distance-left:9pt;mso-wrap-distance-top:0;mso-wrap-distance-right:9pt;mso-wrap-distance-bottom:0;mso-position-horizontal:absolute;mso-position-horizontal-relative:text;mso-position-vertical:absolute;mso-position-vertical-relative:text;mso-width-percent:0;mso-height-percent:0;mso-width-relative:margin;mso-height-relative:margin;v-text-anchor:middle" o:gfxdata="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" filled="f" strokecolor="red" strokeweight="2pt"/>
             </w:pict>
           </mc:Fallback>
         </mc:AlternateContent>
@@ -2339,10 +2081,10 @@
           <w:noProof/>
         </w:rPr>
         <w:drawing>
-          <wp:inline distT="0" distB="0" distL="0" distR="0" wp14:anchorId="4DAD491B" wp14:editId="0BDA80FB">
-            <wp:extent cx="5943600" cy="5146040"/>
+          <wp:inline distT="0" distB="0" distL="0" distR="0" wp14:anchorId="36B67B04" wp14:editId="0244F70B">
+            <wp:extent cx="5943600" cy="5151120"/>
             <wp:effectExtent l="0" t="0" r="0" b="0"/>
-            <wp:docPr id="37" name="Picture 37"/>
+            <wp:docPr id="49" name="Picture 49"/>
             <wp:cNvGraphicFramePr>
               <a:graphicFrameLocks xmlns:a="http://schemas.openxmlformats.org/drawingml/2006/main" noChangeAspect="1"/>
             </wp:cNvGraphicFramePr>
@@ -2350,11 +2092,11 @@
               <a:graphicData uri="http://schemas.openxmlformats.org/drawingml/2006/picture">
                 <pic:pic xmlns:pic="http://schemas.openxmlformats.org/drawingml/2006/picture">
                   <pic:nvPicPr>
-                    <pic:cNvPr id="0" name=""/>
+                    <pic:cNvPr id="1" name=""/>
                     <pic:cNvPicPr/>
                   </pic:nvPicPr>
                   <pic:blipFill>
-                    <a:blip r:embed="rId21"/>
+                    <a:blip r:embed="rId19"/>
                     <a:stretch>
                       <a:fillRect/>
                     </a:stretch>
@@ -2362,7 +2104,7 @@
                   <pic:spPr>
                     <a:xfrm>
                       <a:off x="0" y="0"/>
-                      <a:ext cx="5943600" cy="5146040"/>
+                      <a:ext cx="5943600" cy="5151120"/>
                     </a:xfrm>
                     <a:prstGeom prst="rect">
                       <a:avLst/>
@@ -2378,134 +2120,30 @@
     <w:p/>
     <w:p>
       <w:r>
-        <w:t>If you want to verify that you have a license</w:t>
-      </w:r>
-      <w:r>
-        <w:t xml:space="preserve"> you can reopen the License Manager from your </w:t>
-      </w:r>
-      <w:r>
-        <w:t>Windows S</w:t>
-      </w:r>
-      <w:r>
-        <w:t xml:space="preserve">tart </w:t>
-      </w:r>
-      <w:r>
-        <w:t>M</w:t>
-      </w:r>
-      <w:r>
-        <w:t>enu</w:t>
-      </w:r>
-      <w:r>
-        <w:t>.</w:t>
-      </w:r>
-    </w:p>
-    <w:p>
-      <w:r>
         <w:rPr>
           <w:noProof/>
         </w:rPr>
-        <w:lastRenderedPageBreak/>
-        <mc:AlternateContent>
-          <mc:Choice Requires="wps">
-            <w:drawing>
-              <wp:anchor distT="0" distB="0" distL="114300" distR="114300" simplePos="0" relativeHeight="251678720" behindDoc="0" locked="0" layoutInCell="1" allowOverlap="1" wp14:anchorId="26C07ACE" wp14:editId="4134007C">
-                <wp:simplePos x="0" y="0"/>
-                <wp:positionH relativeFrom="column">
-                  <wp:posOffset>2136140</wp:posOffset>
-                </wp:positionH>
-                <wp:positionV relativeFrom="paragraph">
-                  <wp:posOffset>725568</wp:posOffset>
-                </wp:positionV>
-                <wp:extent cx="431165" cy="516255"/>
-                <wp:effectExtent l="38100" t="57150" r="45085" b="55245"/>
-                <wp:wrapNone/>
-                <wp:docPr id="40" name="Right Arrow 40"/>
-                <wp:cNvGraphicFramePr/>
-                <a:graphic xmlns:a="http://schemas.openxmlformats.org/drawingml/2006/main">
-                  <a:graphicData uri="http://schemas.microsoft.com/office/word/2010/wordprocessingShape">
-                    <wps:wsp>
-                      <wps:cNvSpPr/>
-                      <wps:spPr>
-                        <a:xfrm rot="10552442">
-                          <a:off x="0" y="0"/>
-                          <a:ext cx="431165" cy="516255"/>
-                        </a:xfrm>
-                        <a:prstGeom prst="rightArrow">
-                          <a:avLst/>
-                        </a:prstGeom>
-                        <a:noFill/>
-                        <a:ln w="38100">
-                          <a:solidFill>
-                            <a:srgbClr val="FF0000"/>
-                          </a:solidFill>
-                        </a:ln>
-                      </wps:spPr>
-                      <wps:style>
-                        <a:lnRef idx="2">
-                          <a:schemeClr val="accent1">
-                            <a:shade val="50000"/>
-                          </a:schemeClr>
-                        </a:lnRef>
-                        <a:fillRef idx="1">
-                          <a:schemeClr val="accent1"/>
-                        </a:fillRef>
-                        <a:effectRef idx="0">
-                          <a:schemeClr val="accent1"/>
-                        </a:effectRef>
-                        <a:fontRef idx="minor">
-                          <a:schemeClr val="lt1"/>
-                        </a:fontRef>
-                      </wps:style>
-                      <wps:bodyPr rot="0" spcFirstLastPara="0" vertOverflow="overflow" horzOverflow="overflow" vert="horz" wrap="square" lIns="91440" tIns="45720" rIns="91440" bIns="45720" numCol="1" spcCol="0" rtlCol="0" fromWordArt="0" anchor="ctr" anchorCtr="0" forceAA="0" compatLnSpc="1">
-                        <a:prstTxWarp prst="textNoShape">
-                          <a:avLst/>
-                        </a:prstTxWarp>
-                        <a:noAutofit/>
-                      </wps:bodyPr>
-                    </wps:wsp>
-                  </a:graphicData>
-                </a:graphic>
-                <wp14:sizeRelH relativeFrom="margin">
-                  <wp14:pctWidth>0</wp14:pctWidth>
-                </wp14:sizeRelH>
-                <wp14:sizeRelV relativeFrom="margin">
-                  <wp14:pctHeight>0</wp14:pctHeight>
-                </wp14:sizeRelV>
-              </wp:anchor>
-            </w:drawing>
-          </mc:Choice>
-          <mc:Fallback>
-            <w:pict>
-              <v:shapetype id="_x0000_t13" coordsize="21600,21600" o:spt="13" adj="16200,5400" path="m@0,l@0@1,0@1,0@2@0@2@0,21600,21600,10800xe">
-                <v:stroke joinstyle="miter"/>
-                <v:formulas>
-                  <v:f eqn="val #0"/>
-                  <v:f eqn="val #1"/>
-                  <v:f eqn="sum height 0 #1"/>
-                  <v:f eqn="sum 10800 0 #1"/>
-                  <v:f eqn="sum width 0 #0"/>
-                  <v:f eqn="prod @4 @3 10800"/>
-                  <v:f eqn="sum width 0 @5"/>
-                </v:formulas>
-                <v:path o:connecttype="custom" o:connectlocs="@0,0;0,10800;@0,21600;21600,10800" o:connectangles="270,180,90,0" textboxrect="0,@1,@6,@2"/>
-                <v:handles>
-                  <v:h position="#0,#1" xrange="0,21600" yrange="0,10800"/>
-                </v:handles>
-              </v:shapetype>
-              <v:shape id="Right Arrow 40" o:spid="_x0000_s1026" type="#_x0000_t13" style="position:absolute;margin-left:168.2pt;margin-top:57.15pt;width:33.95pt;height:40.65pt;rotation:11526081fd;z-index:251678720;visibility:visible;mso-wrap-style:square;mso-width-percent:0;mso-height-percent:0;mso-wrap-distance-left:9pt;mso-wrap-distance-top:0;mso-wrap-distance-right:9pt;mso-wrap-distance-bottom:0;mso-position-horizontal:absolute;mso-position-horizontal-relative:text;mso-position-vertical:absolute;mso-position-vertical-relative:text;mso-width-percent:0;mso-height-percent:0;mso-width-relative:margin;mso-height-relative:margin;v-text-anchor:middle" o:gfxdata="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" adj="10800" filled="f" strokecolor="red" strokeweight="3pt"/>
-            </w:pict>
-          </mc:Fallback>
-        </mc:AlternateContent>
-      </w:r>
-      <w:r>
-        <w:rPr>
-          <w:noProof/>
-        </w:rPr>
         <w:drawing>
-          <wp:inline distT="0" distB="0" distL="0" distR="0" wp14:anchorId="0374A502" wp14:editId="2CEADEC5">
-            <wp:extent cx="2466975" cy="2837797"/>
-            <wp:effectExtent l="0" t="0" r="0" b="1270"/>
-            <wp:docPr id="39" name="Picture 39"/>
+          <wp:anchor distT="0" distB="0" distL="114300" distR="114300" simplePos="0" relativeHeight="251686912" behindDoc="1" locked="0" layoutInCell="1" allowOverlap="1">
+            <wp:simplePos x="0" y="0"/>
+            <wp:positionH relativeFrom="column">
+              <wp:posOffset>2803489</wp:posOffset>
+            </wp:positionH>
+            <wp:positionV relativeFrom="paragraph">
+              <wp:posOffset>250537</wp:posOffset>
+            </wp:positionV>
+            <wp:extent cx="1819910" cy="431165"/>
+            <wp:effectExtent l="0" t="0" r="8890" b="6985"/>
+            <wp:wrapTight wrapText="bothSides">
+              <wp:wrapPolygon edited="0">
+                <wp:start x="0" y="0"/>
+                <wp:lineTo x="0" y="20996"/>
+                <wp:lineTo x="21479" y="20996"/>
+                <wp:lineTo x="21479" y="0"/>
+                <wp:lineTo x="0" y="0"/>
+              </wp:wrapPolygon>
+            </wp:wrapTight>
+            <wp:docPr id="1" name="Picture 1"/>
             <wp:cNvGraphicFramePr>
               <a:graphicFrameLocks xmlns:a="http://schemas.openxmlformats.org/drawingml/2006/main" noChangeAspect="1"/>
             </wp:cNvGraphicFramePr>
@@ -2513,90 +2151,24 @@
               <a:graphicData uri="http://schemas.openxmlformats.org/drawingml/2006/picture">
                 <pic:pic xmlns:pic="http://schemas.openxmlformats.org/drawingml/2006/picture">
                   <pic:nvPicPr>
-                    <pic:cNvPr id="0" name=""/>
+                    <pic:cNvPr id="1" name=""/>
                     <pic:cNvPicPr/>
                   </pic:nvPicPr>
                   <pic:blipFill rotWithShape="1">
-                    <a:blip r:embed="rId22"/>
-                    <a:srcRect t="48089" r="47143"/>
-                    <a:stretch/>
-                  </pic:blipFill>
-                  <pic:spPr bwMode="auto">
-                    <a:xfrm>
-                      <a:off x="0" y="0"/>
-                      <a:ext cx="2466975" cy="2837797"/>
-                    </a:xfrm>
-                    <a:prstGeom prst="rect">
-                      <a:avLst/>
-                    </a:prstGeom>
-                    <a:ln>
-                      <a:noFill/>
-                    </a:ln>
-                    <a:extLst>
-                      <a:ext uri="{53640926-AAD7-44D8-BBD7-CCE9431645EC}">
-                        <a14:shadowObscured xmlns:a14="http://schemas.microsoft.com/office/drawing/2010/main"/>
-                      </a:ext>
-                    </a:extLst>
-                  </pic:spPr>
-                </pic:pic>
-              </a:graphicData>
-            </a:graphic>
-          </wp:inline>
-        </w:drawing>
-      </w:r>
-    </w:p>
-    <w:p/>
-    <w:p>
-      <w:r>
-        <w:rPr>
-          <w:noProof/>
-        </w:rPr>
-        <w:drawing>
-          <wp:anchor distT="0" distB="0" distL="114300" distR="114300" simplePos="0" relativeHeight="251677696" behindDoc="1" locked="0" layoutInCell="1" allowOverlap="1" wp14:anchorId="15203162" wp14:editId="0F13272A">
-            <wp:simplePos x="0" y="0"/>
-            <wp:positionH relativeFrom="column">
-              <wp:posOffset>2762250</wp:posOffset>
-            </wp:positionH>
-            <wp:positionV relativeFrom="paragraph">
-              <wp:posOffset>230505</wp:posOffset>
-            </wp:positionV>
-            <wp:extent cx="1480185" cy="400050"/>
-            <wp:effectExtent l="0" t="0" r="5715" b="0"/>
-            <wp:wrapTight wrapText="bothSides">
-              <wp:wrapPolygon edited="0">
-                <wp:start x="0" y="0"/>
-                <wp:lineTo x="0" y="20571"/>
-                <wp:lineTo x="21405" y="20571"/>
-                <wp:lineTo x="21405" y="0"/>
-                <wp:lineTo x="0" y="0"/>
-              </wp:wrapPolygon>
-            </wp:wrapTight>
-            <wp:docPr id="38" name="Picture 38"/>
-            <wp:cNvGraphicFramePr>
-              <a:graphicFrameLocks xmlns:a="http://schemas.openxmlformats.org/drawingml/2006/main" noChangeAspect="1"/>
-            </wp:cNvGraphicFramePr>
-            <a:graphic xmlns:a="http://schemas.openxmlformats.org/drawingml/2006/main">
-              <a:graphicData uri="http://schemas.openxmlformats.org/drawingml/2006/picture">
-                <pic:pic xmlns:pic="http://schemas.openxmlformats.org/drawingml/2006/picture">
-                  <pic:nvPicPr>
-                    <pic:cNvPr id="0" name=""/>
-                    <pic:cNvPicPr/>
-                  </pic:nvPicPr>
-                  <pic:blipFill rotWithShape="1">
-                    <a:blip r:embed="rId8">
+                    <a:blip r:embed="rId20">
                       <a:extLst>
                         <a:ext uri="{28A0092B-C50C-407E-A947-70E740481C1C}">
                           <a14:useLocalDpi xmlns:a14="http://schemas.microsoft.com/office/drawing/2010/main" val="0"/>
                         </a:ext>
                       </a:extLst>
                     </a:blip>
-                    <a:srcRect l="27821" t="54408" r="68787" b="42341"/>
+                    <a:srcRect t="20420" b="19519"/>
                     <a:stretch/>
                   </pic:blipFill>
                   <pic:spPr bwMode="auto">
                     <a:xfrm>
                       <a:off x="0" y="0"/>
-                      <a:ext cx="1480185" cy="400050"/>
+                      <a:ext cx="1819910" cy="431165"/>
                     </a:xfrm>
                     <a:prstGeom prst="rect">
                       <a:avLst/>
@@ -2652,7 +2224,7 @@
       <w:r>
         <w:t xml:space="preserve">Unzip a copy of vivado-boards-master.zip from a provided external hard drive (or download a new copy from </w:t>
       </w:r>
-      <w:hyperlink r:id="rId23" w:history="1">
+      <w:hyperlink r:id="rId21" w:history="1">
         <w:r>
           <w:rPr>
             <w:rStyle w:val="Hyperlink"/>
@@ -2733,7 +2305,7 @@
       <w:r>
         <w:t xml:space="preserve">For a more in depth tutorial, see </w:t>
       </w:r>
-      <w:hyperlink r:id="rId24" w:history="1">
+      <w:hyperlink r:id="rId22" w:history="1">
         <w:r>
           <w:rPr>
             <w:rStyle w:val="Hyperlink"/>
@@ -2751,7 +2323,7 @@
       </w:pPr>
     </w:p>
     <w:sectPr>
-      <w:footerReference w:type="default" r:id="rId25"/>
+      <w:footerReference w:type="default" r:id="rId23"/>
       <w:pgSz w:w="12240" w:h="15840"/>
       <w:pgMar w:top="720" w:right="1440" w:bottom="1440" w:left="1440" w:header="720" w:footer="720" w:gutter="0"/>
       <w:cols w:space="720"/>
@@ -2763,7 +2335,7 @@
 </file>
 
 <file path=word/endnotes.xml><?xml version="1.0" encoding="utf-8"?>
-<w:endnotes xmlns:wpc="http://schemas.microsoft.com/office/word/2010/wordprocessingCanvas" xmlns:mc="http://schemas.openxmlformats.org/markup-compatibility/2006" xmlns:o="urn:schemas-microsoft-com:office:office" xmlns:r="http://schemas.openxmlformats.org/officeDocument/2006/relationships" xmlns:m="http://schemas.openxmlformats.org/officeDocument/2006/math" xmlns:v="urn:schemas-microsoft-com:vml" xmlns:wp14="http://schemas.microsoft.com/office/word/2010/wordprocessingDrawing" xmlns:wp="http://schemas.openxmlformats.org/drawingml/2006/wordprocessingDrawing" xmlns:w10="urn:schemas-microsoft-com:office:word" xmlns:w="http://schemas.openxmlformats.org/wordprocessingml/2006/main" xmlns:w14="http://schemas.microsoft.com/office/word/2010/wordml" xmlns:wpg="http://schemas.microsoft.com/office/word/2010/wordprocessingGroup" xmlns:wpi="http://schemas.microsoft.com/office/word/2010/wordprocessingInk" xmlns:wne="http://schemas.microsoft.com/office/word/2006/wordml" xmlns:wps="http://schemas.microsoft.com/office/word/2010/wordprocessingShape" mc:Ignorable="w14 wp14">
+<w:endnotes xmlns:wpc="http://schemas.microsoft.com/office/word/2010/wordprocessingCanvas" xmlns:mc="http://schemas.openxmlformats.org/markup-compatibility/2006" xmlns:o="urn:schemas-microsoft-com:office:office" xmlns:r="http://schemas.openxmlformats.org/officeDocument/2006/relationships" xmlns:m="http://schemas.openxmlformats.org/officeDocument/2006/math" xmlns:v="urn:schemas-microsoft-com:vml" xmlns:wp14="http://schemas.microsoft.com/office/word/2010/wordprocessingDrawing" xmlns:wp="http://schemas.openxmlformats.org/drawingml/2006/wordprocessingDrawing" xmlns:w10="urn:schemas-microsoft-com:office:word" xmlns:w="http://schemas.openxmlformats.org/wordprocessingml/2006/main" xmlns:w14="http://schemas.microsoft.com/office/word/2010/wordml" xmlns:w15="http://schemas.microsoft.com/office/word/2012/wordml" xmlns:wpg="http://schemas.microsoft.com/office/word/2010/wordprocessingGroup" xmlns:wpi="http://schemas.microsoft.com/office/word/2010/wordprocessingInk" xmlns:wne="http://schemas.microsoft.com/office/word/2006/wordml" xmlns:wps="http://schemas.microsoft.com/office/word/2010/wordprocessingShape" mc:Ignorable="w14 w15 wp14">
   <w:endnote w:type="separator" w:id="-1">
     <w:p>
       <w:pPr>
@@ -2788,7 +2360,7 @@
 </file>
 
 <file path=word/footer1.xml><?xml version="1.0" encoding="utf-8"?>
-<w:ftr xmlns:wpc="http://schemas.microsoft.com/office/word/2010/wordprocessingCanvas" xmlns:mc="http://schemas.openxmlformats.org/markup-compatibility/2006" xmlns:o="urn:schemas-microsoft-com:office:office" xmlns:r="http://schemas.openxmlformats.org/officeDocument/2006/relationships" xmlns:m="http://schemas.openxmlformats.org/officeDocument/2006/math" xmlns:v="urn:schemas-microsoft-com:vml" xmlns:wp14="http://schemas.microsoft.com/office/word/2010/wordprocessingDrawing" xmlns:wp="http://schemas.openxmlformats.org/drawingml/2006/wordprocessingDrawing" xmlns:w10="urn:schemas-microsoft-com:office:word" xmlns:w="http://schemas.openxmlformats.org/wordprocessingml/2006/main" xmlns:w14="http://schemas.microsoft.com/office/word/2010/wordml" xmlns:wpg="http://schemas.microsoft.com/office/word/2010/wordprocessingGroup" xmlns:wpi="http://schemas.microsoft.com/office/word/2010/wordprocessingInk" xmlns:wne="http://schemas.microsoft.com/office/word/2006/wordml" xmlns:wps="http://schemas.microsoft.com/office/word/2010/wordprocessingShape" mc:Ignorable="w14 wp14">
+<w:ftr xmlns:wpc="http://schemas.microsoft.com/office/word/2010/wordprocessingCanvas" xmlns:mc="http://schemas.openxmlformats.org/markup-compatibility/2006" xmlns:o="urn:schemas-microsoft-com:office:office" xmlns:r="http://schemas.openxmlformats.org/officeDocument/2006/relationships" xmlns:m="http://schemas.openxmlformats.org/officeDocument/2006/math" xmlns:v="urn:schemas-microsoft-com:vml" xmlns:wp14="http://schemas.microsoft.com/office/word/2010/wordprocessingDrawing" xmlns:wp="http://schemas.openxmlformats.org/drawingml/2006/wordprocessingDrawing" xmlns:w10="urn:schemas-microsoft-com:office:word" xmlns:w="http://schemas.openxmlformats.org/wordprocessingml/2006/main" xmlns:w14="http://schemas.microsoft.com/office/word/2010/wordml" xmlns:w15="http://schemas.microsoft.com/office/word/2012/wordml" xmlns:wpg="http://schemas.microsoft.com/office/word/2010/wordprocessingGroup" xmlns:wpi="http://schemas.microsoft.com/office/word/2010/wordprocessingInk" xmlns:wne="http://schemas.microsoft.com/office/word/2006/wordml" xmlns:wps="http://schemas.microsoft.com/office/word/2010/wordprocessingShape" mc:Ignorable="w14 w15 wp14">
   <w:sdt>
     <w:sdtPr>
       <w:id w:val="516661232"/>
@@ -2829,7 +2401,7 @@
           <w:rPr>
             <w:noProof/>
           </w:rPr>
-          <w:t>2</w:t>
+          <w:t>10</w:t>
         </w:r>
         <w:r>
           <w:rPr>
@@ -2849,7 +2421,7 @@
 </file>
 
 <file path=word/footnotes.xml><?xml version="1.0" encoding="utf-8"?>
-<w:footnotes xmlns:wpc="http://schemas.microsoft.com/office/word/2010/wordprocessingCanvas" xmlns:mc="http://schemas.openxmlformats.org/markup-compatibility/2006" xmlns:o="urn:schemas-microsoft-com:office:office" xmlns:r="http://schemas.openxmlformats.org/officeDocument/2006/relationships" xmlns:m="http://schemas.openxmlformats.org/officeDocument/2006/math" xmlns:v="urn:schemas-microsoft-com:vml" xmlns:wp14="http://schemas.microsoft.com/office/word/2010/wordprocessingDrawing" xmlns:wp="http://schemas.openxmlformats.org/drawingml/2006/wordprocessingDrawing" xmlns:w10="urn:schemas-microsoft-com:office:word" xmlns:w="http://schemas.openxmlformats.org/wordprocessingml/2006/main" xmlns:w14="http://schemas.microsoft.com/office/word/2010/wordml" xmlns:wpg="http://schemas.microsoft.com/office/word/2010/wordprocessingGroup" xmlns:wpi="http://schemas.microsoft.com/office/word/2010/wordprocessingInk" xmlns:wne="http://schemas.microsoft.com/office/word/2006/wordml" xmlns:wps="http://schemas.microsoft.com/office/word/2010/wordprocessingShape" mc:Ignorable="w14 wp14">
+<w:footnotes xmlns:wpc="http://schemas.microsoft.com/office/word/2010/wordprocessingCanvas" xmlns:mc="http://schemas.openxmlformats.org/markup-compatibility/2006" xmlns:o="urn:schemas-microsoft-com:office:office" xmlns:r="http://schemas.openxmlformats.org/officeDocument/2006/relationships" xmlns:m="http://schemas.openxmlformats.org/officeDocument/2006/math" xmlns:v="urn:schemas-microsoft-com:vml" xmlns:wp14="http://schemas.microsoft.com/office/word/2010/wordprocessingDrawing" xmlns:wp="http://schemas.openxmlformats.org/drawingml/2006/wordprocessingDrawing" xmlns:w10="urn:schemas-microsoft-com:office:word" xmlns:w="http://schemas.openxmlformats.org/wordprocessingml/2006/main" xmlns:w14="http://schemas.microsoft.com/office/word/2010/wordml" xmlns:w15="http://schemas.microsoft.com/office/word/2012/wordml" xmlns:wpg="http://schemas.microsoft.com/office/word/2010/wordprocessingGroup" xmlns:wpi="http://schemas.microsoft.com/office/word/2010/wordprocessingInk" xmlns:wne="http://schemas.microsoft.com/office/word/2006/wordml" xmlns:wps="http://schemas.microsoft.com/office/word/2010/wordprocessingShape" mc:Ignorable="w14 w15 wp14">
   <w:footnote w:type="separator" w:id="-1">
     <w:p>
       <w:pPr>
@@ -2874,8 +2446,8 @@
 </file>
 
 <file path=word/numbering.xml><?xml version="1.0" encoding="utf-8"?>
-<w:numbering xmlns:wpc="http://schemas.microsoft.com/office/word/2010/wordprocessingCanvas" xmlns:mc="http://schemas.openxmlformats.org/markup-compatibility/2006" xmlns:o="urn:schemas-microsoft-com:office:office" xmlns:r="http://schemas.openxmlformats.org/officeDocument/2006/relationships" xmlns:m="http://schemas.openxmlformats.org/officeDocument/2006/math" xmlns:v="urn:schemas-microsoft-com:vml" xmlns:wp14="http://schemas.microsoft.com/office/word/2010/wordprocessingDrawing" xmlns:wp="http://schemas.openxmlformats.org/drawingml/2006/wordprocessingDrawing" xmlns:w10="urn:schemas-microsoft-com:office:word" xmlns:w="http://schemas.openxmlformats.org/wordprocessingml/2006/main" xmlns:w14="http://schemas.microsoft.com/office/word/2010/wordml" xmlns:wpg="http://schemas.microsoft.com/office/word/2010/wordprocessingGroup" xmlns:wpi="http://schemas.microsoft.com/office/word/2010/wordprocessingInk" xmlns:wne="http://schemas.microsoft.com/office/word/2006/wordml" xmlns:wps="http://schemas.microsoft.com/office/word/2010/wordprocessingShape" mc:Ignorable="w14 wp14">
-  <w:abstractNum w:abstractNumId="0">
+<w:numbering xmlns:wpc="http://schemas.microsoft.com/office/word/2010/wordprocessingCanvas" xmlns:mc="http://schemas.openxmlformats.org/markup-compatibility/2006" xmlns:o="urn:schemas-microsoft-com:office:office" xmlns:r="http://schemas.openxmlformats.org/officeDocument/2006/relationships" xmlns:m="http://schemas.openxmlformats.org/officeDocument/2006/math" xmlns:v="urn:schemas-microsoft-com:vml" xmlns:wp14="http://schemas.microsoft.com/office/word/2010/wordprocessingDrawing" xmlns:wp="http://schemas.openxmlformats.org/drawingml/2006/wordprocessingDrawing" xmlns:w10="urn:schemas-microsoft-com:office:word" xmlns:w="http://schemas.openxmlformats.org/wordprocessingml/2006/main" xmlns:w14="http://schemas.microsoft.com/office/word/2010/wordml" xmlns:w15="http://schemas.microsoft.com/office/word/2012/wordml" xmlns:wpg="http://schemas.microsoft.com/office/word/2010/wordprocessingGroup" xmlns:wpi="http://schemas.microsoft.com/office/word/2010/wordprocessingInk" xmlns:wne="http://schemas.microsoft.com/office/word/2006/wordml" xmlns:wps="http://schemas.microsoft.com/office/word/2010/wordprocessingShape" mc:Ignorable="w14 w15 wp14">
+  <w:abstractNum w:abstractNumId="0" w15:restartNumberingAfterBreak="0">
     <w:nsid w:val="6F5B4A93"/>
     <w:multiLevelType w:val="hybridMultilevel"/>
     <w:tmpl w:val="4ADA2426"/>
@@ -2988,7 +2560,7 @@
       </w:rPr>
     </w:lvl>
   </w:abstractNum>
-  <w:abstractNum w:abstractNumId="1">
+  <w:abstractNum w:abstractNumId="1" w15:restartNumberingAfterBreak="0">
     <w:nsid w:val="7F7C1DEB"/>
     <w:multiLevelType w:val="hybridMultilevel"/>
     <w:tmpl w:val="D0CE268C"/>
@@ -3084,7 +2656,7 @@
 </file>
 
 <file path=word/styles.xml><?xml version="1.0" encoding="utf-8"?>
-<w:styles xmlns:mc="http://schemas.openxmlformats.org/markup-compatibility/2006" xmlns:r="http://schemas.openxmlformats.org/officeDocument/2006/relationships" xmlns:w="http://schemas.openxmlformats.org/wordprocessingml/2006/main" xmlns:w14="http://schemas.microsoft.com/office/word/2010/wordml" mc:Ignorable="w14">
+<w:styles xmlns:mc="http://schemas.openxmlformats.org/markup-compatibility/2006" xmlns:r="http://schemas.openxmlformats.org/officeDocument/2006/relationships" xmlns:w="http://schemas.openxmlformats.org/wordprocessingml/2006/main" xmlns:w14="http://schemas.microsoft.com/office/word/2010/wordml" xmlns:w15="http://schemas.microsoft.com/office/word/2012/wordml" mc:Ignorable="w14 w15">
   <w:docDefaults>
     <w:rPrDefault>
       <w:rPr>
@@ -3099,144 +2671,378 @@
       </w:pPr>
     </w:pPrDefault>
   </w:docDefaults>
-  <w:latentStyles w:defLockedState="0" w:defUIPriority="99" w:defSemiHidden="1" w:defUnhideWhenUsed="1" w:defQFormat="0" w:count="267">
-    <w:lsdException w:name="Normal" w:semiHidden="0" w:uiPriority="0" w:unhideWhenUsed="0" w:qFormat="1"/>
-    <w:lsdException w:name="heading 1" w:semiHidden="0" w:uiPriority="9" w:unhideWhenUsed="0" w:qFormat="1"/>
-    <w:lsdException w:name="heading 2" w:uiPriority="9" w:qFormat="1"/>
-    <w:lsdException w:name="heading 3" w:uiPriority="9" w:qFormat="1"/>
-    <w:lsdException w:name="heading 4" w:uiPriority="9" w:qFormat="1"/>
-    <w:lsdException w:name="heading 5" w:uiPriority="9" w:qFormat="1"/>
-    <w:lsdException w:name="heading 6" w:uiPriority="9" w:qFormat="1"/>
-    <w:lsdException w:name="heading 7" w:uiPriority="9" w:qFormat="1"/>
-    <w:lsdException w:name="heading 8" w:uiPriority="9" w:qFormat="1"/>
-    <w:lsdException w:name="heading 9" w:uiPriority="9" w:qFormat="1"/>
-    <w:lsdException w:name="toc 1" w:uiPriority="39"/>
-    <w:lsdException w:name="toc 2" w:uiPriority="39"/>
-    <w:lsdException w:name="toc 3" w:uiPriority="39"/>
-    <w:lsdException w:name="toc 4" w:uiPriority="39"/>
-    <w:lsdException w:name="toc 5" w:uiPriority="39"/>
-    <w:lsdException w:name="toc 6" w:uiPriority="39"/>
-    <w:lsdException w:name="toc 7" w:uiPriority="39"/>
-    <w:lsdException w:name="toc 8" w:uiPriority="39"/>
-    <w:lsdException w:name="toc 9" w:uiPriority="39"/>
-    <w:lsdException w:name="caption" w:uiPriority="35" w:qFormat="1"/>
-    <w:lsdException w:name="Title" w:semiHidden="0" w:uiPriority="10" w:unhideWhenUsed="0" w:qFormat="1"/>
-    <w:lsdException w:name="Default Paragraph Font" w:uiPriority="1"/>
-    <w:lsdException w:name="Subtitle" w:semiHidden="0" w:uiPriority="11" w:unhideWhenUsed="0" w:qFormat="1"/>
-    <w:lsdException w:name="Strong" w:semiHidden="0" w:uiPriority="22" w:unhideWhenUsed="0" w:qFormat="1"/>
-    <w:lsdException w:name="Emphasis" w:semiHidden="0" w:uiPriority="20" w:unhideWhenUsed="0" w:qFormat="1"/>
-    <w:lsdException w:name="Table Grid" w:semiHidden="0" w:uiPriority="59" w:unhideWhenUsed="0"/>
-    <w:lsdException w:name="Placeholder Text" w:unhideWhenUsed="0"/>
-    <w:lsdException w:name="No Spacing" w:semiHidden="0" w:uiPriority="1" w:unhideWhenUsed="0" w:qFormat="1"/>
-    <w:lsdException w:name="Light Shading" w:semiHidden="0" w:uiPriority="60" w:unhideWhenUsed="0"/>
-    <w:lsdException w:name="Light List" w:semiHidden="0" w:uiPriority="61" w:unhideWhenUsed="0"/>
-    <w:lsdException w:name="Light Grid" w:semiHidden="0" w:uiPriority="62" w:unhideWhenUsed="0"/>
-    <w:lsdException w:name="Medium Shading 1" w:semiHidden="0" w:uiPriority="63" w:unhideWhenUsed="0"/>
-    <w:lsdException w:name="Medium Shading 2" w:semiHidden="0" w:uiPriority="64" w:unhideWhenUsed="0"/>
-    <w:lsdException w:name="Medium List 1" w:semiHidden="0" w:uiPriority="65" w:unhideWhenUsed="0"/>
-    <w:lsdException w:name="Medium List 2" w:semiHidden="0" w:uiPriority="66" w:unhideWhenUsed="0"/>
-    <w:lsdException w:name="Medium Grid 1" w:semiHidden="0" w:uiPriority="67" w:unhideWhenUsed="0"/>
-    <w:lsdException w:name="Medium Grid 2" w:semiHidden="0" w:uiPriority="68" w:unhideWhenUsed="0"/>
-    <w:lsdException w:name="Medium Grid 3" w:semiHidden="0" w:uiPriority="69" w:unhideWhenUsed="0"/>
-    <w:lsdException w:name="Dark List" w:semiHidden="0" w:uiPriority="70" w:unhideWhenUsed="0"/>
-    <w:lsdException w:name="Colorful Shading" w:semiHidden="0" w:uiPriority="71" w:unhideWhenUsed="0"/>
-    <w:lsdException w:name="Colorful List" w:semiHidden="0" w:uiPriority="72" w:unhideWhenUsed="0"/>
-    <w:lsdException w:name="Colorful Grid" w:semiHidden="0" w:uiPriority="73" w:unhideWhenUsed="0"/>
-    <w:lsdException w:name="Light Shading Accent 1" w:semiHidden="0" w:uiPriority="60" w:unhideWhenUsed="0"/>
-    <w:lsdException w:name="Light List Accent 1" w:semiHidden="0" w:uiPriority="61" w:unhideWhenUsed="0"/>
-    <w:lsdException w:name="Light Grid Accent 1" w:semiHidden="0" w:uiPriority="62" w:unhideWhenUsed="0"/>
-    <w:lsdException w:name="Medium Shading 1 Accent 1" w:semiHidden="0" w:uiPriority="63" w:unhideWhenUsed="0"/>
-    <w:lsdException w:name="Medium Shading 2 Accent 1" w:semiHidden="0" w:uiPriority="64" w:unhideWhenUsed="0"/>
-    <w:lsdException w:name="Medium List 1 Accent 1" w:semiHidden="0" w:uiPriority="65" w:unhideWhenUsed="0"/>
-    <w:lsdException w:name="Revision" w:unhideWhenUsed="0"/>
-    <w:lsdException w:name="List Paragraph" w:semiHidden="0" w:uiPriority="34" w:unhideWhenUsed="0" w:qFormat="1"/>
-    <w:lsdException w:name="Quote" w:semiHidden="0" w:uiPriority="29" w:unhideWhenUsed="0" w:qFormat="1"/>
-    <w:lsdException w:name="Intense Quote" w:semiHidden="0" w:uiPriority="30" w:unhideWhenUsed="0" w:qFormat="1"/>
-    <w:lsdException w:name="Medium List 2 Accent 1" w:semiHidden="0" w:uiPriority="66" w:unhideWhenUsed="0"/>
-    <w:lsdException w:name="Medium Grid 1 Accent 1" w:semiHidden="0" w:uiPriority="67" w:unhideWhenUsed="0"/>
-    <w:lsdException w:name="Medium Grid 2 Accent 1" w:semiHidden="0" w:uiPriority="68" w:unhideWhenUsed="0"/>
-    <w:lsdException w:name="Medium Grid 3 Accent 1" w:semiHidden="0" w:uiPriority="69" w:unhideWhenUsed="0"/>
-    <w:lsdException w:name="Dark List Accent 1" w:semiHidden="0" w:uiPriority="70" w:unhideWhenUsed="0"/>
-    <w:lsdException w:name="Colorful Shading Accent 1" w:semiHidden="0" w:uiPriority="71" w:unhideWhenUsed="0"/>
-    <w:lsdException w:name="Colorful List Accent 1" w:semiHidden="0" w:uiPriority="72" w:unhideWhenUsed="0"/>
-    <w:lsdException w:name="Colorful Grid Accent 1" w:semiHidden="0" w:uiPriority="73" w:unhideWhenUsed="0"/>
-    <w:lsdException w:name="Light Shading Accent 2" w:semiHidden="0" w:uiPriority="60" w:unhideWhenUsed="0"/>
-    <w:lsdException w:name="Light List Accent 2" w:semiHidden="0" w:uiPriority="61" w:unhideWhenUsed="0"/>
-    <w:lsdException w:name="Light Grid Accent 2" w:semiHidden="0" w:uiPriority="62" w:unhideWhenUsed="0"/>
-    <w:lsdException w:name="Medium Shading 1 Accent 2" w:semiHidden="0" w:uiPriority="63" w:unhideWhenUsed="0"/>
-    <w:lsdException w:name="Medium Shading 2 Accent 2" w:semiHidden="0" w:uiPriority="64" w:unhideWhenUsed="0"/>
-    <w:lsdException w:name="Medium List 1 Accent 2" w:semiHidden="0" w:uiPriority="65" w:unhideWhenUsed="0"/>
-    <w:lsdException w:name="Medium List 2 Accent 2" w:semiHidden="0" w:uiPriority="66" w:unhideWhenUsed="0"/>
-    <w:lsdException w:name="Medium Grid 1 Accent 2" w:semiHidden="0" w:uiPriority="67" w:unhideWhenUsed="0"/>
-    <w:lsdException w:name="Medium Grid 2 Accent 2" w:semiHidden="0" w:uiPriority="68" w:unhideWhenUsed="0"/>
-    <w:lsdException w:name="Medium Grid 3 Accent 2" w:semiHidden="0" w:uiPriority="69" w:unhideWhenUsed="0"/>
-    <w:lsdException w:name="Dark List Accent 2" w:semiHidden="0" w:uiPriority="70" w:unhideWhenUsed="0"/>
-    <w:lsdException w:name="Colorful Shading Accent 2" w:semiHidden="0" w:uiPriority="71" w:unhideWhenUsed="0"/>
-    <w:lsdException w:name="Colorful List Accent 2" w:semiHidden="0" w:uiPriority="72" w:unhideWhenUsed="0"/>
-    <w:lsdException w:name="Colorful Grid Accent 2" w:semiHidden="0" w:uiPriority="73" w:unhideWhenUsed="0"/>
-    <w:lsdException w:name="Light Shading Accent 3" w:semiHidden="0" w:uiPriority="60" w:unhideWhenUsed="0"/>
-    <w:lsdException w:name="Light List Accent 3" w:semiHidden="0" w:uiPriority="61" w:unhideWhenUsed="0"/>
-    <w:lsdException w:name="Light Grid Accent 3" w:semiHidden="0" w:uiPriority="62" w:unhideWhenUsed="0"/>
-    <w:lsdException w:name="Medium Shading 1 Accent 3" w:semiHidden="0" w:uiPriority="63" w:unhideWhenUsed="0"/>
-    <w:lsdException w:name="Medium Shading 2 Accent 3" w:semiHidden="0" w:uiPriority="64" w:unhideWhenUsed="0"/>
-    <w:lsdException w:name="Medium List 1 Accent 3" w:semiHidden="0" w:uiPriority="65" w:unhideWhenUsed="0"/>
-    <w:lsdException w:name="Medium List 2 Accent 3" w:semiHidden="0" w:uiPriority="66" w:unhideWhenUsed="0"/>
-    <w:lsdException w:name="Medium Grid 1 Accent 3" w:semiHidden="0" w:uiPriority="67" w:unhideWhenUsed="0"/>
-    <w:lsdException w:name="Medium Grid 2 Accent 3" w:semiHidden="0" w:uiPriority="68" w:unhideWhenUsed="0"/>
-    <w:lsdException w:name="Medium Grid 3 Accent 3" w:semiHidden="0" w:uiPriority="69" w:unhideWhenUsed="0"/>
-    <w:lsdException w:name="Dark List Accent 3" w:semiHidden="0" w:uiPriority="70" w:unhideWhenUsed="0"/>
-    <w:lsdException w:name="Colorful Shading Accent 3" w:semiHidden="0" w:uiPriority="71" w:unhideWhenUsed="0"/>
-    <w:lsdException w:name="Colorful List Accent 3" w:semiHidden="0" w:uiPriority="72" w:unhideWhenUsed="0"/>
-    <w:lsdException w:name="Colorful Grid Accent 3" w:semiHidden="0" w:uiPriority="73" w:unhideWhenUsed="0"/>
-    <w:lsdException w:name="Light Shading Accent 4" w:semiHidden="0" w:uiPriority="60" w:unhideWhenUsed="0"/>
-    <w:lsdException w:name="Light List Accent 4" w:semiHidden="0" w:uiPriority="61" w:unhideWhenUsed="0"/>
-    <w:lsdException w:name="Light Grid Accent 4" w:semiHidden="0" w:uiPriority="62" w:unhideWhenUsed="0"/>
-    <w:lsdException w:name="Medium Shading 1 Accent 4" w:semiHidden="0" w:uiPriority="63" w:unhideWhenUsed="0"/>
-    <w:lsdException w:name="Medium Shading 2 Accent 4" w:semiHidden="0" w:uiPriority="64" w:unhideWhenUsed="0"/>
-    <w:lsdException w:name="Medium List 1 Accent 4" w:semiHidden="0" w:uiPriority="65" w:unhideWhenUsed="0"/>
-    <w:lsdException w:name="Medium List 2 Accent 4" w:semiHidden="0" w:uiPriority="66" w:unhideWhenUsed="0"/>
-    <w:lsdException w:name="Medium Grid 1 Accent 4" w:semiHidden="0" w:uiPriority="67" w:unhideWhenUsed="0"/>
-    <w:lsdException w:name="Medium Grid 2 Accent 4" w:semiHidden="0" w:uiPriority="68" w:unhideWhenUsed="0"/>
-    <w:lsdException w:name="Medium Grid 3 Accent 4" w:semiHidden="0" w:uiPriority="69" w:unhideWhenUsed="0"/>
-    <w:lsdException w:name="Dark List Accent 4" w:semiHidden="0" w:uiPriority="70" w:unhideWhenUsed="0"/>
-    <w:lsdException w:name="Colorful Shading Accent 4" w:semiHidden="0" w:uiPriority="71" w:unhideWhenUsed="0"/>
-    <w:lsdException w:name="Colorful List Accent 4" w:semiHidden="0" w:uiPriority="72" w:unhideWhenUsed="0"/>
-    <w:lsdException w:name="Colorful Grid Accent 4" w:semiHidden="0" w:uiPriority="73" w:unhideWhenUsed="0"/>
-    <w:lsdException w:name="Light Shading Accent 5" w:semiHidden="0" w:uiPriority="60" w:unhideWhenUsed="0"/>
-    <w:lsdException w:name="Light List Accent 5" w:semiHidden="0" w:uiPriority="61" w:unhideWhenUsed="0"/>
-    <w:lsdException w:name="Light Grid Accent 5" w:semiHidden="0" w:uiPriority="62" w:unhideWhenUsed="0"/>
-    <w:lsdException w:name="Medium Shading 1 Accent 5" w:semiHidden="0" w:uiPriority="63" w:unhideWhenUsed="0"/>
-    <w:lsdException w:name="Medium Shading 2 Accent 5" w:semiHidden="0" w:uiPriority="64" w:unhideWhenUsed="0"/>
-    <w:lsdException w:name="Medium List 1 Accent 5" w:semiHidden="0" w:uiPriority="65" w:unhideWhenUsed="0"/>
-    <w:lsdException w:name="Medium List 2 Accent 5" w:semiHidden="0" w:uiPriority="66" w:unhideWhenUsed="0"/>
-    <w:lsdException w:name="Medium Grid 1 Accent 5" w:semiHidden="0" w:uiPriority="67" w:unhideWhenUsed="0"/>
-    <w:lsdException w:name="Medium Grid 2 Accent 5" w:semiHidden="0" w:uiPriority="68" w:unhideWhenUsed="0"/>
-    <w:lsdException w:name="Medium Grid 3 Accent 5" w:semiHidden="0" w:uiPriority="69" w:unhideWhenUsed="0"/>
-    <w:lsdException w:name="Dark List Accent 5" w:semiHidden="0" w:uiPriority="70" w:unhideWhenUsed="0"/>
-    <w:lsdException w:name="Colorful Shading Accent 5" w:semiHidden="0" w:uiPriority="71" w:unhideWhenUsed="0"/>
-    <w:lsdException w:name="Colorful List Accent 5" w:semiHidden="0" w:uiPriority="72" w:unhideWhenUsed="0"/>
-    <w:lsdException w:name="Colorful Grid Accent 5" w:semiHidden="0" w:uiPriority="73" w:unhideWhenUsed="0"/>
-    <w:lsdException w:name="Light Shading Accent 6" w:semiHidden="0" w:uiPriority="60" w:unhideWhenUsed="0"/>
-    <w:lsdException w:name="Light List Accent 6" w:semiHidden="0" w:uiPriority="61" w:unhideWhenUsed="0"/>
-    <w:lsdException w:name="Light Grid Accent 6" w:semiHidden="0" w:uiPriority="62" w:unhideWhenUsed="0"/>
-    <w:lsdException w:name="Medium Shading 1 Accent 6" w:semiHidden="0" w:uiPriority="63" w:unhideWhenUsed="0"/>
-    <w:lsdException w:name="Medium Shading 2 Accent 6" w:semiHidden="0" w:uiPriority="64" w:unhideWhenUsed="0"/>
-    <w:lsdException w:name="Medium List 1 Accent 6" w:semiHidden="0" w:uiPriority="65" w:unhideWhenUsed="0"/>
-    <w:lsdException w:name="Medium List 2 Accent 6" w:semiHidden="0" w:uiPriority="66" w:unhideWhenUsed="0"/>
-    <w:lsdException w:name="Medium Grid 1 Accent 6" w:semiHidden="0" w:uiPriority="67" w:unhideWhenUsed="0"/>
-    <w:lsdException w:name="Medium Grid 2 Accent 6" w:semiHidden="0" w:uiPriority="68" w:unhideWhenUsed="0"/>
-    <w:lsdException w:name="Medium Grid 3 Accent 6" w:semiHidden="0" w:uiPriority="69" w:unhideWhenUsed="0"/>
-    <w:lsdException w:name="Dark List Accent 6" w:semiHidden="0" w:uiPriority="70" w:unhideWhenUsed="0"/>
-    <w:lsdException w:name="Colorful Shading Accent 6" w:semiHidden="0" w:uiPriority="71" w:unhideWhenUsed="0"/>
-    <w:lsdException w:name="Colorful List Accent 6" w:semiHidden="0" w:uiPriority="72" w:unhideWhenUsed="0"/>
-    <w:lsdException w:name="Colorful Grid Accent 6" w:semiHidden="0" w:uiPriority="73" w:unhideWhenUsed="0"/>
-    <w:lsdException w:name="Subtle Emphasis" w:semiHidden="0" w:uiPriority="19" w:unhideWhenUsed="0" w:qFormat="1"/>
-    <w:lsdException w:name="Intense Emphasis" w:semiHidden="0" w:uiPriority="21" w:unhideWhenUsed="0" w:qFormat="1"/>
-    <w:lsdException w:name="Subtle Reference" w:semiHidden="0" w:uiPriority="31" w:unhideWhenUsed="0" w:qFormat="1"/>
-    <w:lsdException w:name="Intense Reference" w:semiHidden="0" w:uiPriority="32" w:unhideWhenUsed="0" w:qFormat="1"/>
-    <w:lsdException w:name="Book Title" w:semiHidden="0" w:uiPriority="33" w:unhideWhenUsed="0" w:qFormat="1"/>
-    <w:lsdException w:name="Bibliography" w:uiPriority="37"/>
-    <w:lsdException w:name="TOC Heading" w:uiPriority="39" w:qFormat="1"/>
+  <w:latentStyles w:defLockedState="0" w:defUIPriority="99" w:defSemiHidden="0" w:defUnhideWhenUsed="0" w:defQFormat="0" w:count="371">
+    <w:lsdException w:name="Normal" w:uiPriority="0" w:qFormat="1"/>
+    <w:lsdException w:name="heading 1" w:uiPriority="9" w:qFormat="1"/>
+    <w:lsdException w:name="heading 2" w:semiHidden="1" w:uiPriority="9" w:unhideWhenUsed="1" w:qFormat="1"/>
+    <w:lsdException w:name="heading 3" w:semiHidden="1" w:uiPriority="9" w:unhideWhenUsed="1" w:qFormat="1"/>
+    <w:lsdException w:name="heading 4" w:semiHidden="1" w:uiPriority="9" w:unhideWhenUsed="1" w:qFormat="1"/>
+    <w:lsdException w:name="heading 5" w:semiHidden="1" w:uiPriority="9" w:unhideWhenUsed="1" w:qFormat="1"/>
+    <w:lsdException w:name="heading 6" w:semiHidden="1" w:uiPriority="9" w:unhideWhenUsed="1" w:qFormat="1"/>
+    <w:lsdException w:name="heading 7" w:semiHidden="1" w:uiPriority="9" w:unhideWhenUsed="1" w:qFormat="1"/>
+    <w:lsdException w:name="heading 8" w:semiHidden="1" w:uiPriority="9" w:unhideWhenUsed="1" w:qFormat="1"/>
+    <w:lsdException w:name="heading 9" w:semiHidden="1" w:uiPriority="9" w:unhideWhenUsed="1" w:qFormat="1"/>
+    <w:lsdException w:name="index 1" w:semiHidden="1" w:unhideWhenUsed="1"/>
+    <w:lsdException w:name="index 2" w:semiHidden="1" w:unhideWhenUsed="1"/>
+    <w:lsdException w:name="index 3" w:semiHidden="1" w:unhideWhenUsed="1"/>
+    <w:lsdException w:name="index 4" w:semiHidden="1" w:unhideWhenUsed="1"/>
+    <w:lsdException w:name="index 5" w:semiHidden="1" w:unhideWhenUsed="1"/>
+    <w:lsdException w:name="index 6" w:semiHidden="1" w:unhideWhenUsed="1"/>
+    <w:lsdException w:name="index 7" w:semiHidden="1" w:unhideWhenUsed="1"/>
+    <w:lsdException w:name="index 8" w:semiHidden="1" w:unhideWhenUsed="1"/>
+    <w:lsdException w:name="index 9" w:semiHidden="1" w:unhideWhenUsed="1"/>
+    <w:lsdException w:name="toc 1" w:semiHidden="1" w:uiPriority="39" w:unhideWhenUsed="1"/>
+    <w:lsdException w:name="toc 2" w:semiHidden="1" w:uiPriority="39" w:unhideWhenUsed="1"/>
+    <w:lsdException w:name="toc 3" w:semiHidden="1" w:uiPriority="39" w:unhideWhenUsed="1"/>
+    <w:lsdException w:name="toc 4" w:semiHidden="1" w:uiPriority="39" w:unhideWhenUsed="1"/>
+    <w:lsdException w:name="toc 5" w:semiHidden="1" w:uiPriority="39" w:unhideWhenUsed="1"/>
+    <w:lsdException w:name="toc 6" w:semiHidden="1" w:uiPriority="39" w:unhideWhenUsed="1"/>
+    <w:lsdException w:name="toc 7" w:semiHidden="1" w:uiPriority="39" w:unhideWhenUsed="1"/>
+    <w:lsdException w:name="toc 8" w:semiHidden="1" w:uiPriority="39" w:unhideWhenUsed="1"/>
+    <w:lsdException w:name="toc 9" w:semiHidden="1" w:uiPriority="39" w:unhideWhenUsed="1"/>
+    <w:lsdException w:name="Normal Indent" w:semiHidden="1" w:unhideWhenUsed="1"/>
+    <w:lsdException w:name="footnote text" w:semiHidden="1" w:unhideWhenUsed="1"/>
+    <w:lsdException w:name="annotation text" w:semiHidden="1" w:unhideWhenUsed="1"/>
+    <w:lsdException w:name="header" w:semiHidden="1" w:unhideWhenUsed="1"/>
+    <w:lsdException w:name="footer" w:semiHidden="1" w:unhideWhenUsed="1"/>
+    <w:lsdException w:name="index heading" w:semiHidden="1" w:unhideWhenUsed="1"/>
+    <w:lsdException w:name="caption" w:semiHidden="1" w:uiPriority="35" w:unhideWhenUsed="1" w:qFormat="1"/>
+    <w:lsdException w:name="table of figures" w:semiHidden="1" w:unhideWhenUsed="1"/>
+    <w:lsdException w:name="envelope address" w:semiHidden="1" w:unhideWhenUsed="1"/>
+    <w:lsdException w:name="envelope return" w:semiHidden="1" w:unhideWhenUsed="1"/>
+    <w:lsdException w:name="footnote reference" w:semiHidden="1" w:unhideWhenUsed="1"/>
+    <w:lsdException w:name="annotation reference" w:semiHidden="1" w:unhideWhenUsed="1"/>
+    <w:lsdException w:name="line number" w:semiHidden="1" w:unhideWhenUsed="1"/>
+    <w:lsdException w:name="page number" w:semiHidden="1" w:unhideWhenUsed="1"/>
+    <w:lsdException w:name="endnote reference" w:semiHidden="1" w:unhideWhenUsed="1"/>
+    <w:lsdException w:name="endnote text" w:semiHidden="1" w:unhideWhenUsed="1"/>
+    <w:lsdException w:name="table of authorities" w:semiHidden="1" w:unhideWhenUsed="1"/>
+    <w:lsdException w:name="macro" w:semiHidden="1" w:unhideWhenUsed="1"/>
+    <w:lsdException w:name="toa heading" w:semiHidden="1" w:unhideWhenUsed="1"/>
+    <w:lsdException w:name="List" w:semiHidden="1" w:unhideWhenUsed="1"/>
+    <w:lsdException w:name="List Bullet" w:semiHidden="1" w:unhideWhenUsed="1"/>
+    <w:lsdException w:name="List Number" w:semiHidden="1" w:unhideWhenUsed="1"/>
+    <w:lsdException w:name="List 2" w:semiHidden="1" w:unhideWhenUsed="1"/>
+    <w:lsdException w:name="List 3" w:semiHidden="1" w:unhideWhenUsed="1"/>
+    <w:lsdException w:name="List 4" w:semiHidden="1" w:unhideWhenUsed="1"/>
+    <w:lsdException w:name="List 5" w:semiHidden="1" w:unhideWhenUsed="1"/>
+    <w:lsdException w:name="List Bullet 2" w:semiHidden="1" w:unhideWhenUsed="1"/>
+    <w:lsdException w:name="List Bullet 3" w:semiHidden="1" w:unhideWhenUsed="1"/>
+    <w:lsdException w:name="List Bullet 4" w:semiHidden="1" w:unhideWhenUsed="1"/>
+    <w:lsdException w:name="List Bullet 5" w:semiHidden="1" w:unhideWhenUsed="1"/>
+    <w:lsdException w:name="List Number 2" w:semiHidden="1" w:unhideWhenUsed="1"/>
+    <w:lsdException w:name="List Number 3" w:semiHidden="1" w:unhideWhenUsed="1"/>
+    <w:lsdException w:name="List Number 4" w:semiHidden="1" w:unhideWhenUsed="1"/>
+    <w:lsdException w:name="List Number 5" w:semiHidden="1" w:unhideWhenUsed="1"/>
+    <w:lsdException w:name="Title" w:uiPriority="10" w:qFormat="1"/>
+    <w:lsdException w:name="Closing" w:semiHidden="1" w:unhideWhenUsed="1"/>
+    <w:lsdException w:name="Signature" w:semiHidden="1" w:unhideWhenUsed="1"/>
+    <w:lsdException w:name="Default Paragraph Font" w:semiHidden="1" w:uiPriority="1" w:unhideWhenUsed="1"/>
+    <w:lsdException w:name="Body Text" w:semiHidden="1" w:unhideWhenUsed="1"/>
+    <w:lsdException w:name="Body Text Indent" w:semiHidden="1" w:unhideWhenUsed="1"/>
+    <w:lsdException w:name="List Continue" w:semiHidden="1" w:unhideWhenUsed="1"/>
+    <w:lsdException w:name="List Continue 2" w:semiHidden="1" w:unhideWhenUsed="1"/>
+    <w:lsdException w:name="List Continue 3" w:semiHidden="1" w:unhideWhenUsed="1"/>
+    <w:lsdException w:name="List Continue 4" w:semiHidden="1" w:unhideWhenUsed="1"/>
+    <w:lsdException w:name="List Continue 5" w:semiHidden="1" w:unhideWhenUsed="1"/>
+    <w:lsdException w:name="Message Header" w:semiHidden="1" w:unhideWhenUsed="1"/>
+    <w:lsdException w:name="Subtitle" w:uiPriority="11" w:qFormat="1"/>
+    <w:lsdException w:name="Salutation" w:semiHidden="1" w:unhideWhenUsed="1"/>
+    <w:lsdException w:name="Date" w:semiHidden="1" w:unhideWhenUsed="1"/>
+    <w:lsdException w:name="Body Text First Indent" w:semiHidden="1" w:unhideWhenUsed="1"/>
+    <w:lsdException w:name="Body Text First Indent 2" w:semiHidden="1" w:unhideWhenUsed="1"/>
+    <w:lsdException w:name="Note Heading" w:semiHidden="1" w:unhideWhenUsed="1"/>
+    <w:lsdException w:name="Body Text 2" w:semiHidden="1" w:unhideWhenUsed="1"/>
+    <w:lsdException w:name="Body Text 3" w:semiHidden="1" w:unhideWhenUsed="1"/>
+    <w:lsdException w:name="Body Text Indent 2" w:semiHidden="1" w:unhideWhenUsed="1"/>
+    <w:lsdException w:name="Body Text Indent 3" w:semiHidden="1" w:unhideWhenUsed="1"/>
+    <w:lsdException w:name="Block Text" w:semiHidden="1" w:unhideWhenUsed="1"/>
+    <w:lsdException w:name="Hyperlink" w:semiHidden="1" w:unhideWhenUsed="1"/>
+    <w:lsdException w:name="FollowedHyperlink" w:semiHidden="1" w:unhideWhenUsed="1"/>
+    <w:lsdException w:name="Strong" w:uiPriority="22" w:qFormat="1"/>
+    <w:lsdException w:name="Emphasis" w:uiPriority="20" w:qFormat="1"/>
+    <w:lsdException w:name="Document Map" w:semiHidden="1" w:unhideWhenUsed="1"/>
+    <w:lsdException w:name="Plain Text" w:semiHidden="1" w:unhideWhenUsed="1"/>
+    <w:lsdException w:name="E-mail Signature" w:semiHidden="1" w:unhideWhenUsed="1"/>
+    <w:lsdException w:name="HTML Top of Form" w:semiHidden="1" w:unhideWhenUsed="1"/>
+    <w:lsdException w:name="HTML Bottom of Form" w:semiHidden="1" w:unhideWhenUsed="1"/>
+    <w:lsdException w:name="Normal (Web)" w:semiHidden="1" w:unhideWhenUsed="1"/>
+    <w:lsdException w:name="HTML Acronym" w:semiHidden="1" w:unhideWhenUsed="1"/>
+    <w:lsdException w:name="HTML Address" w:semiHidden="1" w:unhideWhenUsed="1"/>
+    <w:lsdException w:name="HTML Cite" w:semiHidden="1" w:unhideWhenUsed="1"/>
+    <w:lsdException w:name="HTML Code" w:semiHidden="1" w:unhideWhenUsed="1"/>
+    <w:lsdException w:name="HTML Definition" w:semiHidden="1" w:unhideWhenUsed="1"/>
+    <w:lsdException w:name="HTML Keyboard" w:semiHidden="1" w:unhideWhenUsed="1"/>
+    <w:lsdException w:name="HTML Preformatted" w:semiHidden="1" w:unhideWhenUsed="1"/>
+    <w:lsdException w:name="HTML Sample" w:semiHidden="1" w:unhideWhenUsed="1"/>
+    <w:lsdException w:name="HTML Typewriter" w:semiHidden="1" w:unhideWhenUsed="1"/>
+    <w:lsdException w:name="HTML Variable" w:semiHidden="1" w:unhideWhenUsed="1"/>
+    <w:lsdException w:name="Normal Table" w:semiHidden="1" w:unhideWhenUsed="1"/>
+    <w:lsdException w:name="annotation subject" w:semiHidden="1" w:unhideWhenUsed="1"/>
+    <w:lsdException w:name="No List" w:semiHidden="1" w:unhideWhenUsed="1"/>
+    <w:lsdException w:name="Outline List 1" w:semiHidden="1" w:unhideWhenUsed="1"/>
+    <w:lsdException w:name="Outline List 2" w:semiHidden="1" w:unhideWhenUsed="1"/>
+    <w:lsdException w:name="Outline List 3" w:semiHidden="1" w:unhideWhenUsed="1"/>
+    <w:lsdException w:name="Table Simple 1" w:semiHidden="1" w:unhideWhenUsed="1"/>
+    <w:lsdException w:name="Table Simple 2" w:semiHidden="1" w:unhideWhenUsed="1"/>
+    <w:lsdException w:name="Table Simple 3" w:semiHidden="1" w:unhideWhenUsed="1"/>
+    <w:lsdException w:name="Table Classic 1" w:semiHidden="1" w:unhideWhenUsed="1"/>
+    <w:lsdException w:name="Table Classic 2" w:semiHidden="1" w:unhideWhenUsed="1"/>
+    <w:lsdException w:name="Table Classic 3" w:semiHidden="1" w:unhideWhenUsed="1"/>
+    <w:lsdException w:name="Table Classic 4" w:semiHidden="1" w:unhideWhenUsed="1"/>
+    <w:lsdException w:name="Table Colorful 1" w:semiHidden="1" w:unhideWhenUsed="1"/>
+    <w:lsdException w:name="Table Colorful 2" w:semiHidden="1" w:unhideWhenUsed="1"/>
+    <w:lsdException w:name="Table Colorful 3" w:semiHidden="1" w:unhideWhenUsed="1"/>
+    <w:lsdException w:name="Table Columns 1" w:semiHidden="1" w:unhideWhenUsed="1"/>
+    <w:lsdException w:name="Table Columns 2" w:semiHidden="1" w:unhideWhenUsed="1"/>
+    <w:lsdException w:name="Table Columns 3" w:semiHidden="1" w:unhideWhenUsed="1"/>
+    <w:lsdException w:name="Table Columns 4" w:semiHidden="1" w:unhideWhenUsed="1"/>
+    <w:lsdException w:name="Table Columns 5" w:semiHidden="1" w:unhideWhenUsed="1"/>
+    <w:lsdException w:name="Table Grid 1" w:semiHidden="1" w:unhideWhenUsed="1"/>
+    <w:lsdException w:name="Table Grid 2" w:semiHidden="1" w:unhideWhenUsed="1"/>
+    <w:lsdException w:name="Table Grid 3" w:semiHidden="1" w:unhideWhenUsed="1"/>
+    <w:lsdException w:name="Table Grid 4" w:semiHidden="1" w:unhideWhenUsed="1"/>
+    <w:lsdException w:name="Table Grid 5" w:semiHidden="1" w:unhideWhenUsed="1"/>
+    <w:lsdException w:name="Table Grid 6" w:semiHidden="1" w:unhideWhenUsed="1"/>
+    <w:lsdException w:name="Table Grid 7" w:semiHidden="1" w:unhideWhenUsed="1"/>
+    <w:lsdException w:name="Table Grid 8" w:semiHidden="1" w:unhideWhenUsed="1"/>
+    <w:lsdException w:name="Table List 1" w:semiHidden="1" w:unhideWhenUsed="1"/>
+    <w:lsdException w:name="Table List 2" w:semiHidden="1" w:unhideWhenUsed="1"/>
+    <w:lsdException w:name="Table List 3" w:semiHidden="1" w:unhideWhenUsed="1"/>
+    <w:lsdException w:name="Table List 4" w:semiHidden="1" w:unhideWhenUsed="1"/>
+    <w:lsdException w:name="Table List 5" w:semiHidden="1" w:unhideWhenUsed="1"/>
+    <w:lsdException w:name="Table List 6" w:semiHidden="1" w:unhideWhenUsed="1"/>
+    <w:lsdException w:name="Table List 7" w:semiHidden="1" w:unhideWhenUsed="1"/>
+    <w:lsdException w:name="Table List 8" w:semiHidden="1" w:unhideWhenUsed="1"/>
+    <w:lsdException w:name="Table 3D effects 1" w:semiHidden="1" w:unhideWhenUsed="1"/>
+    <w:lsdException w:name="Table 3D effects 2" w:semiHidden="1" w:unhideWhenUsed="1"/>
+    <w:lsdException w:name="Table 3D effects 3" w:semiHidden="1" w:unhideWhenUsed="1"/>
+    <w:lsdException w:name="Table Contemporary" w:semiHidden="1" w:unhideWhenUsed="1"/>
+    <w:lsdException w:name="Table Elegant" w:semiHidden="1" w:unhideWhenUsed="1"/>
+    <w:lsdException w:name="Table Professional" w:semiHidden="1" w:unhideWhenUsed="1"/>
+    <w:lsdException w:name="Table Subtle 1" w:semiHidden="1" w:unhideWhenUsed="1"/>
+    <w:lsdException w:name="Table Subtle 2" w:semiHidden="1" w:unhideWhenUsed="1"/>
+    <w:lsdException w:name="Table Web 1" w:semiHidden="1" w:unhideWhenUsed="1"/>
+    <w:lsdException w:name="Table Web 2" w:semiHidden="1" w:unhideWhenUsed="1"/>
+    <w:lsdException w:name="Table Web 3" w:semiHidden="1" w:unhideWhenUsed="1"/>
+    <w:lsdException w:name="Balloon Text" w:semiHidden="1" w:unhideWhenUsed="1"/>
+    <w:lsdException w:name="Table Grid" w:uiPriority="59"/>
+    <w:lsdException w:name="Table Theme" w:semiHidden="1" w:unhideWhenUsed="1"/>
+    <w:lsdException w:name="Placeholder Text" w:semiHidden="1"/>
+    <w:lsdException w:name="No Spacing" w:uiPriority="1" w:qFormat="1"/>
+    <w:lsdException w:name="Light Shading" w:uiPriority="60"/>
+    <w:lsdException w:name="Light List" w:uiPriority="61"/>
+    <w:lsdException w:name="Light Grid" w:uiPriority="62"/>
+    <w:lsdException w:name="Medium Shading 1" w:uiPriority="63"/>
+    <w:lsdException w:name="Medium Shading 2" w:uiPriority="64"/>
+    <w:lsdException w:name="Medium List 1" w:uiPriority="65"/>
+    <w:lsdException w:name="Medium List 2" w:uiPriority="66"/>
+    <w:lsdException w:name="Medium Grid 1" w:uiPriority="67"/>
+    <w:lsdException w:name="Medium Grid 2" w:uiPriority="68"/>
+    <w:lsdException w:name="Medium Grid 3" w:uiPriority="69"/>
+    <w:lsdException w:name="Dark List" w:uiPriority="70"/>
+    <w:lsdException w:name="Colorful Shading" w:uiPriority="71"/>
+    <w:lsdException w:name="Colorful List" w:uiPriority="72"/>
+    <w:lsdException w:name="Colorful Grid" w:uiPriority="73"/>
+    <w:lsdException w:name="Light Shading Accent 1" w:uiPriority="60"/>
+    <w:lsdException w:name="Light List Accent 1" w:uiPriority="61"/>
+    <w:lsdException w:name="Light Grid Accent 1" w:uiPriority="62"/>
+    <w:lsdException w:name="Medium Shading 1 Accent 1" w:uiPriority="63"/>
+    <w:lsdException w:name="Medium Shading 2 Accent 1" w:uiPriority="64"/>
+    <w:lsdException w:name="Medium List 1 Accent 1" w:uiPriority="65"/>
+    <w:lsdException w:name="Revision" w:semiHidden="1"/>
+    <w:lsdException w:name="List Paragraph" w:uiPriority="34" w:qFormat="1"/>
+    <w:lsdException w:name="Quote" w:uiPriority="29" w:qFormat="1"/>
+    <w:lsdException w:name="Intense Quote" w:uiPriority="30" w:qFormat="1"/>
+    <w:lsdException w:name="Medium List 2 Accent 1" w:uiPriority="66"/>
+    <w:lsdException w:name="Medium Grid 1 Accent 1" w:uiPriority="67"/>
+    <w:lsdException w:name="Medium Grid 2 Accent 1" w:uiPriority="68"/>
+    <w:lsdException w:name="Medium Grid 3 Accent 1" w:uiPriority="69"/>
+    <w:lsdException w:name="Dark List Accent 1" w:uiPriority="70"/>
+    <w:lsdException w:name="Colorful Shading Accent 1" w:uiPriority="71"/>
+    <w:lsdException w:name="Colorful List Accent 1" w:uiPriority="72"/>
+    <w:lsdException w:name="Colorful Grid Accent 1" w:uiPriority="73"/>
+    <w:lsdException w:name="Light Shading Accent 2" w:uiPriority="60"/>
+    <w:lsdException w:name="Light List Accent 2" w:uiPriority="61"/>
+    <w:lsdException w:name="Light Grid Accent 2" w:uiPriority="62"/>
+    <w:lsdException w:name="Medium Shading 1 Accent 2" w:uiPriority="63"/>
+    <w:lsdException w:name="Medium Shading 2 Accent 2" w:uiPriority="64"/>
+    <w:lsdException w:name="Medium List 1 Accent 2" w:uiPriority="65"/>
+    <w:lsdException w:name="Medium List 2 Accent 2" w:uiPriority="66"/>
+    <w:lsdException w:name="Medium Grid 1 Accent 2" w:uiPriority="67"/>
+    <w:lsdException w:name="Medium Grid 2 Accent 2" w:uiPriority="68"/>
+    <w:lsdException w:name="Medium Grid 3 Accent 2" w:uiPriority="69"/>
+    <w:lsdException w:name="Dark List Accent 2" w:uiPriority="70"/>
+    <w:lsdException w:name="Colorful Shading Accent 2" w:uiPriority="71"/>
+    <w:lsdException w:name="Colorful List Accent 2" w:uiPriority="72"/>
+    <w:lsdException w:name="Colorful Grid Accent 2" w:uiPriority="73"/>
+    <w:lsdException w:name="Light Shading Accent 3" w:uiPriority="60"/>
+    <w:lsdException w:name="Light List Accent 3" w:uiPriority="61"/>
+    <w:lsdException w:name="Light Grid Accent 3" w:uiPriority="62"/>
+    <w:lsdException w:name="Medium Shading 1 Accent 3" w:uiPriority="63"/>
+    <w:lsdException w:name="Medium Shading 2 Accent 3" w:uiPriority="64"/>
+    <w:lsdException w:name="Medium List 1 Accent 3" w:uiPriority="65"/>
+    <w:lsdException w:name="Medium List 2 Accent 3" w:uiPriority="66"/>
+    <w:lsdException w:name="Medium Grid 1 Accent 3" w:uiPriority="67"/>
+    <w:lsdException w:name="Medium Grid 2 Accent 3" w:uiPriority="68"/>
+    <w:lsdException w:name="Medium Grid 3 Accent 3" w:uiPriority="69"/>
+    <w:lsdException w:name="Dark List Accent 3" w:uiPriority="70"/>
+    <w:lsdException w:name="Colorful Shading Accent 3" w:uiPriority="71"/>
+    <w:lsdException w:name="Colorful List Accent 3" w:uiPriority="72"/>
+    <w:lsdException w:name="Colorful Grid Accent 3" w:uiPriority="73"/>
+    <w:lsdException w:name="Light Shading Accent 4" w:uiPriority="60"/>
+    <w:lsdException w:name="Light List Accent 4" w:uiPriority="61"/>
+    <w:lsdException w:name="Light Grid Accent 4" w:uiPriority="62"/>
+    <w:lsdException w:name="Medium Shading 1 Accent 4" w:uiPriority="63"/>
+    <w:lsdException w:name="Medium Shading 2 Accent 4" w:uiPriority="64"/>
+    <w:lsdException w:name="Medium List 1 Accent 4" w:uiPriority="65"/>
+    <w:lsdException w:name="Medium List 2 Accent 4" w:uiPriority="66"/>
+    <w:lsdException w:name="Medium Grid 1 Accent 4" w:uiPriority="67"/>
+    <w:lsdException w:name="Medium Grid 2 Accent 4" w:uiPriority="68"/>
+    <w:lsdException w:name="Medium Grid 3 Accent 4" w:uiPriority="69"/>
+    <w:lsdException w:name="Dark List Accent 4" w:uiPriority="70"/>
+    <w:lsdException w:name="Colorful Shading Accent 4" w:uiPriority="71"/>
+    <w:lsdException w:name="Colorful List Accent 4" w:uiPriority="72"/>
+    <w:lsdException w:name="Colorful Grid Accent 4" w:uiPriority="73"/>
+    <w:lsdException w:name="Light Shading Accent 5" w:uiPriority="60"/>
+    <w:lsdException w:name="Light List Accent 5" w:uiPriority="61"/>
+    <w:lsdException w:name="Light Grid Accent 5" w:uiPriority="62"/>
+    <w:lsdException w:name="Medium Shading 1 Accent 5" w:uiPriority="63"/>
+    <w:lsdException w:name="Medium Shading 2 Accent 5" w:uiPriority="64"/>
+    <w:lsdException w:name="Medium List 1 Accent 5" w:uiPriority="65"/>
+    <w:lsdException w:name="Medium List 2 Accent 5" w:uiPriority="66"/>
+    <w:lsdException w:name="Medium Grid 1 Accent 5" w:uiPriority="67"/>
+    <w:lsdException w:name="Medium Grid 2 Accent 5" w:uiPriority="68"/>
+    <w:lsdException w:name="Medium Grid 3 Accent 5" w:uiPriority="69"/>
+    <w:lsdException w:name="Dark List Accent 5" w:uiPriority="70"/>
+    <w:lsdException w:name="Colorful Shading Accent 5" w:uiPriority="71"/>
+    <w:lsdException w:name="Colorful List Accent 5" w:uiPriority="72"/>
+    <w:lsdException w:name="Colorful Grid Accent 5" w:uiPriority="73"/>
+    <w:lsdException w:name="Light Shading Accent 6" w:uiPriority="60"/>
+    <w:lsdException w:name="Light List Accent 6" w:uiPriority="61"/>
+    <w:lsdException w:name="Light Grid Accent 6" w:uiPriority="62"/>
+    <w:lsdException w:name="Medium Shading 1 Accent 6" w:uiPriority="63"/>
+    <w:lsdException w:name="Medium Shading 2 Accent 6" w:uiPriority="64"/>
+    <w:lsdException w:name="Medium List 1 Accent 6" w:uiPriority="65"/>
+    <w:lsdException w:name="Medium List 2 Accent 6" w:uiPriority="66"/>
+    <w:lsdException w:name="Medium Grid 1 Accent 6" w:uiPriority="67"/>
+    <w:lsdException w:name="Medium Grid 2 Accent 6" w:uiPriority="68"/>
+    <w:lsdException w:name="Medium Grid 3 Accent 6" w:uiPriority="69"/>
+    <w:lsdException w:name="Dark List Accent 6" w:uiPriority="70"/>
+    <w:lsdException w:name="Colorful Shading Accent 6" w:uiPriority="71"/>
+    <w:lsdException w:name="Colorful List Accent 6" w:uiPriority="72"/>
+    <w:lsdException w:name="Colorful Grid Accent 6" w:uiPriority="73"/>
+    <w:lsdException w:name="Subtle Emphasis" w:uiPriority="19" w:qFormat="1"/>
+    <w:lsdException w:name="Intense Emphasis" w:uiPriority="21" w:qFormat="1"/>
+    <w:lsdException w:name="Subtle Reference" w:uiPriority="31" w:qFormat="1"/>
+    <w:lsdException w:name="Intense Reference" w:uiPriority="32" w:qFormat="1"/>
+    <w:lsdException w:name="Book Title" w:uiPriority="33" w:qFormat="1"/>
+    <w:lsdException w:name="Bibliography" w:semiHidden="1" w:uiPriority="37" w:unhideWhenUsed="1"/>
+    <w:lsdException w:name="TOC Heading" w:semiHidden="1" w:uiPriority="39" w:unhideWhenUsed="1" w:qFormat="1"/>
+    <w:lsdException w:name="Plain Table 1" w:uiPriority="41"/>
+    <w:lsdException w:name="Plain Table 2" w:uiPriority="42"/>
+    <w:lsdException w:name="Plain Table 3" w:uiPriority="43"/>
+    <w:lsdException w:name="Plain Table 4" w:uiPriority="44"/>
+    <w:lsdException w:name="Plain Table 5" w:uiPriority="45"/>
+    <w:lsdException w:name="Grid Table Light" w:uiPriority="40"/>
+    <w:lsdException w:name="Grid Table 1 Light" w:uiPriority="46"/>
+    <w:lsdException w:name="Grid Table 2" w:uiPriority="47"/>
+    <w:lsdException w:name="Grid Table 3" w:uiPriority="48"/>
+    <w:lsdException w:name="Grid Table 4" w:uiPriority="49"/>
+    <w:lsdException w:name="Grid Table 5 Dark" w:uiPriority="50"/>
+    <w:lsdException w:name="Grid Table 6 Colorful" w:uiPriority="51"/>
+    <w:lsdException w:name="Grid Table 7 Colorful" w:uiPriority="52"/>
+    <w:lsdException w:name="Grid Table 1 Light Accent 1" w:uiPriority="46"/>
+    <w:lsdException w:name="Grid Table 2 Accent 1" w:uiPriority="47"/>
+    <w:lsdException w:name="Grid Table 3 Accent 1" w:uiPriority="48"/>
+    <w:lsdException w:name="Grid Table 4 Accent 1" w:uiPriority="49"/>
+    <w:lsdException w:name="Grid Table 5 Dark Accent 1" w:uiPriority="50"/>
+    <w:lsdException w:name="Grid Table 6 Colorful Accent 1" w:uiPriority="51"/>
+    <w:lsdException w:name="Grid Table 7 Colorful Accent 1" w:uiPriority="52"/>
+    <w:lsdException w:name="Grid Table 1 Light Accent 2" w:uiPriority="46"/>
+    <w:lsdException w:name="Grid Table 2 Accent 2" w:uiPriority="47"/>
+    <w:lsdException w:name="Grid Table 3 Accent 2" w:uiPriority="48"/>
+    <w:lsdException w:name="Grid Table 4 Accent 2" w:uiPriority="49"/>
+    <w:lsdException w:name="Grid Table 5 Dark Accent 2" w:uiPriority="50"/>
+    <w:lsdException w:name="Grid Table 6 Colorful Accent 2" w:uiPriority="51"/>
+    <w:lsdException w:name="Grid Table 7 Colorful Accent 2" w:uiPriority="52"/>
+    <w:lsdException w:name="Grid Table 1 Light Accent 3" w:uiPriority="46"/>
+    <w:lsdException w:name="Grid Table 2 Accent 3" w:uiPriority="47"/>
+    <w:lsdException w:name="Grid Table 3 Accent 3" w:uiPriority="48"/>
+    <w:lsdException w:name="Grid Table 4 Accent 3" w:uiPriority="49"/>
+    <w:lsdException w:name="Grid Table 5 Dark Accent 3" w:uiPriority="50"/>
+    <w:lsdException w:name="Grid Table 6 Colorful Accent 3" w:uiPriority="51"/>
+    <w:lsdException w:name="Grid Table 7 Colorful Accent 3" w:uiPriority="52"/>
+    <w:lsdException w:name="Grid Table 1 Light Accent 4" w:uiPriority="46"/>
+    <w:lsdException w:name="Grid Table 2 Accent 4" w:uiPriority="47"/>
+    <w:lsdException w:name="Grid Table 3 Accent 4" w:uiPriority="48"/>
+    <w:lsdException w:name="Grid Table 4 Accent 4" w:uiPriority="49"/>
+    <w:lsdException w:name="Grid Table 5 Dark Accent 4" w:uiPriority="50"/>
+    <w:lsdException w:name="Grid Table 6 Colorful Accent 4" w:uiPriority="51"/>
+    <w:lsdException w:name="Grid Table 7 Colorful Accent 4" w:uiPriority="52"/>
+    <w:lsdException w:name="Grid Table 1 Light Accent 5" w:uiPriority="46"/>
+    <w:lsdException w:name="Grid Table 2 Accent 5" w:uiPriority="47"/>
+    <w:lsdException w:name="Grid Table 3 Accent 5" w:uiPriority="48"/>
+    <w:lsdException w:name="Grid Table 4 Accent 5" w:uiPriority="49"/>
+    <w:lsdException w:name="Grid Table 5 Dark Accent 5" w:uiPriority="50"/>
+    <w:lsdException w:name="Grid Table 6 Colorful Accent 5" w:uiPriority="51"/>
+    <w:lsdException w:name="Grid Table 7 Colorful Accent 5" w:uiPriority="52"/>
+    <w:lsdException w:name="Grid Table 1 Light Accent 6" w:uiPriority="46"/>
+    <w:lsdException w:name="Grid Table 2 Accent 6" w:uiPriority="47"/>
+    <w:lsdException w:name="Grid Table 3 Accent 6" w:uiPriority="48"/>
+    <w:lsdException w:name="Grid Table 4 Accent 6" w:uiPriority="49"/>
+    <w:lsdException w:name="Grid Table 5 Dark Accent 6" w:uiPriority="50"/>
+    <w:lsdException w:name="Grid Table 6 Colorful Accent 6" w:uiPriority="51"/>
+    <w:lsdException w:name="Grid Table 7 Colorful Accent 6" w:uiPriority="52"/>
+    <w:lsdException w:name="List Table 1 Light" w:uiPriority="46"/>
+    <w:lsdException w:name="List Table 2" w:uiPriority="47"/>
+    <w:lsdException w:name="List Table 3" w:uiPriority="48"/>
+    <w:lsdException w:name="List Table 4" w:uiPriority="49"/>
+    <w:lsdException w:name="List Table 5 Dark" w:uiPriority="50"/>
+    <w:lsdException w:name="List Table 6 Colorful" w:uiPriority="51"/>
+    <w:lsdException w:name="List Table 7 Colorful" w:uiPriority="52"/>
+    <w:lsdException w:name="List Table 1 Light Accent 1" w:uiPriority="46"/>
+    <w:lsdException w:name="List Table 2 Accent 1" w:uiPriority="47"/>
+    <w:lsdException w:name="List Table 3 Accent 1" w:uiPriority="48"/>
+    <w:lsdException w:name="List Table 4 Accent 1" w:uiPriority="49"/>
+    <w:lsdException w:name="List Table 5 Dark Accent 1" w:uiPriority="50"/>
+    <w:lsdException w:name="List Table 6 Colorful Accent 1" w:uiPriority="51"/>
+    <w:lsdException w:name="List Table 7 Colorful Accent 1" w:uiPriority="52"/>
+    <w:lsdException w:name="List Table 1 Light Accent 2" w:uiPriority="46"/>
+    <w:lsdException w:name="List Table 2 Accent 2" w:uiPriority="47"/>
+    <w:lsdException w:name="List Table 3 Accent 2" w:uiPriority="48"/>
+    <w:lsdException w:name="List Table 4 Accent 2" w:uiPriority="49"/>
+    <w:lsdException w:name="List Table 5 Dark Accent 2" w:uiPriority="50"/>
+    <w:lsdException w:name="List Table 6 Colorful Accent 2" w:uiPriority="51"/>
+    <w:lsdException w:name="List Table 7 Colorful Accent 2" w:uiPriority="52"/>
+    <w:lsdException w:name="List Table 1 Light Accent 3" w:uiPriority="46"/>
+    <w:lsdException w:name="List Table 2 Accent 3" w:uiPriority="47"/>
+    <w:lsdException w:name="List Table 3 Accent 3" w:uiPriority="48"/>
+    <w:lsdException w:name="List Table 4 Accent 3" w:uiPriority="49"/>
+    <w:lsdException w:name="List Table 5 Dark Accent 3" w:uiPriority="50"/>
+    <w:lsdException w:name="List Table 6 Colorful Accent 3" w:uiPriority="51"/>
+    <w:lsdException w:name="List Table 7 Colorful Accent 3" w:uiPriority="52"/>
+    <w:lsdException w:name="List Table 1 Light Accent 4" w:uiPriority="46"/>
+    <w:lsdException w:name="List Table 2 Accent 4" w:uiPriority="47"/>
+    <w:lsdException w:name="List Table 3 Accent 4" w:uiPriority="48"/>
+    <w:lsdException w:name="List Table 4 Accent 4" w:uiPriority="49"/>
+    <w:lsdException w:name="List Table 5 Dark Accent 4" w:uiPriority="50"/>
+    <w:lsdException w:name="List Table 6 Colorful Accent 4" w:uiPriority="51"/>
+    <w:lsdException w:name="List Table 7 Colorful Accent 4" w:uiPriority="52"/>
+    <w:lsdException w:name="List Table 1 Light Accent 5" w:uiPriority="46"/>
+    <w:lsdException w:name="List Table 2 Accent 5" w:uiPriority="47"/>
+    <w:lsdException w:name="List Table 3 Accent 5" w:uiPriority="48"/>
+    <w:lsdException w:name="List Table 4 Accent 5" w:uiPriority="49"/>
+    <w:lsdException w:name="List Table 5 Dark Accent 5" w:uiPriority="50"/>
+    <w:lsdException w:name="List Table 6 Colorful Accent 5" w:uiPriority="51"/>
+    <w:lsdException w:name="List Table 7 Colorful Accent 5" w:uiPriority="52"/>
+    <w:lsdException w:name="List Table 1 Light Accent 6" w:uiPriority="46"/>
+    <w:lsdException w:name="List Table 2 Accent 6" w:uiPriority="47"/>
+    <w:lsdException w:name="List Table 3 Accent 6" w:uiPriority="48"/>
+    <w:lsdException w:name="List Table 4 Accent 6" w:uiPriority="49"/>
+    <w:lsdException w:name="List Table 5 Dark Accent 6" w:uiPriority="50"/>
+    <w:lsdException w:name="List Table 6 Colorful Accent 6" w:uiPriority="51"/>
+    <w:lsdException w:name="List Table 7 Colorful Accent 6" w:uiPriority="52"/>
   </w:latentStyles>
   <w:style w:type="paragraph" w:default="1" w:styleId="Normal">
     <w:name w:val="Normal"/>
@@ -3940,863 +3746,15 @@
       <w:u w:val="single"/>
     </w:rPr>
   </w:style>
-</w:styles>
-</file>
-
-<file path=word/stylesWithEffects.xml><?xml version="1.0" encoding="utf-8"?>
-<w:styles xmlns:wpc="http://schemas.microsoft.com/office/word/2010/wordprocessingCanvas" xmlns:mc="http://schemas.openxmlformats.org/markup-compatibility/2006" xmlns:o="urn:schemas-microsoft-com:office:office" xmlns:r="http://schemas.openxmlformats.org/officeDocument/2006/relationships" xmlns:m="http://schemas.openxmlformats.org/officeDocument/2006/math" xmlns:v="urn:schemas-microsoft-com:vml" xmlns:wp14="http://schemas.microsoft.com/office/word/2010/wordprocessingDrawing" xmlns:wp="http://schemas.openxmlformats.org/drawingml/2006/wordprocessingDrawing" xmlns:w10="urn:schemas-microsoft-com:office:word" xmlns:w="http://schemas.openxmlformats.org/wordprocessingml/2006/main" xmlns:w14="http://schemas.microsoft.com/office/word/2010/wordml" xmlns:wpg="http://schemas.microsoft.com/office/word/2010/wordprocessingGroup" xmlns:wpi="http://schemas.microsoft.com/office/word/2010/wordprocessingInk" xmlns:wne="http://schemas.microsoft.com/office/word/2006/wordml" xmlns:wps="http://schemas.microsoft.com/office/word/2010/wordprocessingShape" mc:Ignorable="w14 wp14">
-  <w:docDefaults>
-    <w:rPrDefault>
-      <w:rPr>
-        <w:rFonts w:asciiTheme="minorHAnsi" w:eastAsiaTheme="minorEastAsia" w:hAnsiTheme="minorHAnsi" w:cstheme="minorBidi"/>
-        <w:lang w:val="en-US" w:eastAsia="en-US" w:bidi="ar-SA"/>
-      </w:rPr>
-    </w:rPrDefault>
-    <w:pPrDefault>
-      <w:pPr>
-        <w:spacing w:after="200" w:line="276" w:lineRule="auto"/>
-        <w:jc w:val="both"/>
-      </w:pPr>
-    </w:pPrDefault>
-  </w:docDefaults>
-  <w:latentStyles w:defLockedState="0" w:defUIPriority="99" w:defSemiHidden="1" w:defUnhideWhenUsed="1" w:defQFormat="0" w:count="267">
-    <w:lsdException w:name="Normal" w:semiHidden="0" w:uiPriority="0" w:unhideWhenUsed="0" w:qFormat="1"/>
-    <w:lsdException w:name="heading 1" w:semiHidden="0" w:uiPriority="9" w:unhideWhenUsed="0" w:qFormat="1"/>
-    <w:lsdException w:name="heading 2" w:uiPriority="9" w:qFormat="1"/>
-    <w:lsdException w:name="heading 3" w:uiPriority="9" w:qFormat="1"/>
-    <w:lsdException w:name="heading 4" w:uiPriority="9" w:qFormat="1"/>
-    <w:lsdException w:name="heading 5" w:uiPriority="9" w:qFormat="1"/>
-    <w:lsdException w:name="heading 6" w:uiPriority="9" w:qFormat="1"/>
-    <w:lsdException w:name="heading 7" w:uiPriority="9" w:qFormat="1"/>
-    <w:lsdException w:name="heading 8" w:uiPriority="9" w:qFormat="1"/>
-    <w:lsdException w:name="heading 9" w:uiPriority="9" w:qFormat="1"/>
-    <w:lsdException w:name="toc 1" w:uiPriority="39"/>
-    <w:lsdException w:name="toc 2" w:uiPriority="39"/>
-    <w:lsdException w:name="toc 3" w:uiPriority="39"/>
-    <w:lsdException w:name="toc 4" w:uiPriority="39"/>
-    <w:lsdException w:name="toc 5" w:uiPriority="39"/>
-    <w:lsdException w:name="toc 6" w:uiPriority="39"/>
-    <w:lsdException w:name="toc 7" w:uiPriority="39"/>
-    <w:lsdException w:name="toc 8" w:uiPriority="39"/>
-    <w:lsdException w:name="toc 9" w:uiPriority="39"/>
-    <w:lsdException w:name="caption" w:uiPriority="35" w:qFormat="1"/>
-    <w:lsdException w:name="Title" w:semiHidden="0" w:uiPriority="10" w:unhideWhenUsed="0" w:qFormat="1"/>
-    <w:lsdException w:name="Default Paragraph Font" w:uiPriority="1"/>
-    <w:lsdException w:name="Subtitle" w:semiHidden="0" w:uiPriority="11" w:unhideWhenUsed="0" w:qFormat="1"/>
-    <w:lsdException w:name="Strong" w:semiHidden="0" w:uiPriority="22" w:unhideWhenUsed="0" w:qFormat="1"/>
-    <w:lsdException w:name="Emphasis" w:semiHidden="0" w:uiPriority="20" w:unhideWhenUsed="0" w:qFormat="1"/>
-    <w:lsdException w:name="Table Grid" w:semiHidden="0" w:uiPriority="59" w:unhideWhenUsed="0"/>
-    <w:lsdException w:name="Placeholder Text" w:unhideWhenUsed="0"/>
-    <w:lsdException w:name="No Spacing" w:semiHidden="0" w:uiPriority="1" w:unhideWhenUsed="0" w:qFormat="1"/>
-    <w:lsdException w:name="Light Shading" w:semiHidden="0" w:uiPriority="60" w:unhideWhenUsed="0"/>
-    <w:lsdException w:name="Light List" w:semiHidden="0" w:uiPriority="61" w:unhideWhenUsed="0"/>
-    <w:lsdException w:name="Light Grid" w:semiHidden="0" w:uiPriority="62" w:unhideWhenUsed="0"/>
-    <w:lsdException w:name="Medium Shading 1" w:semiHidden="0" w:uiPriority="63" w:unhideWhenUsed="0"/>
-    <w:lsdException w:name="Medium Shading 2" w:semiHidden="0" w:uiPriority="64" w:unhideWhenUsed="0"/>
-    <w:lsdException w:name="Medium List 1" w:semiHidden="0" w:uiPriority="65" w:unhideWhenUsed="0"/>
-    <w:lsdException w:name="Medium List 2" w:semiHidden="0" w:uiPriority="66" w:unhideWhenUsed="0"/>
-    <w:lsdException w:name="Medium Grid 1" w:semiHidden="0" w:uiPriority="67" w:unhideWhenUsed="0"/>
-    <w:lsdException w:name="Medium Grid 2" w:semiHidden="0" w:uiPriority="68" w:unhideWhenUsed="0"/>
-    <w:lsdException w:name="Medium Grid 3" w:semiHidden="0" w:uiPriority="69" w:unhideWhenUsed="0"/>
-    <w:lsdException w:name="Dark List" w:semiHidden="0" w:uiPriority="70" w:unhideWhenUsed="0"/>
-    <w:lsdException w:name="Colorful Shading" w:semiHidden="0" w:uiPriority="71" w:unhideWhenUsed="0"/>
-    <w:lsdException w:name="Colorful List" w:semiHidden="0" w:uiPriority="72" w:unhideWhenUsed="0"/>
-    <w:lsdException w:name="Colorful Grid" w:semiHidden="0" w:uiPriority="73" w:unhideWhenUsed="0"/>
-    <w:lsdException w:name="Light Shading Accent 1" w:semiHidden="0" w:uiPriority="60" w:unhideWhenUsed="0"/>
-    <w:lsdException w:name="Light List Accent 1" w:semiHidden="0" w:uiPriority="61" w:unhideWhenUsed="0"/>
-    <w:lsdException w:name="Light Grid Accent 1" w:semiHidden="0" w:uiPriority="62" w:unhideWhenUsed="0"/>
-    <w:lsdException w:name="Medium Shading 1 Accent 1" w:semiHidden="0" w:uiPriority="63" w:unhideWhenUsed="0"/>
-    <w:lsdException w:name="Medium Shading 2 Accent 1" w:semiHidden="0" w:uiPriority="64" w:unhideWhenUsed="0"/>
-    <w:lsdException w:name="Medium List 1 Accent 1" w:semiHidden="0" w:uiPriority="65" w:unhideWhenUsed="0"/>
-    <w:lsdException w:name="Revision" w:unhideWhenUsed="0"/>
-    <w:lsdException w:name="List Paragraph" w:semiHidden="0" w:uiPriority="34" w:unhideWhenUsed="0" w:qFormat="1"/>
-    <w:lsdException w:name="Quote" w:semiHidden="0" w:uiPriority="29" w:unhideWhenUsed="0" w:qFormat="1"/>
-    <w:lsdException w:name="Intense Quote" w:semiHidden="0" w:uiPriority="30" w:unhideWhenUsed="0" w:qFormat="1"/>
-    <w:lsdException w:name="Medium List 2 Accent 1" w:semiHidden="0" w:uiPriority="66" w:unhideWhenUsed="0"/>
-    <w:lsdException w:name="Medium Grid 1 Accent 1" w:semiHidden="0" w:uiPriority="67" w:unhideWhenUsed="0"/>
-    <w:lsdException w:name="Medium Grid 2 Accent 1" w:semiHidden="0" w:uiPriority="68" w:unhideWhenUsed="0"/>
-    <w:lsdException w:name="Medium Grid 3 Accent 1" w:semiHidden="0" w:uiPriority="69" w:unhideWhenUsed="0"/>
-    <w:lsdException w:name="Dark List Accent 1" w:semiHidden="0" w:uiPriority="70" w:unhideWhenUsed="0"/>
-    <w:lsdException w:name="Colorful Shading Accent 1" w:semiHidden="0" w:uiPriority="71" w:unhideWhenUsed="0"/>
-    <w:lsdException w:name="Colorful List Accent 1" w:semiHidden="0" w:uiPriority="72" w:unhideWhenUsed="0"/>
-    <w:lsdException w:name="Colorful Grid Accent 1" w:semiHidden="0" w:uiPriority="73" w:unhideWhenUsed="0"/>
-    <w:lsdException w:name="Light Shading Accent 2" w:semiHidden="0" w:uiPriority="60" w:unhideWhenUsed="0"/>
-    <w:lsdException w:name="Light List Accent 2" w:semiHidden="0" w:uiPriority="61" w:unhideWhenUsed="0"/>
-    <w:lsdException w:name="Light Grid Accent 2" w:semiHidden="0" w:uiPriority="62" w:unhideWhenUsed="0"/>
-    <w:lsdException w:name="Medium Shading 1 Accent 2" w:semiHidden="0" w:uiPriority="63" w:unhideWhenUsed="0"/>
-    <w:lsdException w:name="Medium Shading 2 Accent 2" w:semiHidden="0" w:uiPriority="64" w:unhideWhenUsed="0"/>
-    <w:lsdException w:name="Medium List 1 Accent 2" w:semiHidden="0" w:uiPriority="65" w:unhideWhenUsed="0"/>
-    <w:lsdException w:name="Medium List 2 Accent 2" w:semiHidden="0" w:uiPriority="66" w:unhideWhenUsed="0"/>
-    <w:lsdException w:name="Medium Grid 1 Accent 2" w:semiHidden="0" w:uiPriority="67" w:unhideWhenUsed="0"/>
-    <w:lsdException w:name="Medium Grid 2 Accent 2" w:semiHidden="0" w:uiPriority="68" w:unhideWhenUsed="0"/>
-    <w:lsdException w:name="Medium Grid 3 Accent 2" w:semiHidden="0" w:uiPriority="69" w:unhideWhenUsed="0"/>
-    <w:lsdException w:name="Dark List Accent 2" w:semiHidden="0" w:uiPriority="70" w:unhideWhenUsed="0"/>
-    <w:lsdException w:name="Colorful Shading Accent 2" w:semiHidden="0" w:uiPriority="71" w:unhideWhenUsed="0"/>
-    <w:lsdException w:name="Colorful List Accent 2" w:semiHidden="0" w:uiPriority="72" w:unhideWhenUsed="0"/>
-    <w:lsdException w:name="Colorful Grid Accent 2" w:semiHidden="0" w:uiPriority="73" w:unhideWhenUsed="0"/>
-    <w:lsdException w:name="Light Shading Accent 3" w:semiHidden="0" w:uiPriority="60" w:unhideWhenUsed="0"/>
-    <w:lsdException w:name="Light List Accent 3" w:semiHidden="0" w:uiPriority="61" w:unhideWhenUsed="0"/>
-    <w:lsdException w:name="Light Grid Accent 3" w:semiHidden="0" w:uiPriority="62" w:unhideWhenUsed="0"/>
-    <w:lsdException w:name="Medium Shading 1 Accent 3" w:semiHidden="0" w:uiPriority="63" w:unhideWhenUsed="0"/>
-    <w:lsdException w:name="Medium Shading 2 Accent 3" w:semiHidden="0" w:uiPriority="64" w:unhideWhenUsed="0"/>
-    <w:lsdException w:name="Medium List 1 Accent 3" w:semiHidden="0" w:uiPriority="65" w:unhideWhenUsed="0"/>
-    <w:lsdException w:name="Medium List 2 Accent 3" w:semiHidden="0" w:uiPriority="66" w:unhideWhenUsed="0"/>
-    <w:lsdException w:name="Medium Grid 1 Accent 3" w:semiHidden="0" w:uiPriority="67" w:unhideWhenUsed="0"/>
-    <w:lsdException w:name="Medium Grid 2 Accent 3" w:semiHidden="0" w:uiPriority="68" w:unhideWhenUsed="0"/>
-    <w:lsdException w:name="Medium Grid 3 Accent 3" w:semiHidden="0" w:uiPriority="69" w:unhideWhenUsed="0"/>
-    <w:lsdException w:name="Dark List Accent 3" w:semiHidden="0" w:uiPriority="70" w:unhideWhenUsed="0"/>
-    <w:lsdException w:name="Colorful Shading Accent 3" w:semiHidden="0" w:uiPriority="71" w:unhideWhenUsed="0"/>
-    <w:lsdException w:name="Colorful List Accent 3" w:semiHidden="0" w:uiPriority="72" w:unhideWhenUsed="0"/>
-    <w:lsdException w:name="Colorful Grid Accent 3" w:semiHidden="0" w:uiPriority="73" w:unhideWhenUsed="0"/>
-    <w:lsdException w:name="Light Shading Accent 4" w:semiHidden="0" w:uiPriority="60" w:unhideWhenUsed="0"/>
-    <w:lsdException w:name="Light List Accent 4" w:semiHidden="0" w:uiPriority="61" w:unhideWhenUsed="0"/>
-    <w:lsdException w:name="Light Grid Accent 4" w:semiHidden="0" w:uiPriority="62" w:unhideWhenUsed="0"/>
-    <w:lsdException w:name="Medium Shading 1 Accent 4" w:semiHidden="0" w:uiPriority="63" w:unhideWhenUsed="0"/>
-    <w:lsdException w:name="Medium Shading 2 Accent 4" w:semiHidden="0" w:uiPriority="64" w:unhideWhenUsed="0"/>
-    <w:lsdException w:name="Medium List 1 Accent 4" w:semiHidden="0" w:uiPriority="65" w:unhideWhenUsed="0"/>
-    <w:lsdException w:name="Medium List 2 Accent 4" w:semiHidden="0" w:uiPriority="66" w:unhideWhenUsed="0"/>
-    <w:lsdException w:name="Medium Grid 1 Accent 4" w:semiHidden="0" w:uiPriority="67" w:unhideWhenUsed="0"/>
-    <w:lsdException w:name="Medium Grid 2 Accent 4" w:semiHidden="0" w:uiPriority="68" w:unhideWhenUsed="0"/>
-    <w:lsdException w:name="Medium Grid 3 Accent 4" w:semiHidden="0" w:uiPriority="69" w:unhideWhenUsed="0"/>
-    <w:lsdException w:name="Dark List Accent 4" w:semiHidden="0" w:uiPriority="70" w:unhideWhenUsed="0"/>
-    <w:lsdException w:name="Colorful Shading Accent 4" w:semiHidden="0" w:uiPriority="71" w:unhideWhenUsed="0"/>
-    <w:lsdException w:name="Colorful List Accent 4" w:semiHidden="0" w:uiPriority="72" w:unhideWhenUsed="0"/>
-    <w:lsdException w:name="Colorful Grid Accent 4" w:semiHidden="0" w:uiPriority="73" w:unhideWhenUsed="0"/>
-    <w:lsdException w:name="Light Shading Accent 5" w:semiHidden="0" w:uiPriority="60" w:unhideWhenUsed="0"/>
-    <w:lsdException w:name="Light List Accent 5" w:semiHidden="0" w:uiPriority="61" w:unhideWhenUsed="0"/>
-    <w:lsdException w:name="Light Grid Accent 5" w:semiHidden="0" w:uiPriority="62" w:unhideWhenUsed="0"/>
-    <w:lsdException w:name="Medium Shading 1 Accent 5" w:semiHidden="0" w:uiPriority="63" w:unhideWhenUsed="0"/>
-    <w:lsdException w:name="Medium Shading 2 Accent 5" w:semiHidden="0" w:uiPriority="64" w:unhideWhenUsed="0"/>
-    <w:lsdException w:name="Medium List 1 Accent 5" w:semiHidden="0" w:uiPriority="65" w:unhideWhenUsed="0"/>
-    <w:lsdException w:name="Medium List 2 Accent 5" w:semiHidden="0" w:uiPriority="66" w:unhideWhenUsed="0"/>
-    <w:lsdException w:name="Medium Grid 1 Accent 5" w:semiHidden="0" w:uiPriority="67" w:unhideWhenUsed="0"/>
-    <w:lsdException w:name="Medium Grid 2 Accent 5" w:semiHidden="0" w:uiPriority="68" w:unhideWhenUsed="0"/>
-    <w:lsdException w:name="Medium Grid 3 Accent 5" w:semiHidden="0" w:uiPriority="69" w:unhideWhenUsed="0"/>
-    <w:lsdException w:name="Dark List Accent 5" w:semiHidden="0" w:uiPriority="70" w:unhideWhenUsed="0"/>
-    <w:lsdException w:name="Colorful Shading Accent 5" w:semiHidden="0" w:uiPriority="71" w:unhideWhenUsed="0"/>
-    <w:lsdException w:name="Colorful List Accent 5" w:semiHidden="0" w:uiPriority="72" w:unhideWhenUsed="0"/>
-    <w:lsdException w:name="Colorful Grid Accent 5" w:semiHidden="0" w:uiPriority="73" w:unhideWhenUsed="0"/>
-    <w:lsdException w:name="Light Shading Accent 6" w:semiHidden="0" w:uiPriority="60" w:unhideWhenUsed="0"/>
-    <w:lsdException w:name="Light List Accent 6" w:semiHidden="0" w:uiPriority="61" w:unhideWhenUsed="0"/>
-    <w:lsdException w:name="Light Grid Accent 6" w:semiHidden="0" w:uiPriority="62" w:unhideWhenUsed="0"/>
-    <w:lsdException w:name="Medium Shading 1 Accent 6" w:semiHidden="0" w:uiPriority="63" w:unhideWhenUsed="0"/>
-    <w:lsdException w:name="Medium Shading 2 Accent 6" w:semiHidden="0" w:uiPriority="64" w:unhideWhenUsed="0"/>
-    <w:lsdException w:name="Medium List 1 Accent 6" w:semiHidden="0" w:uiPriority="65" w:unhideWhenUsed="0"/>
-    <w:lsdException w:name="Medium List 2 Accent 6" w:semiHidden="0" w:uiPriority="66" w:unhideWhenUsed="0"/>
-    <w:lsdException w:name="Medium Grid 1 Accent 6" w:semiHidden="0" w:uiPriority="67" w:unhideWhenUsed="0"/>
-    <w:lsdException w:name="Medium Grid 2 Accent 6" w:semiHidden="0" w:uiPriority="68" w:unhideWhenUsed="0"/>
-    <w:lsdException w:name="Medium Grid 3 Accent 6" w:semiHidden="0" w:uiPriority="69" w:unhideWhenUsed="0"/>
-    <w:lsdException w:name="Dark List Accent 6" w:semiHidden="0" w:uiPriority="70" w:unhideWhenUsed="0"/>
-    <w:lsdException w:name="Colorful Shading Accent 6" w:semiHidden="0" w:uiPriority="71" w:unhideWhenUsed="0"/>
-    <w:lsdException w:name="Colorful List Accent 6" w:semiHidden="0" w:uiPriority="72" w:unhideWhenUsed="0"/>
-    <w:lsdException w:name="Colorful Grid Accent 6" w:semiHidden="0" w:uiPriority="73" w:unhideWhenUsed="0"/>
-    <w:lsdException w:name="Subtle Emphasis" w:semiHidden="0" w:uiPriority="19" w:unhideWhenUsed="0" w:qFormat="1"/>
-    <w:lsdException w:name="Intense Emphasis" w:semiHidden="0" w:uiPriority="21" w:unhideWhenUsed="0" w:qFormat="1"/>
-    <w:lsdException w:name="Subtle Reference" w:semiHidden="0" w:uiPriority="31" w:unhideWhenUsed="0" w:qFormat="1"/>
-    <w:lsdException w:name="Intense Reference" w:semiHidden="0" w:uiPriority="32" w:unhideWhenUsed="0" w:qFormat="1"/>
-    <w:lsdException w:name="Book Title" w:semiHidden="0" w:uiPriority="33" w:unhideWhenUsed="0" w:qFormat="1"/>
-    <w:lsdException w:name="Bibliography" w:uiPriority="37"/>
-    <w:lsdException w:name="TOC Heading" w:uiPriority="39" w:qFormat="1"/>
-  </w:latentStyles>
-  <w:style w:type="paragraph" w:default="1" w:styleId="Normal">
-    <w:name w:val="Normal"/>
-    <w:qFormat/>
-    <w:rsid w:val="00F24493"/>
-  </w:style>
-  <w:style w:type="paragraph" w:styleId="Heading1">
-    <w:name w:val="heading 1"/>
-    <w:basedOn w:val="Normal"/>
-    <w:next w:val="Normal"/>
-    <w:link w:val="Heading1Char"/>
-    <w:uiPriority w:val="9"/>
-    <w:qFormat/>
-    <w:rsid w:val="00F24493"/>
-    <w:pPr>
-      <w:spacing w:before="300" w:after="40"/>
-      <w:jc w:val="left"/>
-      <w:outlineLvl w:val="0"/>
-    </w:pPr>
-    <w:rPr>
-      <w:smallCaps/>
-      <w:spacing w:val="5"/>
-      <w:sz w:val="32"/>
-      <w:szCs w:val="32"/>
-    </w:rPr>
-  </w:style>
-  <w:style w:type="paragraph" w:styleId="Heading2">
-    <w:name w:val="heading 2"/>
-    <w:basedOn w:val="Normal"/>
-    <w:next w:val="Normal"/>
-    <w:link w:val="Heading2Char"/>
-    <w:uiPriority w:val="9"/>
-    <w:semiHidden/>
-    <w:unhideWhenUsed/>
-    <w:qFormat/>
-    <w:rsid w:val="00F24493"/>
-    <w:pPr>
-      <w:spacing w:before="240" w:after="80"/>
-      <w:jc w:val="left"/>
-      <w:outlineLvl w:val="1"/>
-    </w:pPr>
-    <w:rPr>
-      <w:smallCaps/>
-      <w:spacing w:val="5"/>
-      <w:sz w:val="28"/>
-      <w:szCs w:val="28"/>
-    </w:rPr>
-  </w:style>
-  <w:style w:type="paragraph" w:styleId="Heading3">
-    <w:name w:val="heading 3"/>
-    <w:basedOn w:val="Normal"/>
-    <w:next w:val="Normal"/>
-    <w:link w:val="Heading3Char"/>
-    <w:uiPriority w:val="9"/>
-    <w:semiHidden/>
-    <w:unhideWhenUsed/>
-    <w:qFormat/>
-    <w:rsid w:val="00F24493"/>
-    <w:pPr>
-      <w:spacing w:after="0"/>
-      <w:jc w:val="left"/>
-      <w:outlineLvl w:val="2"/>
-    </w:pPr>
-    <w:rPr>
-      <w:smallCaps/>
-      <w:spacing w:val="5"/>
-      <w:sz w:val="24"/>
-      <w:szCs w:val="24"/>
-    </w:rPr>
-  </w:style>
-  <w:style w:type="paragraph" w:styleId="Heading4">
-    <w:name w:val="heading 4"/>
-    <w:basedOn w:val="Normal"/>
-    <w:next w:val="Normal"/>
-    <w:link w:val="Heading4Char"/>
-    <w:uiPriority w:val="9"/>
-    <w:semiHidden/>
-    <w:unhideWhenUsed/>
-    <w:qFormat/>
-    <w:rsid w:val="00F24493"/>
-    <w:pPr>
-      <w:spacing w:before="240" w:after="0"/>
-      <w:jc w:val="left"/>
-      <w:outlineLvl w:val="3"/>
-    </w:pPr>
-    <w:rPr>
-      <w:smallCaps/>
-      <w:spacing w:val="10"/>
-      <w:sz w:val="22"/>
-      <w:szCs w:val="22"/>
-    </w:rPr>
-  </w:style>
-  <w:style w:type="paragraph" w:styleId="Heading5">
-    <w:name w:val="heading 5"/>
-    <w:basedOn w:val="Normal"/>
-    <w:next w:val="Normal"/>
-    <w:link w:val="Heading5Char"/>
-    <w:uiPriority w:val="9"/>
-    <w:semiHidden/>
-    <w:unhideWhenUsed/>
-    <w:qFormat/>
-    <w:rsid w:val="00F24493"/>
-    <w:pPr>
-      <w:spacing w:before="200" w:after="0"/>
-      <w:jc w:val="left"/>
-      <w:outlineLvl w:val="4"/>
-    </w:pPr>
-    <w:rPr>
-      <w:smallCaps/>
-      <w:color w:val="943634" w:themeColor="accent2" w:themeShade="BF"/>
-      <w:spacing w:val="10"/>
-      <w:sz w:val="22"/>
-      <w:szCs w:val="26"/>
-    </w:rPr>
-  </w:style>
-  <w:style w:type="paragraph" w:styleId="Heading6">
-    <w:name w:val="heading 6"/>
-    <w:basedOn w:val="Normal"/>
-    <w:next w:val="Normal"/>
-    <w:link w:val="Heading6Char"/>
-    <w:uiPriority w:val="9"/>
-    <w:semiHidden/>
-    <w:unhideWhenUsed/>
-    <w:qFormat/>
-    <w:rsid w:val="00F24493"/>
-    <w:pPr>
-      <w:spacing w:after="0"/>
-      <w:jc w:val="left"/>
-      <w:outlineLvl w:val="5"/>
-    </w:pPr>
-    <w:rPr>
-      <w:smallCaps/>
-      <w:color w:val="C0504D" w:themeColor="accent2"/>
-      <w:spacing w:val="5"/>
-      <w:sz w:val="22"/>
-    </w:rPr>
-  </w:style>
-  <w:style w:type="paragraph" w:styleId="Heading7">
-    <w:name w:val="heading 7"/>
-    <w:basedOn w:val="Normal"/>
-    <w:next w:val="Normal"/>
-    <w:link w:val="Heading7Char"/>
-    <w:uiPriority w:val="9"/>
-    <w:semiHidden/>
-    <w:unhideWhenUsed/>
-    <w:qFormat/>
-    <w:rsid w:val="00F24493"/>
-    <w:pPr>
-      <w:spacing w:after="0"/>
-      <w:jc w:val="left"/>
-      <w:outlineLvl w:val="6"/>
-    </w:pPr>
-    <w:rPr>
-      <w:b/>
-      <w:smallCaps/>
-      <w:color w:val="C0504D" w:themeColor="accent2"/>
-      <w:spacing w:val="10"/>
-    </w:rPr>
-  </w:style>
-  <w:style w:type="paragraph" w:styleId="Heading8">
-    <w:name w:val="heading 8"/>
-    <w:basedOn w:val="Normal"/>
-    <w:next w:val="Normal"/>
-    <w:link w:val="Heading8Char"/>
-    <w:uiPriority w:val="9"/>
-    <w:semiHidden/>
-    <w:unhideWhenUsed/>
-    <w:qFormat/>
-    <w:rsid w:val="00F24493"/>
-    <w:pPr>
-      <w:spacing w:after="0"/>
-      <w:jc w:val="left"/>
-      <w:outlineLvl w:val="7"/>
-    </w:pPr>
-    <w:rPr>
-      <w:b/>
-      <w:i/>
-      <w:smallCaps/>
-      <w:color w:val="943634" w:themeColor="accent2" w:themeShade="BF"/>
-    </w:rPr>
-  </w:style>
-  <w:style w:type="paragraph" w:styleId="Heading9">
-    <w:name w:val="heading 9"/>
-    <w:basedOn w:val="Normal"/>
-    <w:next w:val="Normal"/>
-    <w:link w:val="Heading9Char"/>
-    <w:uiPriority w:val="9"/>
-    <w:semiHidden/>
-    <w:unhideWhenUsed/>
-    <w:qFormat/>
-    <w:rsid w:val="00F24493"/>
-    <w:pPr>
-      <w:spacing w:after="0"/>
-      <w:jc w:val="left"/>
-      <w:outlineLvl w:val="8"/>
-    </w:pPr>
-    <w:rPr>
-      <w:b/>
-      <w:i/>
-      <w:smallCaps/>
-      <w:color w:val="622423" w:themeColor="accent2" w:themeShade="7F"/>
-    </w:rPr>
-  </w:style>
-  <w:style w:type="character" w:default="1" w:styleId="DefaultParagraphFont">
-    <w:name w:val="Default Paragraph Font"/>
-    <w:uiPriority w:val="1"/>
-    <w:semiHidden/>
-    <w:unhideWhenUsed/>
-  </w:style>
-  <w:style w:type="table" w:default="1" w:styleId="TableNormal">
-    <w:name w:val="Normal Table"/>
+  <w:style w:type="character" w:styleId="FollowedHyperlink">
+    <w:name w:val="FollowedHyperlink"/>
+    <w:basedOn w:val="DefaultParagraphFont"/>
     <w:uiPriority w:val="99"/>
     <w:semiHidden/>
     <w:unhideWhenUsed/>
-    <w:tblPr>
-      <w:tblInd w:w="0" w:type="dxa"/>
-      <w:tblCellMar>
-        <w:top w:w="0" w:type="dxa"/>
-        <w:left w:w="108" w:type="dxa"/>
-        <w:bottom w:w="0" w:type="dxa"/>
-        <w:right w:w="108" w:type="dxa"/>
-      </w:tblCellMar>
-    </w:tblPr>
-  </w:style>
-  <w:style w:type="numbering" w:default="1" w:styleId="NoList">
-    <w:name w:val="No List"/>
-    <w:uiPriority w:val="99"/>
-    <w:semiHidden/>
-    <w:unhideWhenUsed/>
-  </w:style>
-  <w:style w:type="paragraph" w:styleId="BalloonText">
-    <w:name w:val="Balloon Text"/>
-    <w:basedOn w:val="Normal"/>
-    <w:link w:val="BalloonTextChar"/>
-    <w:uiPriority w:val="99"/>
-    <w:semiHidden/>
-    <w:unhideWhenUsed/>
-    <w:rsid w:val="005B39CA"/>
-    <w:pPr>
-      <w:spacing w:after="0" w:line="240" w:lineRule="auto"/>
-    </w:pPr>
+    <w:rsid w:val="00CE21A8"/>
     <w:rPr>
-      <w:rFonts w:ascii="Tahoma" w:hAnsi="Tahoma" w:cs="Tahoma"/>
-      <w:sz w:val="16"/>
-      <w:szCs w:val="16"/>
-    </w:rPr>
-  </w:style>
-  <w:style w:type="character" w:customStyle="1" w:styleId="BalloonTextChar">
-    <w:name w:val="Balloon Text Char"/>
-    <w:basedOn w:val="DefaultParagraphFont"/>
-    <w:link w:val="BalloonText"/>
-    <w:uiPriority w:val="99"/>
-    <w:semiHidden/>
-    <w:rsid w:val="005B39CA"/>
-    <w:rPr>
-      <w:rFonts w:ascii="Tahoma" w:hAnsi="Tahoma" w:cs="Tahoma"/>
-      <w:sz w:val="16"/>
-      <w:szCs w:val="16"/>
-    </w:rPr>
-  </w:style>
-  <w:style w:type="paragraph" w:styleId="Title">
-    <w:name w:val="Title"/>
-    <w:basedOn w:val="Normal"/>
-    <w:next w:val="Normal"/>
-    <w:link w:val="TitleChar"/>
-    <w:uiPriority w:val="10"/>
-    <w:qFormat/>
-    <w:rsid w:val="00F24493"/>
-    <w:pPr>
-      <w:pBdr>
-        <w:top w:val="single" w:sz="12" w:space="1" w:color="C0504D" w:themeColor="accent2"/>
-      </w:pBdr>
-      <w:spacing w:line="240" w:lineRule="auto"/>
-      <w:jc w:val="right"/>
-    </w:pPr>
-    <w:rPr>
-      <w:smallCaps/>
-      <w:sz w:val="48"/>
-      <w:szCs w:val="48"/>
-    </w:rPr>
-  </w:style>
-  <w:style w:type="character" w:customStyle="1" w:styleId="TitleChar">
-    <w:name w:val="Title Char"/>
-    <w:basedOn w:val="DefaultParagraphFont"/>
-    <w:link w:val="Title"/>
-    <w:uiPriority w:val="10"/>
-    <w:rsid w:val="00F24493"/>
-    <w:rPr>
-      <w:smallCaps/>
-      <w:sz w:val="48"/>
-      <w:szCs w:val="48"/>
-    </w:rPr>
-  </w:style>
-  <w:style w:type="character" w:customStyle="1" w:styleId="Heading1Char">
-    <w:name w:val="Heading 1 Char"/>
-    <w:basedOn w:val="DefaultParagraphFont"/>
-    <w:link w:val="Heading1"/>
-    <w:uiPriority w:val="9"/>
-    <w:rsid w:val="00F24493"/>
-    <w:rPr>
-      <w:smallCaps/>
-      <w:spacing w:val="5"/>
-      <w:sz w:val="32"/>
-      <w:szCs w:val="32"/>
-    </w:rPr>
-  </w:style>
-  <w:style w:type="character" w:customStyle="1" w:styleId="Heading2Char">
-    <w:name w:val="Heading 2 Char"/>
-    <w:basedOn w:val="DefaultParagraphFont"/>
-    <w:link w:val="Heading2"/>
-    <w:uiPriority w:val="9"/>
-    <w:semiHidden/>
-    <w:rsid w:val="00F24493"/>
-    <w:rPr>
-      <w:smallCaps/>
-      <w:spacing w:val="5"/>
-      <w:sz w:val="28"/>
-      <w:szCs w:val="28"/>
-    </w:rPr>
-  </w:style>
-  <w:style w:type="character" w:customStyle="1" w:styleId="Heading3Char">
-    <w:name w:val="Heading 3 Char"/>
-    <w:basedOn w:val="DefaultParagraphFont"/>
-    <w:link w:val="Heading3"/>
-    <w:uiPriority w:val="9"/>
-    <w:semiHidden/>
-    <w:rsid w:val="00F24493"/>
-    <w:rPr>
-      <w:smallCaps/>
-      <w:spacing w:val="5"/>
-      <w:sz w:val="24"/>
-      <w:szCs w:val="24"/>
-    </w:rPr>
-  </w:style>
-  <w:style w:type="character" w:customStyle="1" w:styleId="Heading4Char">
-    <w:name w:val="Heading 4 Char"/>
-    <w:basedOn w:val="DefaultParagraphFont"/>
-    <w:link w:val="Heading4"/>
-    <w:uiPriority w:val="9"/>
-    <w:semiHidden/>
-    <w:rsid w:val="00F24493"/>
-    <w:rPr>
-      <w:smallCaps/>
-      <w:spacing w:val="10"/>
-      <w:sz w:val="22"/>
-      <w:szCs w:val="22"/>
-    </w:rPr>
-  </w:style>
-  <w:style w:type="character" w:customStyle="1" w:styleId="Heading5Char">
-    <w:name w:val="Heading 5 Char"/>
-    <w:basedOn w:val="DefaultParagraphFont"/>
-    <w:link w:val="Heading5"/>
-    <w:uiPriority w:val="9"/>
-    <w:semiHidden/>
-    <w:rsid w:val="00F24493"/>
-    <w:rPr>
-      <w:smallCaps/>
-      <w:color w:val="943634" w:themeColor="accent2" w:themeShade="BF"/>
-      <w:spacing w:val="10"/>
-      <w:sz w:val="22"/>
-      <w:szCs w:val="26"/>
-    </w:rPr>
-  </w:style>
-  <w:style w:type="character" w:customStyle="1" w:styleId="Heading6Char">
-    <w:name w:val="Heading 6 Char"/>
-    <w:basedOn w:val="DefaultParagraphFont"/>
-    <w:link w:val="Heading6"/>
-    <w:uiPriority w:val="9"/>
-    <w:semiHidden/>
-    <w:rsid w:val="00F24493"/>
-    <w:rPr>
-      <w:smallCaps/>
-      <w:color w:val="C0504D" w:themeColor="accent2"/>
-      <w:spacing w:val="5"/>
-      <w:sz w:val="22"/>
-    </w:rPr>
-  </w:style>
-  <w:style w:type="character" w:customStyle="1" w:styleId="Heading7Char">
-    <w:name w:val="Heading 7 Char"/>
-    <w:basedOn w:val="DefaultParagraphFont"/>
-    <w:link w:val="Heading7"/>
-    <w:uiPriority w:val="9"/>
-    <w:semiHidden/>
-    <w:rsid w:val="00F24493"/>
-    <w:rPr>
-      <w:b/>
-      <w:smallCaps/>
-      <w:color w:val="C0504D" w:themeColor="accent2"/>
-      <w:spacing w:val="10"/>
-    </w:rPr>
-  </w:style>
-  <w:style w:type="character" w:customStyle="1" w:styleId="Heading8Char">
-    <w:name w:val="Heading 8 Char"/>
-    <w:basedOn w:val="DefaultParagraphFont"/>
-    <w:link w:val="Heading8"/>
-    <w:uiPriority w:val="9"/>
-    <w:semiHidden/>
-    <w:rsid w:val="00F24493"/>
-    <w:rPr>
-      <w:b/>
-      <w:i/>
-      <w:smallCaps/>
-      <w:color w:val="943634" w:themeColor="accent2" w:themeShade="BF"/>
-    </w:rPr>
-  </w:style>
-  <w:style w:type="character" w:customStyle="1" w:styleId="Heading9Char">
-    <w:name w:val="Heading 9 Char"/>
-    <w:basedOn w:val="DefaultParagraphFont"/>
-    <w:link w:val="Heading9"/>
-    <w:uiPriority w:val="9"/>
-    <w:semiHidden/>
-    <w:rsid w:val="00F24493"/>
-    <w:rPr>
-      <w:b/>
-      <w:i/>
-      <w:smallCaps/>
-      <w:color w:val="622423" w:themeColor="accent2" w:themeShade="7F"/>
-    </w:rPr>
-  </w:style>
-  <w:style w:type="paragraph" w:styleId="Caption">
-    <w:name w:val="caption"/>
-    <w:basedOn w:val="Normal"/>
-    <w:next w:val="Normal"/>
-    <w:uiPriority w:val="35"/>
-    <w:semiHidden/>
-    <w:unhideWhenUsed/>
-    <w:qFormat/>
-    <w:rsid w:val="00F24493"/>
-    <w:rPr>
-      <w:b/>
-      <w:bCs/>
-      <w:caps/>
-      <w:sz w:val="16"/>
-      <w:szCs w:val="18"/>
-    </w:rPr>
-  </w:style>
-  <w:style w:type="paragraph" w:styleId="Subtitle">
-    <w:name w:val="Subtitle"/>
-    <w:basedOn w:val="Normal"/>
-    <w:next w:val="Normal"/>
-    <w:link w:val="SubtitleChar"/>
-    <w:uiPriority w:val="11"/>
-    <w:qFormat/>
-    <w:rsid w:val="00F24493"/>
-    <w:pPr>
-      <w:spacing w:after="720" w:line="240" w:lineRule="auto"/>
-      <w:jc w:val="right"/>
-    </w:pPr>
-    <w:rPr>
-      <w:rFonts w:asciiTheme="majorHAnsi" w:eastAsiaTheme="majorEastAsia" w:hAnsiTheme="majorHAnsi" w:cstheme="majorBidi"/>
-      <w:szCs w:val="22"/>
-    </w:rPr>
-  </w:style>
-  <w:style w:type="character" w:customStyle="1" w:styleId="SubtitleChar">
-    <w:name w:val="Subtitle Char"/>
-    <w:basedOn w:val="DefaultParagraphFont"/>
-    <w:link w:val="Subtitle"/>
-    <w:uiPriority w:val="11"/>
-    <w:rsid w:val="00F24493"/>
-    <w:rPr>
-      <w:rFonts w:asciiTheme="majorHAnsi" w:eastAsiaTheme="majorEastAsia" w:hAnsiTheme="majorHAnsi" w:cstheme="majorBidi"/>
-      <w:szCs w:val="22"/>
-    </w:rPr>
-  </w:style>
-  <w:style w:type="character" w:styleId="Strong">
-    <w:name w:val="Strong"/>
-    <w:uiPriority w:val="22"/>
-    <w:qFormat/>
-    <w:rsid w:val="00F24493"/>
-    <w:rPr>
-      <w:b/>
-      <w:color w:val="C0504D" w:themeColor="accent2"/>
-    </w:rPr>
-  </w:style>
-  <w:style w:type="character" w:styleId="Emphasis">
-    <w:name w:val="Emphasis"/>
-    <w:uiPriority w:val="20"/>
-    <w:qFormat/>
-    <w:rsid w:val="00F24493"/>
-    <w:rPr>
-      <w:b/>
-      <w:i/>
-      <w:spacing w:val="10"/>
-    </w:rPr>
-  </w:style>
-  <w:style w:type="paragraph" w:styleId="NoSpacing">
-    <w:name w:val="No Spacing"/>
-    <w:basedOn w:val="Normal"/>
-    <w:link w:val="NoSpacingChar"/>
-    <w:uiPriority w:val="1"/>
-    <w:qFormat/>
-    <w:rsid w:val="00F24493"/>
-    <w:pPr>
-      <w:spacing w:after="0" w:line="240" w:lineRule="auto"/>
-    </w:pPr>
-  </w:style>
-  <w:style w:type="character" w:customStyle="1" w:styleId="NoSpacingChar">
-    <w:name w:val="No Spacing Char"/>
-    <w:basedOn w:val="DefaultParagraphFont"/>
-    <w:link w:val="NoSpacing"/>
-    <w:uiPriority w:val="1"/>
-    <w:rsid w:val="00F24493"/>
-  </w:style>
-  <w:style w:type="paragraph" w:styleId="ListParagraph">
-    <w:name w:val="List Paragraph"/>
-    <w:basedOn w:val="Normal"/>
-    <w:uiPriority w:val="34"/>
-    <w:qFormat/>
-    <w:rsid w:val="00F24493"/>
-    <w:pPr>
-      <w:ind w:left="720"/>
-      <w:contextualSpacing/>
-    </w:pPr>
-  </w:style>
-  <w:style w:type="paragraph" w:styleId="Quote">
-    <w:name w:val="Quote"/>
-    <w:basedOn w:val="Normal"/>
-    <w:next w:val="Normal"/>
-    <w:link w:val="QuoteChar"/>
-    <w:uiPriority w:val="29"/>
-    <w:qFormat/>
-    <w:rsid w:val="00F24493"/>
-    <w:rPr>
-      <w:i/>
-    </w:rPr>
-  </w:style>
-  <w:style w:type="character" w:customStyle="1" w:styleId="QuoteChar">
-    <w:name w:val="Quote Char"/>
-    <w:basedOn w:val="DefaultParagraphFont"/>
-    <w:link w:val="Quote"/>
-    <w:uiPriority w:val="29"/>
-    <w:rsid w:val="00F24493"/>
-    <w:rPr>
-      <w:i/>
-    </w:rPr>
-  </w:style>
-  <w:style w:type="paragraph" w:styleId="IntenseQuote">
-    <w:name w:val="Intense Quote"/>
-    <w:basedOn w:val="Normal"/>
-    <w:next w:val="Normal"/>
-    <w:link w:val="IntenseQuoteChar"/>
-    <w:uiPriority w:val="30"/>
-    <w:qFormat/>
-    <w:rsid w:val="00F24493"/>
-    <w:pPr>
-      <w:pBdr>
-        <w:top w:val="single" w:sz="8" w:space="10" w:color="943634" w:themeColor="accent2" w:themeShade="BF"/>
-        <w:left w:val="single" w:sz="8" w:space="10" w:color="943634" w:themeColor="accent2" w:themeShade="BF"/>
-        <w:bottom w:val="single" w:sz="8" w:space="10" w:color="943634" w:themeColor="accent2" w:themeShade="BF"/>
-        <w:right w:val="single" w:sz="8" w:space="10" w:color="943634" w:themeColor="accent2" w:themeShade="BF"/>
-      </w:pBdr>
-      <w:shd w:val="clear" w:color="auto" w:fill="C0504D" w:themeFill="accent2"/>
-      <w:spacing w:before="140" w:after="140"/>
-      <w:ind w:left="1440" w:right="1440"/>
-    </w:pPr>
-    <w:rPr>
-      <w:b/>
-      <w:i/>
-      <w:color w:val="FFFFFF" w:themeColor="background1"/>
-    </w:rPr>
-  </w:style>
-  <w:style w:type="character" w:customStyle="1" w:styleId="IntenseQuoteChar">
-    <w:name w:val="Intense Quote Char"/>
-    <w:basedOn w:val="DefaultParagraphFont"/>
-    <w:link w:val="IntenseQuote"/>
-    <w:uiPriority w:val="30"/>
-    <w:rsid w:val="00F24493"/>
-    <w:rPr>
-      <w:b/>
-      <w:i/>
-      <w:color w:val="FFFFFF" w:themeColor="background1"/>
-      <w:shd w:val="clear" w:color="auto" w:fill="C0504D" w:themeFill="accent2"/>
-    </w:rPr>
-  </w:style>
-  <w:style w:type="character" w:styleId="SubtleEmphasis">
-    <w:name w:val="Subtle Emphasis"/>
-    <w:uiPriority w:val="19"/>
-    <w:qFormat/>
-    <w:rsid w:val="00F24493"/>
-    <w:rPr>
-      <w:i/>
-    </w:rPr>
-  </w:style>
-  <w:style w:type="character" w:styleId="IntenseEmphasis">
-    <w:name w:val="Intense Emphasis"/>
-    <w:uiPriority w:val="21"/>
-    <w:qFormat/>
-    <w:rsid w:val="00F24493"/>
-    <w:rPr>
-      <w:b/>
-      <w:i/>
-      <w:color w:val="C0504D" w:themeColor="accent2"/>
-      <w:spacing w:val="10"/>
-    </w:rPr>
-  </w:style>
-  <w:style w:type="character" w:styleId="SubtleReference">
-    <w:name w:val="Subtle Reference"/>
-    <w:uiPriority w:val="31"/>
-    <w:qFormat/>
-    <w:rsid w:val="00F24493"/>
-    <w:rPr>
-      <w:b/>
-    </w:rPr>
-  </w:style>
-  <w:style w:type="character" w:styleId="IntenseReference">
-    <w:name w:val="Intense Reference"/>
-    <w:uiPriority w:val="32"/>
-    <w:qFormat/>
-    <w:rsid w:val="00F24493"/>
-    <w:rPr>
-      <w:b/>
-      <w:bCs/>
-      <w:smallCaps/>
-      <w:spacing w:val="5"/>
-      <w:sz w:val="22"/>
-      <w:szCs w:val="22"/>
-      <w:u w:val="single"/>
-    </w:rPr>
-  </w:style>
-  <w:style w:type="character" w:styleId="BookTitle">
-    <w:name w:val="Book Title"/>
-    <w:uiPriority w:val="33"/>
-    <w:qFormat/>
-    <w:rsid w:val="00F24493"/>
-    <w:rPr>
-      <w:rFonts w:asciiTheme="majorHAnsi" w:eastAsiaTheme="majorEastAsia" w:hAnsiTheme="majorHAnsi" w:cstheme="majorBidi"/>
-      <w:i/>
-      <w:iCs/>
-      <w:sz w:val="20"/>
-      <w:szCs w:val="20"/>
-    </w:rPr>
-  </w:style>
-  <w:style w:type="paragraph" w:styleId="TOCHeading">
-    <w:name w:val="TOC Heading"/>
-    <w:basedOn w:val="Heading1"/>
-    <w:next w:val="Normal"/>
-    <w:uiPriority w:val="39"/>
-    <w:semiHidden/>
-    <w:unhideWhenUsed/>
-    <w:qFormat/>
-    <w:rsid w:val="00F24493"/>
-    <w:pPr>
-      <w:outlineLvl w:val="9"/>
-    </w:pPr>
-    <w:rPr>
-      <w:lang w:bidi="en-US"/>
-    </w:rPr>
-  </w:style>
-  <w:style w:type="paragraph" w:styleId="Header">
-    <w:name w:val="header"/>
-    <w:basedOn w:val="Normal"/>
-    <w:link w:val="HeaderChar"/>
-    <w:uiPriority w:val="99"/>
-    <w:unhideWhenUsed/>
-    <w:rsid w:val="00C91572"/>
-    <w:pPr>
-      <w:tabs>
-        <w:tab w:val="center" w:pos="4680"/>
-        <w:tab w:val="right" w:pos="9360"/>
-      </w:tabs>
-      <w:spacing w:after="0" w:line="240" w:lineRule="auto"/>
-    </w:pPr>
-  </w:style>
-  <w:style w:type="character" w:customStyle="1" w:styleId="HeaderChar">
-    <w:name w:val="Header Char"/>
-    <w:basedOn w:val="DefaultParagraphFont"/>
-    <w:link w:val="Header"/>
-    <w:uiPriority w:val="99"/>
-    <w:rsid w:val="00C91572"/>
-  </w:style>
-  <w:style w:type="paragraph" w:styleId="Footer">
-    <w:name w:val="footer"/>
-    <w:basedOn w:val="Normal"/>
-    <w:link w:val="FooterChar"/>
-    <w:uiPriority w:val="99"/>
-    <w:unhideWhenUsed/>
-    <w:rsid w:val="00C91572"/>
-    <w:pPr>
-      <w:tabs>
-        <w:tab w:val="center" w:pos="4680"/>
-        <w:tab w:val="right" w:pos="9360"/>
-      </w:tabs>
-      <w:spacing w:after="0" w:line="240" w:lineRule="auto"/>
-    </w:pPr>
-  </w:style>
-  <w:style w:type="character" w:customStyle="1" w:styleId="FooterChar">
-    <w:name w:val="Footer Char"/>
-    <w:basedOn w:val="DefaultParagraphFont"/>
-    <w:link w:val="Footer"/>
-    <w:uiPriority w:val="99"/>
-    <w:rsid w:val="00C91572"/>
-  </w:style>
-  <w:style w:type="character" w:styleId="Hyperlink">
-    <w:name w:val="Hyperlink"/>
-    <w:basedOn w:val="DefaultParagraphFont"/>
-    <w:uiPriority w:val="99"/>
-    <w:unhideWhenUsed/>
-    <w:rsid w:val="006B02B1"/>
-    <w:rPr>
-      <w:color w:val="0000FF" w:themeColor="hyperlink"/>
+      <w:color w:val="800080" w:themeColor="followedHyperlink"/>
       <w:u w:val="single"/>
     </w:rPr>
   </w:style>
@@ -5086,4 +4044,16 @@
   <a:objectDefaults/>
   <a:extraClrSchemeLst/>
 </a:theme>
+</file>
+
+<file path=customXml/item1.xml><?xml version="1.0" encoding="utf-8"?>
+<b:Sources xmlns:b="http://schemas.openxmlformats.org/officeDocument/2006/bibliography" xmlns="http://schemas.openxmlformats.org/officeDocument/2006/bibliography" SelectedStyle="\APASixthEditionOfficeOnline.xsl" StyleName="APA" Version="6"/>
+</file>
+
+<file path=customXml/itemProps1.xml><?xml version="1.0" encoding="utf-8"?>
+<ds:datastoreItem xmlns:ds="http://schemas.openxmlformats.org/officeDocument/2006/customXml" ds:itemID="{2A9C13E6-B3DF-438F-A342-4F1D425DA6AA}">
+  <ds:schemaRefs>
+    <ds:schemaRef ds:uri="http://schemas.openxmlformats.org/officeDocument/2006/bibliography"/>
+  </ds:schemaRefs>
+</ds:datastoreItem>
 </file>
</xml_diff>